<commit_message>
update on paper methods and prior model code
- more samples and chains used, given the computational power available
</commit_message>
<xml_diff>
--- a/paper.docx
+++ b/paper.docx
@@ -305,7 +305,7 @@
         <w:pStyle w:val="Textoindependiente"/>
       </w:pPr>
       <w:r>
-        <w:t xml:space="preserve">Despite the importance of RRi analysis, modeling their nonlinear behavior during and after exercise presents significant challenges. Traditional approaches, such as linear regression and time-series analysis, often fail to capture the intricate transitions in RRi, especially during intense physical exertion and recovery. This limitation is due to the non-linear and non-stationary nature of HRV</w:t>
+        <w:t xml:space="preserve">Despite the importance of RRi analysis, modeling their nonlinear behavior during and after exercise in one continuous measurement it is not without significant challenges. Traditional approaches, such as linear regression and time-series analysis, often fail to capture the intricate transitions in RRi, especially during intense physical exertion and recovery. This limitation is due to the non-linear and non-stationary nature of HRV</w:t>
       </w:r>
       <w:r>
         <w:t xml:space="preserve"> </w:t>
@@ -383,7 +383,7 @@
         <w:pStyle w:val="Textoindependiente"/>
       </w:pPr>
       <w:r>
-        <w:t xml:space="preserve">Hence, the primary objective of this paper is to present a novel non-linear model that characterizes the fluctuations in RRi during exercise and recovery. This model is specifically designed to reflect the complex, real-time changes in RRi, offering a more precise understanding of the physiological processes underlying cardiovascular adaptation to exercise. By focusing exclusively on RRi, the model can deliver insights directly applicable to athletic training regimens, recovery protocols, and clinical practices aimed at improving cardiovascular health. The proposed model seeks to bridge the gap between existing modeling frameworks and the physiological reality of RRi dynamics during exercise.</w:t>
+        <w:t xml:space="preserve">Hence, the primary objective of this paper is to present a novel non-linear model that characterizes the fluctuations in RRi during exercise and recovery. This model is specifically designed to reflect the complex, real-time changes in RRi, offering meaningful model parameters with the potential to explore a precise understanding of the physiological processes underlying cardiovascular adaptation to exercise. By focusing exclusively on RRi, the model can deliver insights directly applicable to athletic training regimens, recovery protocols, and clinical practices aimed at improving cardiovascular health. The proposed model seeks to bridge the gap between existing modeling frameworks and the physiological reality of RRi dynamics during exercise.</w:t>
       </w:r>
     </w:p>
     <w:bookmarkEnd w:id="23"/>
@@ -1462,7 +1462,7 @@
         </w:r>
       </w:hyperlink>
       <w:r>
-        <w:t xml:space="preserve">.</w:t>
+        <w:t xml:space="preserve">, ensuring in this way, identifiability of model parameters by constraining the parameter space to physiologically plausible values and ultimately, improving model convergence.</w:t>
       </w:r>
     </w:p>
     <w:p>
@@ -2010,7 +2010,7 @@
               <a:graphicData uri="http://schemas.openxmlformats.org/drawingml/2006/picture">
                 <pic:pic>
                   <pic:nvPicPr>
-                    <pic:cNvPr descr="figures/prior-model.pdf" id="32" name="Picture"/>
+                    <pic:cNvPr descr="figures/prior-model.png" id="32" name="Picture"/>
                     <pic:cNvPicPr>
                       <a:picLocks noChangeArrowheads="1" noChangeAspect="1"/>
                     </pic:cNvPicPr>
@@ -2870,7 +2870,7 @@
               <a:graphicData uri="http://schemas.openxmlformats.org/drawingml/2006/picture">
                 <pic:pic>
                   <pic:nvPicPr>
-                    <pic:cNvPr descr="figures/model-constituents.pdf" id="40" name="Picture"/>
+                    <pic:cNvPr descr="figures/model-constituents.png" id="40" name="Picture"/>
                     <pic:cNvPicPr>
                       <a:picLocks noChangeArrowheads="1" noChangeAspect="1"/>
                     </pic:cNvPicPr>
@@ -3165,7 +3165,7 @@
               <a:graphicData uri="http://schemas.openxmlformats.org/drawingml/2006/picture">
                 <pic:pic>
                   <pic:nvPicPr>
-                    <pic:cNvPr descr="figures/sobol-sensitivity.pdf" id="45" name="Picture"/>
+                    <pic:cNvPr descr="figures/sobol-sensitivity.png" id="45" name="Picture"/>
                     <pic:cNvPicPr>
                       <a:picLocks noChangeArrowheads="1" noChangeAspect="1"/>
                     </pic:cNvPicPr>
@@ -3212,7 +3212,7 @@
       </w:r>
       <w:bookmarkEnd w:id="46"/>
       <w:r>
-        <w:t xml:space="preserve">. Sensitivity analysis results illustrating the impact of parameter variability on model predictions. Shaded areas represent 95%, 80%, and 60% CI estimated from Monte Carlo samples.</w:t>
+        <w:t xml:space="preserve">. Sensitivity analysis results illustrating the impact of parameter variability on model predictions and the percentage of explained variance accounted for each model parameter. Shaded areas represent 95%, 80%, and 60% CI estimated from Monte Carlo samples.</w:t>
       </w:r>
     </w:p>
     <w:p>
@@ -3279,7 +3279,7 @@
               <a:graphicData uri="http://schemas.openxmlformats.org/drawingml/2006/picture">
                 <pic:pic>
                   <pic:nvPicPr>
-                    <pic:cNvPr descr="figures/rate-sensitivity.pdf" id="49" name="Picture"/>
+                    <pic:cNvPr descr="figures/rate-sensitivity.png" id="49" name="Picture"/>
                     <pic:cNvPicPr>
                       <a:picLocks noChangeArrowheads="1" noChangeAspect="1"/>
                     </pic:cNvPicPr>
@@ -3475,7 +3475,7 @@
         </w:r>
       </w:hyperlink>
       <w:r>
-        <w:t xml:space="preserve">) indicates a clear drop in RRi around the 5-7 minutes mark, associated with the exercise-induced cardiovascular stress. However, greater variability across individuals in post-exercise recovery can be observed .</w:t>
+        <w:t xml:space="preserve">) indicates a clear drop in RRi around the 5-7 minutes mark, associated with the exercise-induced cardiovascular stress. However, greater variability across individuals in post-exercise recovery can be observed.</w:t>
       </w:r>
     </w:p>
     <w:p>
@@ -3492,7 +3492,7 @@
               <a:graphicData uri="http://schemas.openxmlformats.org/drawingml/2006/picture">
                 <pic:pic>
                   <pic:nvPicPr>
-                    <pic:cNvPr descr="figures/2d-density-kernel.pdf" id="56" name="Picture"/>
+                    <pic:cNvPr descr="figures/2d-density-kernel.png" id="56" name="Picture"/>
                     <pic:cNvPicPr>
                       <a:picLocks noChangeArrowheads="1" noChangeAspect="1"/>
                     </pic:cNvPicPr>

</xml_diff>

<commit_message>
update on manuscript, figures and sim data testing
</commit_message>
<xml_diff>
--- a/paper.docx
+++ b/paper.docx
@@ -8,8 +8,8 @@
       </w:pPr>
       <w:r>
         <w:rPr>
+          <w:b/>
           <w:bCs/>
-          <w:b/>
         </w:rPr>
         <w:t xml:space="preserve">Title</w:t>
       </w:r>
@@ -23,8 +23,8 @@
       </w:pPr>
       <w:r>
         <w:rPr>
+          <w:b/>
           <w:bCs/>
-          <w:b/>
         </w:rPr>
         <w:t xml:space="preserve">Authors</w:t>
       </w:r>
@@ -144,8 +144,8 @@
       </w:pPr>
       <w:r>
         <w:rPr>
+          <w:b/>
           <w:bCs/>
-          <w:b/>
         </w:rPr>
         <w:t xml:space="preserve">Objective</w:t>
       </w:r>
@@ -157,8 +157,8 @@
       </w:r>
       <w:r>
         <w:rPr>
+          <w:b/>
           <w:bCs/>
-          <w:b/>
         </w:rPr>
         <w:t xml:space="preserve">Methods</w:t>
       </w:r>
@@ -170,8 +170,8 @@
       </w:r>
       <w:r>
         <w:rPr>
+          <w:b/>
           <w:bCs/>
-          <w:b/>
         </w:rPr>
         <w:t xml:space="preserve">Results</w:t>
       </w:r>
@@ -183,8 +183,8 @@
       </w:r>
       <w:r>
         <w:rPr>
+          <w:b/>
           <w:bCs/>
-          <w:b/>
         </w:rPr>
         <w:t xml:space="preserve">Conclusion</w:t>
       </w:r>
@@ -198,8 +198,8 @@
       </w:pPr>
       <w:r>
         <w:rPr>
+          <w:b/>
           <w:bCs/>
-          <w:b/>
         </w:rPr>
         <w:t xml:space="preserve">Keywords</w:t>
       </w:r>
@@ -440,7 +440,7 @@
           <m:m>
             <m:mPr>
               <m:baseJc m:val="center"/>
-              <m:plcHide m:val="1"/>
+              <m:plcHide m:val="on"/>
               <m:mcs>
                 <m:mc>
                   <m:mcPr>
@@ -778,7 +778,7 @@
         <w:pStyle w:val="FirstParagraph"/>
       </w:pPr>
       <w:r>
-        <w:t xml:space="preserve">To assess the sensitivity of model parameters in influencing RRi over time, we implemented a Sobol sensitivity analysis using Monte Carlo simulations. To compute Sobol indices, a total of 500 Monte Carlo simulations were conducted, with each simulation involving 500 randomly sampled parameter sets (250,000 model runs in total). For each set of parameters, RR intervals were calculated at each time point</w:t>
+        <w:t xml:space="preserve">To assess the sensitivity of model parameters in influencing RRi over time, we implemented a Sobol sensitivity analysis using Monte Carlo simulations. To compute Sobol indices, a total of 1000 Monte Carlo simulations were conducted, with each simulation involving 1000 randomly sampled parameter sets (1,000,000 model runs in total). For each set of parameters, RRi were calculated at each time point</w:t>
       </w:r>
       <w:r>
         <w:t xml:space="preserve"> </w:t>
@@ -792,7 +792,7 @@
         <w:t xml:space="preserve"> </w:t>
       </w:r>
       <w:r>
-        <w:t xml:space="preserve">across a range from 0 to 20 minutes at intervals of 0.1 minutes. The resulting Sobol indices provided a measure of the contribution of each parameter to the variance in RR intervals at each time point.</w:t>
+        <w:t xml:space="preserve">across a range from 0 to 20 minutes at intervals of 0.1 minutes. The resulting Sobol indices provided a measure of the contribution of each parameter to the variance in RRi at each time point.</w:t>
       </w:r>
     </w:p>
     <w:p>
@@ -800,7 +800,7 @@
         <w:pStyle w:val="Textoindependiente"/>
       </w:pPr>
       <w:r>
-        <w:t xml:space="preserve">The first-order Sobol index for each parameter was computed by isolating the variance attributable to each parameter while averaging over the others. To achieve this, we perturbed each parameter individually while holding all other parameters at their average values across the samples. The proportion of variance explained by each parameter at each time point was calculated by dividing the variance of the perturbed model outputs by the total variance, yielding time-dependent Sobol indices. The selected parameter ranges, provided in</w:t>
+        <w:t xml:space="preserve">The first-order Sobol index for each parameter was computed by isolating the variance attributable to each parameter while averaging over the others. To achieve this, we perturbed each parameter individually while holding all other parameters at their average values across the samples. The proportion of variance explained by each parameter at each time point was calculated by dividing the variance of the estimated RRi of the perturbed parameter by the total variance, which accounts for the variation in all model parameters simultaneously, yielding time-dependent Sobol indices. The selected parameter ranges, provided in</w:t>
       </w:r>
       <w:r>
         <w:t xml:space="preserve"> </w:t>
@@ -822,7 +822,6 @@
         <w:tblStyle w:val="Table"/>
         <w:tblW w:type="auto" w:w="0"/>
         <w:tblLook w:firstRow="1" w:lastRow="0" w:firstColumn="0" w:lastColumn="0" w:noHBand="0" w:noVBand="0" w:val="0020"/>
-        <w:jc w:val="start"/>
       </w:tblPr>
       <w:tblGrid>
         <w:gridCol w:w="990"/>
@@ -836,7 +835,7 @@
       </w:tblGrid>
       <w:tr>
         <w:trPr>
-          <w:tblHeader w:val="true"/>
+          <w:tblHeader w:val="on"/>
         </w:trPr>
         <w:tc>
           <w:tcPr/>
@@ -1247,8 +1246,8 @@
       <w:bookmarkStart w:id="26" w:name="tbl-sens-params"/>
       <w:r>
         <w:rPr>
+          <w:b/>
           <w:bCs/>
-          <w:b/>
         </w:rPr>
         <w:t xml:space="preserve">Table 1</w:t>
       </w:r>
@@ -1478,7 +1477,7 @@
           <m:m>
             <m:mPr>
               <m:baseJc m:val="center"/>
-              <m:plcHide m:val="1"/>
+              <m:plcHide m:val="on"/>
               <m:mcs>
                 <m:mc>
                   <m:mcPr>
@@ -2003,7 +2002,7 @@
       <w:r>
         <w:drawing>
           <wp:inline>
-            <wp:extent cx="5600700" cy="3200400"/>
+            <wp:extent cx="5600700" cy="4000500"/>
             <wp:effectExtent b="0" l="0" r="0" t="0"/>
             <wp:docPr descr="" title="" id="31" name="Picture"/>
             <a:graphic>
@@ -2024,7 +2023,7 @@
                   <pic:spPr bwMode="auto">
                     <a:xfrm>
                       <a:off x="0" y="0"/>
-                      <a:ext cx="5600700" cy="3200400"/>
+                      <a:ext cx="5600700" cy="4000500"/>
                     </a:xfrm>
                     <a:prstGeom prst="rect">
                       <a:avLst/>
@@ -2050,8 +2049,8 @@
       <w:bookmarkStart w:id="33" w:name="fig-prior-sim"/>
       <w:r>
         <w:rPr>
+          <w:b/>
           <w:bCs/>
-          <w:b/>
         </w:rPr>
         <w:t xml:space="preserve">Figure 1</w:t>
       </w:r>
@@ -2073,7 +2072,7 @@
         <w:pStyle w:val="Textoindependiente"/>
       </w:pPr>
       <w:r>
-        <w:t xml:space="preserve">The fitting process utilized four Markov Chain Monte Carlo (MCMC) chains, each consisting of 12,500 iterations with a burn-in period of 5,000 iterations, resulting in a total of 30,000 post-warmup samples.</w:t>
+        <w:t xml:space="preserve">The fitting process utilized five Markov Chain Monte Carlo (MCMC) chains, each consisting of 15,000 iterations with a burn-in period of 5,000 iterations, resulting in a total of 50,000 post-warmup samples.</w:t>
       </w:r>
     </w:p>
     <w:bookmarkEnd w:id="34"/>
@@ -2329,7 +2328,7 @@
           <m:m>
             <m:mPr>
               <m:baseJc m:val="center"/>
-              <m:plcHide m:val="1"/>
+              <m:plcHide m:val="on"/>
               <m:mcs>
                 <m:mc>
                   <m:mcPr>
@@ -2863,7 +2862,7 @@
       <w:r>
         <w:drawing>
           <wp:inline>
-            <wp:extent cx="5600700" cy="3200400"/>
+            <wp:extent cx="5600700" cy="4000500"/>
             <wp:effectExtent b="0" l="0" r="0" t="0"/>
             <wp:docPr descr="" title="" id="39" name="Picture"/>
             <a:graphic>
@@ -2884,7 +2883,7 @@
                   <pic:spPr bwMode="auto">
                     <a:xfrm>
                       <a:off x="0" y="0"/>
-                      <a:ext cx="5600700" cy="3200400"/>
+                      <a:ext cx="5600700" cy="4000500"/>
                     </a:xfrm>
                     <a:prstGeom prst="rect">
                       <a:avLst/>
@@ -2910,8 +2909,8 @@
       <w:bookmarkStart w:id="41" w:name="fig-linear-constituents"/>
       <w:r>
         <w:rPr>
+          <w:b/>
           <w:bCs/>
-          <w:b/>
         </w:rPr>
         <w:t xml:space="preserve">Figure 2</w:t>
       </w:r>
@@ -3158,7 +3157,7 @@
       <w:r>
         <w:drawing>
           <wp:inline>
-            <wp:extent cx="5600700" cy="2400300"/>
+            <wp:extent cx="5600700" cy="4000500"/>
             <wp:effectExtent b="0" l="0" r="0" t="0"/>
             <wp:docPr descr="" title="" id="44" name="Picture"/>
             <a:graphic>
@@ -3179,7 +3178,7 @@
                   <pic:spPr bwMode="auto">
                     <a:xfrm>
                       <a:off x="0" y="0"/>
-                      <a:ext cx="5600700" cy="2400300"/>
+                      <a:ext cx="5600700" cy="4000500"/>
                     </a:xfrm>
                     <a:prstGeom prst="rect">
                       <a:avLst/>
@@ -3205,14 +3204,14 @@
       <w:bookmarkStart w:id="46" w:name="fig-sensitivity"/>
       <w:r>
         <w:rPr>
+          <w:b/>
           <w:bCs/>
-          <w:b/>
         </w:rPr>
         <w:t xml:space="preserve">Figure 3</w:t>
       </w:r>
       <w:bookmarkEnd w:id="46"/>
       <w:r>
-        <w:t xml:space="preserve">. Sensitivity analysis results illustrating the impact of parameter variability on model predictions and the percentage of explained variance accounted for each model parameter. Shaded areas represent 95%, 80%, and 60% CI estimated from Monte Carlo samples.</w:t>
+        <w:t xml:space="preserve">. Sensitivity analysis results illustrating the impact of parameter variability on model predictions and the percentage of explained variance accounted for each model parameter. Shaded areas represent 95%, 80%, and 60% CI estimated from Monte Carlo samples. Time in x-axis is truncated at 12 minutes, given that around this time, the proportion of the total variance explained by the respective model parameter stabilizes respective of time.</w:t>
       </w:r>
     </w:p>
     <w:p>
@@ -3319,8 +3318,8 @@
       <w:bookmarkStart w:id="50" w:name="fig-data-sim"/>
       <w:r>
         <w:rPr>
+          <w:b/>
           <w:bCs/>
-          <w:b/>
         </w:rPr>
         <w:t xml:space="preserve">Figure 4</w:t>
       </w:r>
@@ -3446,8 +3445,8 @@
       <w:bookmarkStart w:id="53" w:name="tbl-sample-characteristics"/>
       <w:r>
         <w:rPr>
+          <w:b/>
           <w:bCs/>
-          <w:b/>
         </w:rPr>
         <w:t xml:space="preserve">Table 2</w:t>
       </w:r>
@@ -3532,8 +3531,8 @@
       <w:bookmarkStart w:id="57" w:name="fig-2d-kernel-density"/>
       <w:r>
         <w:rPr>
+          <w:b/>
           <w:bCs/>
-          <w:b/>
         </w:rPr>
         <w:t xml:space="preserve">Figure 5</w:t>
       </w:r>
@@ -3660,8 +3659,8 @@
       </w:r>
       <w:r>
         <w:rPr>
+          <w:i/>
           <w:iCs/>
-          <w:i/>
         </w:rPr>
         <w:t xml:space="preserve">GeNeDis 2020: Genetics and neurodegenerative diseases</w:t>
       </w:r>
@@ -3683,8 +3682,8 @@
       </w:r>
       <w:r>
         <w:rPr>
+          <w:i/>
           <w:iCs/>
-          <w:i/>
         </w:rPr>
         <w:t xml:space="preserve">Med sci sports exerc</w:t>
       </w:r>
@@ -3709,8 +3708,8 @@
       </w:r>
       <w:r>
         <w:rPr>
+          <w:i/>
           <w:iCs/>
-          <w:i/>
         </w:rPr>
         <w:t xml:space="preserve">International Journal of Environmental Research and Public Health</w:t>
       </w:r>
@@ -3735,8 +3734,8 @@
       </w:r>
       <w:r>
         <w:rPr>
+          <w:i/>
           <w:iCs/>
-          <w:i/>
         </w:rPr>
         <w:t xml:space="preserve">Frontiers in Physiology</w:t>
       </w:r>
@@ -3761,8 +3760,8 @@
       </w:r>
       <w:r>
         <w:rPr>
+          <w:i/>
           <w:iCs/>
-          <w:i/>
         </w:rPr>
         <w:t xml:space="preserve">Experimental and therapeutic medicine</w:t>
       </w:r>
@@ -3787,8 +3786,8 @@
       </w:r>
       <w:r>
         <w:rPr>
+          <w:i/>
           <w:iCs/>
-          <w:i/>
         </w:rPr>
         <w:t xml:space="preserve">Annals of Physical and Rehabilitation Medicine</w:t>
       </w:r>
@@ -3813,8 +3812,8 @@
       </w:r>
       <w:r>
         <w:rPr>
+          <w:i/>
           <w:iCs/>
-          <w:i/>
         </w:rPr>
         <w:t xml:space="preserve">Journal of clinical medicine</w:t>
       </w:r>
@@ -3839,8 +3838,8 @@
       </w:r>
       <w:r>
         <w:rPr>
+          <w:i/>
           <w:iCs/>
-          <w:i/>
         </w:rPr>
         <w:t xml:space="preserve">Research in Sports Medicine</w:t>
       </w:r>
@@ -3865,8 +3864,8 @@
       </w:r>
       <w:r>
         <w:rPr>
+          <w:i/>
           <w:iCs/>
-          <w:i/>
         </w:rPr>
         <w:t xml:space="preserve">Clinical physiology and functional imaging</w:t>
       </w:r>
@@ -3891,8 +3890,8 @@
       </w:r>
       <w:r>
         <w:rPr>
+          <w:i/>
           <w:iCs/>
-          <w:i/>
         </w:rPr>
         <w:t xml:space="preserve">Frontiers in physiology</w:t>
       </w:r>
@@ -3917,8 +3916,8 @@
       </w:r>
       <w:r>
         <w:rPr>
+          <w:i/>
           <w:iCs/>
-          <w:i/>
         </w:rPr>
         <w:t xml:space="preserve">Scandinavian journal of work, environment &amp; health</w:t>
       </w:r>
@@ -3940,8 +3939,8 @@
       </w:r>
       <w:r>
         <w:rPr>
+          <w:i/>
           <w:iCs/>
-          <w:i/>
         </w:rPr>
         <w:t xml:space="preserve">International journal of sports medicine</w:t>
       </w:r>
@@ -3966,8 +3965,8 @@
       </w:r>
       <w:r>
         <w:rPr>
+          <w:i/>
           <w:iCs/>
-          <w:i/>
         </w:rPr>
         <w:t xml:space="preserve">PeerJ</w:t>
       </w:r>
@@ -3992,8 +3991,8 @@
       </w:r>
       <w:r>
         <w:rPr>
+          <w:i/>
           <w:iCs/>
-          <w:i/>
         </w:rPr>
         <w:t xml:space="preserve">Annals of Noninvasive Electrocardiology</w:t>
       </w:r>
@@ -4018,8 +4017,8 @@
       </w:r>
       <w:r>
         <w:rPr>
+          <w:i/>
           <w:iCs/>
-          <w:i/>
         </w:rPr>
         <w:t xml:space="preserve">2020 computing in cardiology</w:t>
       </w:r>
@@ -4041,8 +4040,8 @@
       </w:r>
       <w:r>
         <w:rPr>
+          <w:i/>
           <w:iCs/>
-          <w:i/>
         </w:rPr>
         <w:t xml:space="preserve">PLoS ONE</w:t>
       </w:r>
@@ -4067,8 +4066,8 @@
       </w:r>
       <w:r>
         <w:rPr>
+          <w:i/>
           <w:iCs/>
-          <w:i/>
         </w:rPr>
         <w:t xml:space="preserve">International journal of cardiology</w:t>
       </w:r>
@@ -4093,8 +4092,8 @@
       </w:r>
       <w:r>
         <w:rPr>
+          <w:i/>
           <w:iCs/>
-          <w:i/>
         </w:rPr>
         <w:t xml:space="preserve">Proceedings of the 25th annual international conference of the IEEE engineering in medicine and biology society (IEEE cat. No. 03CH37439)</w:t>
       </w:r>
@@ -4327,14 +4326,14 @@
     </w:lvl>
   </w:abstractNum>
   <w:abstractNum w:abstractNumId="990">
-    <w:nsid w:val="A990"/>
+    <w:nsid w:val="0000A990"/>
     <w:multiLevelType w:val="multilevel"/>
     <w:lvl w:ilvl="0">
       <w:numFmt w:val="bullet"/>
       <w:lvlText w:val=" "/>
       <w:lvlJc w:val="left"/>
       <w:pPr>
-        <w:ind w:left="720" w:hanging="480"/>
+        <w:ind w:left="720" w:hanging="360"/>
       </w:pPr>
     </w:lvl>
     <w:lvl w:ilvl="1">
@@ -4342,7 +4341,7 @@
       <w:lvlText w:val=" "/>
       <w:lvlJc w:val="left"/>
       <w:pPr>
-        <w:ind w:left="1440" w:hanging="480"/>
+        <w:ind w:left="1440" w:hanging="360"/>
       </w:pPr>
     </w:lvl>
     <w:lvl w:ilvl="2">
@@ -4350,7 +4349,7 @@
       <w:lvlText w:val=" "/>
       <w:lvlJc w:val="left"/>
       <w:pPr>
-        <w:ind w:left="2160" w:hanging="480"/>
+        <w:ind w:left="2160" w:hanging="360"/>
       </w:pPr>
     </w:lvl>
     <w:lvl w:ilvl="3">
@@ -4358,7 +4357,7 @@
       <w:lvlText w:val=" "/>
       <w:lvlJc w:val="left"/>
       <w:pPr>
-        <w:ind w:left="2880" w:hanging="480"/>
+        <w:ind w:left="2880" w:hanging="360"/>
       </w:pPr>
     </w:lvl>
     <w:lvl w:ilvl="4">
@@ -4366,7 +4365,7 @@
       <w:lvlText w:val=" "/>
       <w:lvlJc w:val="left"/>
       <w:pPr>
-        <w:ind w:left="3600" w:hanging="480"/>
+        <w:ind w:left="3600" w:hanging="360"/>
       </w:pPr>
     </w:lvl>
     <w:lvl w:ilvl="5">
@@ -4374,7 +4373,7 @@
       <w:lvlText w:val=" "/>
       <w:lvlJc w:val="left"/>
       <w:pPr>
-        <w:ind w:left="4320" w:hanging="480"/>
+        <w:ind w:left="4320" w:hanging="360"/>
       </w:pPr>
     </w:lvl>
     <w:lvl w:ilvl="6">
@@ -4382,7 +4381,7 @@
       <w:lvlText w:val=" "/>
       <w:lvlJc w:val="left"/>
       <w:pPr>
-        <w:ind w:left="5040" w:hanging="480"/>
+        <w:ind w:left="5040" w:hanging="360"/>
       </w:pPr>
     </w:lvl>
     <w:lvl w:ilvl="7">
@@ -4390,7 +4389,7 @@
       <w:lvlText w:val=" "/>
       <w:lvlJc w:val="left"/>
       <w:pPr>
-        <w:ind w:left="5760" w:hanging="480"/>
+        <w:ind w:left="5760" w:hanging="360"/>
       </w:pPr>
     </w:lvl>
     <w:lvl w:ilvl="8">
@@ -4398,7 +4397,7 @@
       <w:lvlText w:val=" "/>
       <w:lvlJc w:val="left"/>
       <w:pPr>
-        <w:ind w:left="6480" w:hanging="480"/>
+        <w:ind w:left="6480" w:hanging="360"/>
       </w:pPr>
     </w:lvl>
   </w:abstractNum>

</xml_diff>

<commit_message>
new approach, a model for each subject
</commit_message>
<xml_diff>
--- a/paper.docx
+++ b/paper.docx
@@ -8,8 +8,8 @@
       </w:pPr>
       <w:r>
         <w:rPr>
+          <w:bCs/>
           <w:b/>
-          <w:bCs/>
         </w:rPr>
         <w:t xml:space="preserve">Title</w:t>
       </w:r>
@@ -23,8 +23,8 @@
       </w:pPr>
       <w:r>
         <w:rPr>
+          <w:bCs/>
           <w:b/>
-          <w:bCs/>
         </w:rPr>
         <w:t xml:space="preserve">Authors</w:t>
       </w:r>
@@ -144,8 +144,8 @@
       </w:pPr>
       <w:r>
         <w:rPr>
+          <w:bCs/>
           <w:b/>
-          <w:bCs/>
         </w:rPr>
         <w:t xml:space="preserve">Objective</w:t>
       </w:r>
@@ -157,8 +157,8 @@
       </w:r>
       <w:r>
         <w:rPr>
+          <w:bCs/>
           <w:b/>
-          <w:bCs/>
         </w:rPr>
         <w:t xml:space="preserve">Methods</w:t>
       </w:r>
@@ -170,8 +170,8 @@
       </w:r>
       <w:r>
         <w:rPr>
+          <w:bCs/>
           <w:b/>
-          <w:bCs/>
         </w:rPr>
         <w:t xml:space="preserve">Results</w:t>
       </w:r>
@@ -183,8 +183,8 @@
       </w:r>
       <w:r>
         <w:rPr>
+          <w:bCs/>
           <w:b/>
-          <w:bCs/>
         </w:rPr>
         <w:t xml:space="preserve">Conclusion</w:t>
       </w:r>
@@ -198,8 +198,8 @@
       </w:pPr>
       <w:r>
         <w:rPr>
+          <w:bCs/>
           <w:b/>
-          <w:bCs/>
         </w:rPr>
         <w:t xml:space="preserve">Keywords</w:t>
       </w:r>
@@ -227,7 +227,7 @@
         <w:pStyle w:val="FirstParagraph"/>
       </w:pPr>
       <w:r>
-        <w:t xml:space="preserve">Current research has delved deep into understanding the underlying mechanisms behind cardiac autonomic dynamics in response to exercise, and how this could be related to health-related quality of life and an increased risk of cardiovascular diseases. Hence, shedding light on the autonomic mechanics can provide insights into the role play between modifying parameters of exercise-induced response and how to optimize it to achieve optimal effects in both young and older individuals.</w:t>
+        <w:t xml:space="preserve">Current research has extensively examined the mechanisms underlying cardiac autonomic dynamics in response to exercise and their links to health-related quality of life and cardiovascular disease risk. Understanding these autonomic processes offers valuable insights into optimizing exercise-induced adaptations, with implications for both younger and older individuals.</w:t>
       </w:r>
     </w:p>
     <w:p>
@@ -235,7 +235,7 @@
         <w:pStyle w:val="Textoindependiente"/>
       </w:pPr>
       <w:r>
-        <w:t xml:space="preserve">The study of R-R intervals (RRi) in response to exercise is a key research area within this context, given its significant implications for cardiovascular health, athletic performance, and overall physiological adaptation</w:t>
+        <w:t xml:space="preserve">In this context, the study of R-R intervals (RRi) in response to exercise has emerged as an important research area, given its relevance to cardiovascular health, athletic performance, and physiological adaptation</w:t>
       </w:r>
       <w:r>
         <w:t xml:space="preserve"> </w:t>
@@ -244,7 +244,7 @@
         <w:t xml:space="preserve">(Kristal-Boneh et al., 1995; Thayer et al., 2010; Dong, 2016; Lundstrom et al., 2023)</w:t>
       </w:r>
       <w:r>
-        <w:t xml:space="preserve">. Unlike measures of heart rate variability (HRV), which summarize autonomic activity over time, RRi offers a more direct and granular view of the heart’s electrical activity during or immediately after an exercise test in older individuals</w:t>
+        <w:t xml:space="preserve">. Unlike heart rate variability (HRV), which aggregates autonomic responses over time, RRi analysis provides a more granular, direct view of cardiac electrical activity during or immediately following exercise, particularly in older adults</w:t>
       </w:r>
       <w:r>
         <w:t xml:space="preserve"> </w:t>
@@ -253,7 +253,7 @@
         <w:t xml:space="preserve">(Mongin et al., 2022; Castillo-Aguilar et al., 2023; Mabe-Castro et al., 2024)</w:t>
       </w:r>
       <w:r>
-        <w:t xml:space="preserve">. Analyzing the temporal dynamics of RRi (i.e., the time between successive heartbeats) provides invaluable insights into how the cardiovascular system behaves to and recovers from physical stressors, such as fatigue after competition or an intense exercise test</w:t>
+        <w:t xml:space="preserve">. Analyzing the temporal dynamics of RRi (i.e., the time between successive heartbeats) provides invaluable insights into how the cardiovascular system behaves to and recovers from physical stressors such as exercise-induced fatigue and competition-related strain</w:t>
       </w:r>
       <w:r>
         <w:t xml:space="preserve"> </w:t>
@@ -270,7 +270,7 @@
         <w:pStyle w:val="Textoindependiente"/>
       </w:pPr>
       <w:r>
-        <w:t xml:space="preserve">Understanding these fluctuations is particularly relevant during dynamic periods of exercise when the autonomic nervous system (ANS) shifts between parasympathetic withdrawal and sympathetic activation</w:t>
+        <w:t xml:space="preserve">Understanding these fluctuations is particularly relevant during dynamic exercise periods, where the autonomic nervous system (ANS) shifts between parasympathetic withdrawal and sympathetic activation</w:t>
       </w:r>
       <w:r>
         <w:t xml:space="preserve"> </w:t>
@@ -279,7 +279,7 @@
         <w:t xml:space="preserve">(Boettger et al., 2010)</w:t>
       </w:r>
       <w:r>
-        <w:t xml:space="preserve">. Modeling RRi dynamics, rather than relying on broader HRV metrics, allows researchers to focus on the direct physiological markers of autonomic adaptation to stress</w:t>
+        <w:t xml:space="preserve">. Modeling RRi dynamics, rather than relying on broader HRV metrics, allows for a direct assessment of physiological markers of autonomic adaptation to stress</w:t>
       </w:r>
       <w:r>
         <w:t xml:space="preserve"> </w:t>
@@ -288,7 +288,7 @@
         <w:t xml:space="preserve">(Hautala et al., 2003)</w:t>
       </w:r>
       <w:r>
-        <w:t xml:space="preserve">. This detailed perspective is critical for identifying recovery patterns and understanding cardiovascular reactivity in athletes and individuals with varied fitness levels</w:t>
+        <w:t xml:space="preserve">. This approach is valuable for identifying recovery patterns and understanding cardiovascular reactivity across individuals with various fitness levels</w:t>
       </w:r>
       <w:r>
         <w:t xml:space="preserve"> </w:t>
@@ -305,7 +305,7 @@
         <w:pStyle w:val="Textoindependiente"/>
       </w:pPr>
       <w:r>
-        <w:t xml:space="preserve">Despite the importance of RRi analysis, modeling their nonlinear behavior during and after exercise in one continuous measurement it is not without significant challenges. Traditional approaches, such as linear regression and time-series analysis, often fail to capture the intricate transitions in RRi, especially during intense physical exertion and recovery. This limitation is due to the non-linear and non-stationary nature of HRV</w:t>
+        <w:t xml:space="preserve">Despite its importance, modeling RRi behavior during and after exercise in a continuous measurement poses significant challenges. Traditional approaches, such as linear regression and time-series analysis, often fail to capture the intricate transitions in RRi, especially under intense exertion and recovery phases. This difficulty arises due to the inherently non-linear and non-stationary nature of HRV</w:t>
       </w:r>
       <w:r>
         <w:t xml:space="preserve"> </w:t>
@@ -314,7 +314,7 @@
         <w:t xml:space="preserve">(Gronwald et al., 2019a)</w:t>
       </w:r>
       <w:r>
-        <w:t xml:space="preserve">. Linear models, which oversimplify these transitions, are prone to misrepresent the actual physiological processes. More advanced non-linear models have begun to address this issue, yet many focus on overall HRV parameters rather than directly modeling the RRi</w:t>
+        <w:t xml:space="preserve">. While linear models oversimplify these dynamics, advanced non-linear approaches have been developed to address the limitations of linear analysis. However, many focus on HRV summaries rather than direct RRi modeling</w:t>
       </w:r>
       <w:r>
         <w:t xml:space="preserve"> </w:t>
@@ -331,7 +331,16 @@
         <w:pStyle w:val="Textoindependiente"/>
       </w:pPr>
       <w:r>
-        <w:t xml:space="preserve">Non-linear models have gained increasing attention for analyzing the complex dynamics of RRi, especially during exercise. These models offer a more comprehensive understanding of HRV compared to traditional linear approaches</w:t>
+        <w:t xml:space="preserve">Recent studies have begun exploring non-linear models for RRi dynamics, recognizing their potential to capture the complexity of cardiovascular response to exercise. Exponential decay models, for example, have been proposed to describe RRi recovery, while logistic functions have been used to model the gradual return to baseline after high-intensity exercise</w:t>
+      </w:r>
+      <w:r>
+        <w:t xml:space="preserve"> </w:t>
+      </w:r>
+      <w:r>
+        <w:t xml:space="preserve">(Gronwald et al., 2019b; Molkkari et al., 2020)</w:t>
+      </w:r>
+      <w:r>
+        <w:t xml:space="preserve">. These models offer advantages over traditional HRV metrics by providing a more detailed understanding of the cardiovascular system’s response to exercise</w:t>
       </w:r>
       <w:r>
         <w:t xml:space="preserve"> </w:t>
@@ -340,16 +349,7 @@
         <w:t xml:space="preserve">(Wu and Poon, 2003)</w:t>
       </w:r>
       <w:r>
-        <w:t xml:space="preserve">. Recent studies have proposed exponential decay models to describe RRi recovery, while others have employed logistic functions to depict the gradual return to baseline following periods of heightened physical stress</w:t>
-      </w:r>
-      <w:r>
-        <w:t xml:space="preserve"> </w:t>
-      </w:r>
-      <w:r>
-        <w:t xml:space="preserve">(Gronwald et al., 2019b; Molkkari et al., 2020)</w:t>
-      </w:r>
-      <w:r>
-        <w:t xml:space="preserve">. These models offer an advantage over traditional HRV analyses by providing a more detailed understanding of the cardiovascular system’s response to exercise. However, despite these advancements, few models explicitly target real-time RRi dynamics, and fewer still incorporate the variability introduced by individual physiological differences, such as fitness level, autonomic balance, and exercise intensity</w:t>
+        <w:t xml:space="preserve">. However, despite these advancements, few models are specifically designed to capture real-time RRi fluctuations, and even fewer consider individual variability factors such as fitness level, autonomic balance, and exercise intensity</w:t>
       </w:r>
       <w:r>
         <w:t xml:space="preserve"> </w:t>
@@ -366,7 +366,7 @@
         <w:pStyle w:val="Textoindependiente"/>
       </w:pPr>
       <w:r>
-        <w:t xml:space="preserve">Given the unique characteristics of RRi, their direct relationship with cardiac electrical activity, and responsiveness to autonomic changes, there is a compelling need for a model that captures their non-linear fluctuations during exercise and recovery. Such a model would offer a more biologically relevant representation of the heart’s behavior than the broader HRV indices typically used in research</w:t>
+        <w:t xml:space="preserve">Given the unique characteristics of RRi, their direct relationship with cardiac electrical activity, and responsiveness to autonomic changes, there is a compelling need for a model that accurately represents RRi’s non-linear fluctuations during exercise and recovery. Such a model would offer a more physiologically relevant representation of the heart’s behavior compared to the broader HRV indices commonly used in research</w:t>
       </w:r>
       <w:r>
         <w:t xml:space="preserve"> </w:t>
@@ -383,7 +383,7 @@
         <w:pStyle w:val="Textoindependiente"/>
       </w:pPr>
       <w:r>
-        <w:t xml:space="preserve">Hence, the primary objective of this paper is to present a novel non-linear model that characterizes the fluctuations in RRi during exercise and recovery. This model is specifically designed to reflect the complex, real-time changes in RRi, offering meaningful model parameters with the potential to explore a precise understanding of the physiological processes underlying cardiovascular adaptation to exercise. By focusing exclusively on RRi, the model can deliver insights directly applicable to athletic training regimens, recovery protocols, and clinical practices aimed at improving cardiovascular health. The proposed model seeks to bridge the gap between existing modeling frameworks and the physiological reality of RRi dynamics during exercise.</w:t>
+        <w:t xml:space="preserve">Hence, the primary objective of this paper is to present a novel non-linear model that characterizes RRi fluctuations during exercise and recovery. This model is designed to capture the complex, real-time changes in RRi, providing meaningful parameters that can enhance our understanding of the physiological processes underlying cardiovascular adaptation to exercise. By focusing exclusively on RRi, the model can deliver insights directly applicable to athletic training regimens, recovery protocols, and clinical practices aimed at improving cardiovascular health. The proposed model seeks to bridge the gap between existing modeling frameworks and the physiological reality of RRi dynamics during exercise.</w:t>
       </w:r>
     </w:p>
     <w:bookmarkEnd w:id="23"/>
@@ -440,7 +440,7 @@
           <m:m>
             <m:mPr>
               <m:baseJc m:val="center"/>
-              <m:plcHide m:val="on"/>
+              <m:plcHide m:val="1"/>
               <m:mcs>
                 <m:mc>
                   <m:mcPr>
@@ -778,7 +778,7 @@
         <w:pStyle w:val="FirstParagraph"/>
       </w:pPr>
       <w:r>
-        <w:t xml:space="preserve">To assess the sensitivity of model parameters in influencing RRi over time, we implemented a Sobol sensitivity analysis using Monte Carlo simulations. To compute Sobol indices, a total of 1000 Monte Carlo simulations were conducted, with each simulation involving 1000 randomly sampled parameter sets (1,000,000 model runs in total). For each set of parameters, RRi were calculated at each time point</w:t>
+        <w:t xml:space="preserve">To assess the sensitivity of model parameters in influencing RRi over time, we implemented a Sobol sensitivity analysis using Monte Carlo simulations. Sobol analysis was selected for its robustness in handling non-linear and non-monotonic relationships, which are intrinsic to RRi dynamics in response to exercise. To compute Sobol indices, a total of 1000 Monte Carlo simulations were conducted, with each simulation involving 1000 randomly sampled parameter sets (1,000,000 model runs in total). For each set of parameters, RRi were calculated at each time point</w:t>
       </w:r>
       <w:r>
         <w:t xml:space="preserve"> </w:t>
@@ -792,7 +792,7 @@
         <w:t xml:space="preserve"> </w:t>
       </w:r>
       <w:r>
-        <w:t xml:space="preserve">across a range from 0 to 20 minutes at intervals of 0.1 minutes. The resulting Sobol indices provided a measure of the contribution of each parameter to the variance in RRi at each time point.</w:t>
+        <w:t xml:space="preserve">across a range from 0 to 20 minutes at intervals of 0.1 minutes (i.e., 6 seconds). The resulting Sobol indices provided a measure of the contribution of each parameter to the variance in RRi at each time point.</w:t>
       </w:r>
     </w:p>
     <w:p>
@@ -822,6 +822,7 @@
         <w:tblStyle w:val="Table"/>
         <w:tblW w:type="auto" w:w="0"/>
         <w:tblLook w:firstRow="1" w:lastRow="0" w:firstColumn="0" w:lastColumn="0" w:noHBand="0" w:noVBand="0" w:val="0020"/>
+        <w:jc w:val="start"/>
       </w:tblPr>
       <w:tblGrid>
         <w:gridCol w:w="990"/>
@@ -835,7 +836,7 @@
       </w:tblGrid>
       <w:tr>
         <w:trPr>
-          <w:tblHeader w:val="on"/>
+          <w:tblHeader w:val="true"/>
         </w:trPr>
         <w:tc>
           <w:tcPr/>
@@ -1246,8 +1247,8 @@
       <w:bookmarkStart w:id="26" w:name="tbl-sens-params"/>
       <w:r>
         <w:rPr>
+          <w:bCs/>
           <w:b/>
-          <w:bCs/>
         </w:rPr>
         <w:t xml:space="preserve">Table 1</w:t>
       </w:r>
@@ -1447,7 +1448,15 @@
         <w:pStyle w:val="Textoindependiente"/>
       </w:pPr>
       <w:r>
-        <w:t xml:space="preserve">The priors were selected based on physiological constraints and are detailed in</w:t>
+        <w:t xml:space="preserve">To enhance the exploration of parameter space, each subject´s RRi data was standardize against his own mean and standard deviation, improving convergence and an efficient exploration of the posterior distribution in this high dimensional parameter space.</w:t>
+      </w:r>
+    </w:p>
+    <w:p>
+      <w:pPr>
+        <w:pStyle w:val="Textoindependiente"/>
+      </w:pPr>
+      <w:r>
+        <w:t xml:space="preserve">The priors were chosen based on physiological constraints and graphical visualization of standardized RRi data. These priors are detailed in</w:t>
       </w:r>
       <w:r>
         <w:t xml:space="preserve"> </w:t>
@@ -1477,7 +1486,7 @@
           <m:m>
             <m:mPr>
               <m:baseJc m:val="center"/>
-              <m:plcHide m:val="on"/>
+              <m:plcHide m:val="1"/>
               <m:mcs>
                 <m:mc>
                   <m:mcPr>
@@ -1522,7 +1531,7 @@
                   </m:dPr>
                   <m:e>
                     <m:r>
-                      <m:t>850</m:t>
+                      <m:t>1</m:t>
                     </m:r>
                     <m:r>
                       <m:rPr>
@@ -1531,29 +1540,10 @@
                       <m:t>,</m:t>
                     </m:r>
                     <m:r>
-                      <m:t>50</m:t>
+                      <m:t>0.5</m:t>
                     </m:r>
                   </m:e>
                 </m:d>
-                <m:r>
-                  <m:rPr>
-                    <m:nor/>
-                    <m:sty m:val="p"/>
-                  </m:rPr>
-                  <m:t> with </m:t>
-                </m:r>
-                <m:r>
-                  <m:t>α</m:t>
-                </m:r>
-                <m:r>
-                  <m:rPr>
-                    <m:sty m:val="p"/>
-                  </m:rPr>
-                  <m:t>≥</m:t>
-                </m:r>
-                <m:r>
-                  <m:t>0</m:t>
-                </m:r>
               </m:e>
             </m:mr>
             <m:mr>
@@ -1591,7 +1581,7 @@
                       <m:t>−</m:t>
                     </m:r>
                     <m:r>
-                      <m:t>400</m:t>
+                      <m:t>2.5</m:t>
                     </m:r>
                     <m:r>
                       <m:rPr>
@@ -1600,7 +1590,7 @@
                       <m:t>,</m:t>
                     </m:r>
                     <m:r>
-                      <m:t>50</m:t>
+                      <m:t>0.5</m:t>
                     </m:r>
                   </m:e>
                 </m:d>
@@ -1654,7 +1644,7 @@
                   </m:dPr>
                   <m:e>
                     <m:r>
-                      <m:t>1</m:t>
+                      <m:t>0.8</m:t>
                     </m:r>
                     <m:r>
                       <m:rPr>
@@ -1723,7 +1713,7 @@
                       <m:t>−</m:t>
                     </m:r>
                     <m:r>
-                      <m:t>3</m:t>
+                      <m:t>2</m:t>
                     </m:r>
                     <m:r>
                       <m:rPr>
@@ -1732,7 +1722,7 @@
                       <m:t>,</m:t>
                     </m:r>
                     <m:r>
-                      <m:t>3</m:t>
+                      <m:t>0.5</m:t>
                     </m:r>
                   </m:e>
                 </m:d>
@@ -1792,7 +1782,7 @@
                       <m:t>−</m:t>
                     </m:r>
                     <m:r>
-                      <m:t>3</m:t>
+                      <m:t>2</m:t>
                     </m:r>
                     <m:r>
                       <m:rPr>
@@ -1801,7 +1791,7 @@
                       <m:t>,</m:t>
                     </m:r>
                     <m:r>
-                      <m:t>3</m:t>
+                      <m:t>0.5</m:t>
                     </m:r>
                   </m:e>
                 </m:d>
@@ -1978,7 +1968,7 @@
         <w:pStyle w:val="FirstParagraph"/>
       </w:pPr>
       <w:r>
-        <w:t xml:space="preserve">Simulated RRi dynamics based on the prior parameter distributions are shown in</w:t>
+        <w:t xml:space="preserve">Simulated standardized RRi dynamics based on prior parameter distributions are shown in</w:t>
       </w:r>
       <w:r>
         <w:t xml:space="preserve"> </w:t>
@@ -2049,8 +2039,8 @@
       <w:bookmarkStart w:id="33" w:name="fig-prior-sim"/>
       <w:r>
         <w:rPr>
+          <w:bCs/>
           <w:b/>
-          <w:bCs/>
         </w:rPr>
         <w:t xml:space="preserve">Figure 1</w:t>
       </w:r>
@@ -2072,7 +2062,35 @@
         <w:pStyle w:val="Textoindependiente"/>
       </w:pPr>
       <w:r>
-        <w:t xml:space="preserve">The fitting process utilized five Markov Chain Monte Carlo (MCMC) chains, each consisting of 15,000 iterations with a burn-in period of 5,000 iterations, resulting in a total of 50,000 post-warmup samples.</w:t>
+        <w:t xml:space="preserve">The fitting process utilized five Markov Chain Monte Carlo (MCMC) chains, each consisting of 10,000 iterations with a burn-in period of 5,000 iterations, resulting in a total of 25,000 post-warmup samples. The model was fitted for each subject´s standardized RRi data, allowing the estimation of the model parameters associated with individual RRi dynamics for each subject. Afterwards, we transformed back to the RRi scale the</w:t>
+      </w:r>
+      <w:r>
+        <w:t xml:space="preserve"> </w:t>
+      </w:r>
+      <m:oMath>
+        <m:r>
+          <m:t>α</m:t>
+        </m:r>
+      </m:oMath>
+      <w:r>
+        <w:t xml:space="preserve"> </w:t>
+      </w:r>
+      <w:r>
+        <w:t xml:space="preserve">and</w:t>
+      </w:r>
+      <w:r>
+        <w:t xml:space="preserve"> </w:t>
+      </w:r>
+      <m:oMath>
+        <m:r>
+          <m:t>β</m:t>
+        </m:r>
+      </m:oMath>
+      <w:r>
+        <w:t xml:space="preserve"> </w:t>
+      </w:r>
+      <w:r>
+        <w:t xml:space="preserve">parameters, ensuring a physiologically meaningful interpretation of model estimation.</w:t>
       </w:r>
     </w:p>
     <w:bookmarkEnd w:id="34"/>
@@ -2328,7 +2346,7 @@
           <m:m>
             <m:mPr>
               <m:baseJc m:val="center"/>
-              <m:plcHide m:val="on"/>
+              <m:plcHide m:val="1"/>
               <m:mcs>
                 <m:mc>
                   <m:mcPr>
@@ -2909,8 +2927,8 @@
       <w:bookmarkStart w:id="41" w:name="fig-linear-constituents"/>
       <w:r>
         <w:rPr>
+          <w:bCs/>
           <w:b/>
-          <w:bCs/>
         </w:rPr>
         <w:t xml:space="preserve">Figure 2</w:t>
       </w:r>
@@ -3204,8 +3222,8 @@
       <w:bookmarkStart w:id="46" w:name="fig-sensitivity"/>
       <w:r>
         <w:rPr>
+          <w:bCs/>
           <w:b/>
-          <w:bCs/>
         </w:rPr>
         <w:t xml:space="preserve">Figure 3</w:t>
       </w:r>
@@ -3318,8 +3336,8 @@
       <w:bookmarkStart w:id="50" w:name="fig-data-sim"/>
       <w:r>
         <w:rPr>
+          <w:bCs/>
           <w:b/>
-          <w:bCs/>
         </w:rPr>
         <w:t xml:space="preserve">Figure 4</w:t>
       </w:r>
@@ -3445,8 +3463,8 @@
       <w:bookmarkStart w:id="53" w:name="tbl-sample-characteristics"/>
       <w:r>
         <w:rPr>
+          <w:bCs/>
           <w:b/>
-          <w:bCs/>
         </w:rPr>
         <w:t xml:space="preserve">Table 2</w:t>
       </w:r>
@@ -3531,8 +3549,8 @@
       <w:bookmarkStart w:id="57" w:name="fig-2d-kernel-density"/>
       <w:r>
         <w:rPr>
+          <w:bCs/>
           <w:b/>
-          <w:bCs/>
         </w:rPr>
         <w:t xml:space="preserve">Figure 5</w:t>
       </w:r>
@@ -3553,6 +3571,116 @@
         <w:t xml:space="preserve">Discussion</w:t>
       </w:r>
     </w:p>
+    <w:p>
+      <w:pPr>
+        <w:pStyle w:val="FirstParagraph"/>
+      </w:pPr>
+      <w:r>
+        <w:t xml:space="preserve">In this study, we present a non-linear model designed to capture R-R interval (RRi) fluctuations during exercise and recovery, providing an in-depth view of cardiac autonomic dynamics. By focusing on RRi rather than aggregate HRV metrics, our approach enables real-time tracking of cardiovascular responses to physical stress, which has implications for both clinical and athletic applications. This model marks a step forward in computational physiology, bridging the gap between theoretical frameworks and practical monitoring applications.</w:t>
+      </w:r>
+    </w:p>
+    <w:p>
+      <w:pPr>
+        <w:pStyle w:val="Textoindependiente"/>
+      </w:pPr>
+      <w:r>
+        <w:t xml:space="preserve">The Sobol sensitivity analysis revealed baseline RRi (</w:t>
+      </w:r>
+      <m:oMath>
+        <m:r>
+          <m:t>α</m:t>
+        </m:r>
+      </m:oMath>
+      <w:r>
+        <w:t xml:space="preserve">) and recovery proportion (</w:t>
+      </w:r>
+      <m:oMath>
+        <m:r>
+          <m:t>c</m:t>
+        </m:r>
+      </m:oMath>
+      <w:r>
+        <w:t xml:space="preserve">) as key drivers of model output variance, consistent with physiological expectations. Baseline RRi reflects intrinsic cardiac properties, while recovery proportion captures autonomic re-engagement post-exercise, both central to cardiovascular adaptation. The relatively low sensitivity of decay and recovery rate parameters (</w:t>
+      </w:r>
+      <m:oMath>
+        <m:r>
+          <m:t>λ</m:t>
+        </m:r>
+      </m:oMath>
+      <w:r>
+        <w:t xml:space="preserve"> </w:t>
+      </w:r>
+      <w:r>
+        <w:t xml:space="preserve">and</w:t>
+      </w:r>
+      <w:r>
+        <w:t xml:space="preserve"> </w:t>
+      </w:r>
+      <m:oMath>
+        <m:r>
+          <m:t>ϕ</m:t>
+        </m:r>
+      </m:oMath>
+      <w:r>
+        <w:t xml:space="preserve">) suggests the model is robust to moderate fluctuations in these rates, which enhances its reliability for both individualized and group-based applications.</w:t>
+      </w:r>
+    </w:p>
+    <w:p>
+      <w:pPr>
+        <w:pStyle w:val="Textoindependiente"/>
+      </w:pPr>
+      <w:r>
+        <w:t xml:space="preserve">Sobol analysis was selected for its capacity to handle non-linear, time-varying relationships, but it assumes parameter independence and demands substantial computational resources. This assumption may overlook interdependencies typical in biological systems, where parameters such as decay rates and recovery kinetics often interact. For future work, alternative sensitivity methods, such as Bayesian sensitivity analysis, could address interdependencies and potentially improve interpretive accuracy in complex biological contexts. Additionally, real-time applications in resource-limited environments may benefit from computational optimizations, such as surrogate modeling or sparse-grid approximations, to reduce processing time while maintaining analytical depth.</w:t>
+      </w:r>
+    </w:p>
+    <w:p>
+      <w:pPr>
+        <w:pStyle w:val="Textoindependiente"/>
+      </w:pPr>
+      <w:r>
+        <w:t xml:space="preserve">The practical application of this model extends to clinical monitoring and athletic training, but further validation is essential to confirm its robustness in real-world conditions. To support clinical decision-making, future studies should validate the model against established physiological benchmarks, such as VO₂ max and lactate thresholds, which would facilitate its integration into routine health assessments. For instance, this model could be valuable in cardiovascular rehabilitation programs, where tracking real-time autonomic responses can help personalize exercise regimens, ensuring adequate recovery without overstressing the cardiovascular system. Furthermore, for at-risk populations, the model could assist in detecting autonomic irregularities indicative of early cardiovascular dysfunction.</w:t>
+      </w:r>
+    </w:p>
+    <w:p>
+      <w:pPr>
+        <w:pStyle w:val="Textoindependiente"/>
+      </w:pPr>
+      <w:r>
+        <w:t xml:space="preserve">For athletic applications, the model has potential in guiding interval training, where it could help identify optimal recovery points between intense exercise bouts. In this setting, real-time tracking of RRi dynamics may help prevent overtraining and optimize performance by aligning training load with individual recovery capacity. However, extending this model beyond controlled, single-bout settings requires further validation, particularly in dynamic environments where external factors like temperature, altitude, and psychological stress can influence RRi. Integrating the model with wearable devices would be essential for field applications, but these devices must capture RRi with sufficient accuracy to maintain model precision. Future studies should focus on adapting the model for wearable technology and testing it in diverse settings to evaluate its reliability across environmental and situational variations.</w:t>
+      </w:r>
+    </w:p>
+    <w:p>
+      <w:pPr>
+        <w:pStyle w:val="Textoindependiente"/>
+      </w:pPr>
+      <w:r>
+        <w:t xml:space="preserve">Traditional models of RRi often rely on linear assumptions or simple exponential functions, which fail to capture the transient, non-stationary nature of RRi during exercise and recovery. By using logistic functions to model both the decay and recovery phases, our non-linear approach accommodates gradual autonomic shifts more effectively than exponential functions, offering a physiologically relevant representation of RRi dynamics. This model also enhances interpretability by isolating time-dependent contributions of each parameter, as demonstrated in the Sobol analysis, thereby enabling applications across varied fitness levels and exercise intensities.</w:t>
+      </w:r>
+    </w:p>
+    <w:p>
+      <w:pPr>
+        <w:pStyle w:val="Textoindependiente"/>
+      </w:pPr>
+      <w:r>
+        <w:t xml:space="preserve">While recent studies have developed non-linear models, many focus on HRV aggregates that summarize rather than directly model RRi changes. By focusing on RRi, our model provides a high-resolution view of cardiac adaptation, which is particularly valuable for both clinical and athletic settings. Furthermore, the ability to adapt the model parameters to real-time changes in RRi has the potential to enhance sensitivity in detecting subtle shifts in autonomic state, which aggregated HRV indices may obscure.</w:t>
+      </w:r>
+    </w:p>
+    <w:p>
+      <w:pPr>
+        <w:pStyle w:val="Textoindependiente"/>
+      </w:pPr>
+      <w:r>
+        <w:t xml:space="preserve">This model has limitations that warrant careful consideration. First, the uniform parameter sampling used in sensitivity analysis, though practical, may not fully capture individual variability in populations with extreme autonomic profiles or chronic health conditions. Moving forward, incorporating empirical distributions or Bayesian priors based on population data could refine parameter estimates, enhancing individualization for diverse clinical populations, such as older adults or individuals with cardiovascular disease.</w:t>
+      </w:r>
+    </w:p>
+    <w:p>
+      <w:pPr>
+        <w:pStyle w:val="Textoindependiente"/>
+      </w:pPr>
+      <w:r>
+        <w:t xml:space="preserve">Another area for future research is multi-session modeling to account for cumulative adaptations over repeated exercise sessions. Real-world training and rehabilitation often involve multiple bouts of exercise that can introduce cumulative autonomic fatigue or adaptation. Extending the model to track such longitudinal effects could help identify early signs of overtraining or autonomic exhaustion, thereby providing a preventive tool for both clinical and athletic populations. Additionally, considering environmental and psychological factors—such as temperature, stress, or sleep quality—would add robustness, ensuring that model predictions remain accurate across varied real-world contexts.</w:t>
+      </w:r>
+    </w:p>
     <w:bookmarkEnd w:id="61"/>
     <w:bookmarkStart w:id="62" w:name="conclusion"/>
     <w:p>
@@ -3563,6 +3691,14 @@
         <w:t xml:space="preserve">Conclusion</w:t>
       </w:r>
     </w:p>
+    <w:p>
+      <w:pPr>
+        <w:pStyle w:val="FirstParagraph"/>
+      </w:pPr>
+      <w:r>
+        <w:t xml:space="preserve">In summary, this study introduces a non-linear model of RRi dynamics that captures complex, real-time fluctuations reflecting the autonomic nervous system’s response to exercise and recovery. By focusing on RRi, the model offers enhanced sensitivity to physiological changes, making it well-suited for personalized applications in clinical and athletic settings. The use of Sobol sensitivity analysis enabled a time-dependent interpretation of parameter effects, underscoring the model’s adaptability to diverse physiological states and exercise intensities. Nevertheless, further validation, particularly with multi-session and wearable-based applications, is essential to establish the model’s robustness and applicability in dynamic, real-world environments. By advancing precision in cardiovascular monitoring, this model holds promise for supporting individualized health and performance interventions, contributing meaningfully to the fields of computational physiology and applied health sciences.</w:t>
+      </w:r>
+    </w:p>
     <w:bookmarkEnd w:id="62"/>
     <w:bookmarkStart w:id="63" w:name="authors-contributions"/>
     <w:p>
@@ -3659,8 +3795,8 @@
       </w:r>
       <w:r>
         <w:rPr>
+          <w:iCs/>
           <w:i/>
-          <w:iCs/>
         </w:rPr>
         <w:t xml:space="preserve">GeNeDis 2020: Genetics and neurodegenerative diseases</w:t>
       </w:r>
@@ -3682,8 +3818,8 @@
       </w:r>
       <w:r>
         <w:rPr>
+          <w:iCs/>
           <w:i/>
-          <w:iCs/>
         </w:rPr>
         <w:t xml:space="preserve">Med sci sports exerc</w:t>
       </w:r>
@@ -3708,8 +3844,8 @@
       </w:r>
       <w:r>
         <w:rPr>
+          <w:iCs/>
           <w:i/>
-          <w:iCs/>
         </w:rPr>
         <w:t xml:space="preserve">International Journal of Environmental Research and Public Health</w:t>
       </w:r>
@@ -3734,8 +3870,8 @@
       </w:r>
       <w:r>
         <w:rPr>
+          <w:iCs/>
           <w:i/>
-          <w:iCs/>
         </w:rPr>
         <w:t xml:space="preserve">Frontiers in Physiology</w:t>
       </w:r>
@@ -3760,8 +3896,8 @@
       </w:r>
       <w:r>
         <w:rPr>
+          <w:iCs/>
           <w:i/>
-          <w:iCs/>
         </w:rPr>
         <w:t xml:space="preserve">Experimental and therapeutic medicine</w:t>
       </w:r>
@@ -3786,8 +3922,8 @@
       </w:r>
       <w:r>
         <w:rPr>
+          <w:iCs/>
           <w:i/>
-          <w:iCs/>
         </w:rPr>
         <w:t xml:space="preserve">Annals of Physical and Rehabilitation Medicine</w:t>
       </w:r>
@@ -3812,8 +3948,8 @@
       </w:r>
       <w:r>
         <w:rPr>
+          <w:iCs/>
           <w:i/>
-          <w:iCs/>
         </w:rPr>
         <w:t xml:space="preserve">Journal of clinical medicine</w:t>
       </w:r>
@@ -3838,8 +3974,8 @@
       </w:r>
       <w:r>
         <w:rPr>
+          <w:iCs/>
           <w:i/>
-          <w:iCs/>
         </w:rPr>
         <w:t xml:space="preserve">Research in Sports Medicine</w:t>
       </w:r>
@@ -3864,8 +4000,8 @@
       </w:r>
       <w:r>
         <w:rPr>
+          <w:iCs/>
           <w:i/>
-          <w:iCs/>
         </w:rPr>
         <w:t xml:space="preserve">Clinical physiology and functional imaging</w:t>
       </w:r>
@@ -3890,8 +4026,8 @@
       </w:r>
       <w:r>
         <w:rPr>
+          <w:iCs/>
           <w:i/>
-          <w:iCs/>
         </w:rPr>
         <w:t xml:space="preserve">Frontiers in physiology</w:t>
       </w:r>
@@ -3916,8 +4052,8 @@
       </w:r>
       <w:r>
         <w:rPr>
+          <w:iCs/>
           <w:i/>
-          <w:iCs/>
         </w:rPr>
         <w:t xml:space="preserve">Scandinavian journal of work, environment &amp; health</w:t>
       </w:r>
@@ -3939,8 +4075,8 @@
       </w:r>
       <w:r>
         <w:rPr>
+          <w:iCs/>
           <w:i/>
-          <w:iCs/>
         </w:rPr>
         <w:t xml:space="preserve">International journal of sports medicine</w:t>
       </w:r>
@@ -3965,8 +4101,8 @@
       </w:r>
       <w:r>
         <w:rPr>
+          <w:iCs/>
           <w:i/>
-          <w:iCs/>
         </w:rPr>
         <w:t xml:space="preserve">PeerJ</w:t>
       </w:r>
@@ -3991,8 +4127,8 @@
       </w:r>
       <w:r>
         <w:rPr>
+          <w:iCs/>
           <w:i/>
-          <w:iCs/>
         </w:rPr>
         <w:t xml:space="preserve">Annals of Noninvasive Electrocardiology</w:t>
       </w:r>
@@ -4017,8 +4153,8 @@
       </w:r>
       <w:r>
         <w:rPr>
+          <w:iCs/>
           <w:i/>
-          <w:iCs/>
         </w:rPr>
         <w:t xml:space="preserve">2020 computing in cardiology</w:t>
       </w:r>
@@ -4040,8 +4176,8 @@
       </w:r>
       <w:r>
         <w:rPr>
+          <w:iCs/>
           <w:i/>
-          <w:iCs/>
         </w:rPr>
         <w:t xml:space="preserve">PLoS ONE</w:t>
       </w:r>
@@ -4066,8 +4202,8 @@
       </w:r>
       <w:r>
         <w:rPr>
+          <w:iCs/>
           <w:i/>
-          <w:iCs/>
         </w:rPr>
         <w:t xml:space="preserve">International journal of cardiology</w:t>
       </w:r>
@@ -4092,8 +4228,8 @@
       </w:r>
       <w:r>
         <w:rPr>
+          <w:iCs/>
           <w:i/>
-          <w:iCs/>
         </w:rPr>
         <w:t xml:space="preserve">Proceedings of the 25th annual international conference of the IEEE engineering in medicine and biology society (IEEE cat. No. 03CH37439)</w:t>
       </w:r>
@@ -4326,14 +4462,14 @@
     </w:lvl>
   </w:abstractNum>
   <w:abstractNum w:abstractNumId="990">
-    <w:nsid w:val="0000A990"/>
+    <w:nsid w:val="A990"/>
     <w:multiLevelType w:val="multilevel"/>
     <w:lvl w:ilvl="0">
       <w:numFmt w:val="bullet"/>
       <w:lvlText w:val=" "/>
       <w:lvlJc w:val="left"/>
       <w:pPr>
-        <w:ind w:left="720" w:hanging="360"/>
+        <w:ind w:left="720" w:hanging="480"/>
       </w:pPr>
     </w:lvl>
     <w:lvl w:ilvl="1">
@@ -4341,7 +4477,7 @@
       <w:lvlText w:val=" "/>
       <w:lvlJc w:val="left"/>
       <w:pPr>
-        <w:ind w:left="1440" w:hanging="360"/>
+        <w:ind w:left="1440" w:hanging="480"/>
       </w:pPr>
     </w:lvl>
     <w:lvl w:ilvl="2">
@@ -4349,7 +4485,7 @@
       <w:lvlText w:val=" "/>
       <w:lvlJc w:val="left"/>
       <w:pPr>
-        <w:ind w:left="2160" w:hanging="360"/>
+        <w:ind w:left="2160" w:hanging="480"/>
       </w:pPr>
     </w:lvl>
     <w:lvl w:ilvl="3">
@@ -4357,7 +4493,7 @@
       <w:lvlText w:val=" "/>
       <w:lvlJc w:val="left"/>
       <w:pPr>
-        <w:ind w:left="2880" w:hanging="360"/>
+        <w:ind w:left="2880" w:hanging="480"/>
       </w:pPr>
     </w:lvl>
     <w:lvl w:ilvl="4">
@@ -4365,7 +4501,7 @@
       <w:lvlText w:val=" "/>
       <w:lvlJc w:val="left"/>
       <w:pPr>
-        <w:ind w:left="3600" w:hanging="360"/>
+        <w:ind w:left="3600" w:hanging="480"/>
       </w:pPr>
     </w:lvl>
     <w:lvl w:ilvl="5">
@@ -4373,7 +4509,7 @@
       <w:lvlText w:val=" "/>
       <w:lvlJc w:val="left"/>
       <w:pPr>
-        <w:ind w:left="4320" w:hanging="360"/>
+        <w:ind w:left="4320" w:hanging="480"/>
       </w:pPr>
     </w:lvl>
     <w:lvl w:ilvl="6">
@@ -4381,7 +4517,7 @@
       <w:lvlText w:val=" "/>
       <w:lvlJc w:val="left"/>
       <w:pPr>
-        <w:ind w:left="5040" w:hanging="360"/>
+        <w:ind w:left="5040" w:hanging="480"/>
       </w:pPr>
     </w:lvl>
     <w:lvl w:ilvl="7">
@@ -4389,7 +4525,7 @@
       <w:lvlText w:val=" "/>
       <w:lvlJc w:val="left"/>
       <w:pPr>
-        <w:ind w:left="5760" w:hanging="360"/>
+        <w:ind w:left="5760" w:hanging="480"/>
       </w:pPr>
     </w:lvl>
     <w:lvl w:ilvl="8">
@@ -4397,7 +4533,7 @@
       <w:lvlText w:val=" "/>
       <w:lvlJc w:val="left"/>
       <w:pPr>
-        <w:ind w:left="6480" w:hanging="360"/>
+        <w:ind w:left="6480" w:hanging="480"/>
       </w:pPr>
     </w:lvl>
   </w:abstractNum>

</xml_diff>

<commit_message>
update on paper methods for two-stage modeling
</commit_message>
<xml_diff>
--- a/paper.docx
+++ b/paper.docx
@@ -8,8 +8,8 @@
       </w:pPr>
       <w:r>
         <w:rPr>
+          <w:b/>
           <w:bCs/>
-          <w:b/>
         </w:rPr>
         <w:t xml:space="preserve">Title</w:t>
       </w:r>
@@ -23,8 +23,8 @@
       </w:pPr>
       <w:r>
         <w:rPr>
+          <w:b/>
           <w:bCs/>
-          <w:b/>
         </w:rPr>
         <w:t xml:space="preserve">Authors</w:t>
       </w:r>
@@ -144,8 +144,8 @@
       </w:pPr>
       <w:r>
         <w:rPr>
+          <w:b/>
           <w:bCs/>
-          <w:b/>
         </w:rPr>
         <w:t xml:space="preserve">Objective</w:t>
       </w:r>
@@ -157,8 +157,8 @@
       </w:r>
       <w:r>
         <w:rPr>
+          <w:b/>
           <w:bCs/>
-          <w:b/>
         </w:rPr>
         <w:t xml:space="preserve">Methods</w:t>
       </w:r>
@@ -170,8 +170,8 @@
       </w:r>
       <w:r>
         <w:rPr>
+          <w:b/>
           <w:bCs/>
-          <w:b/>
         </w:rPr>
         <w:t xml:space="preserve">Results</w:t>
       </w:r>
@@ -183,8 +183,8 @@
       </w:r>
       <w:r>
         <w:rPr>
+          <w:b/>
           <w:bCs/>
-          <w:b/>
         </w:rPr>
         <w:t xml:space="preserve">Conclusion</w:t>
       </w:r>
@@ -198,8 +198,8 @@
       </w:pPr>
       <w:r>
         <w:rPr>
+          <w:b/>
           <w:bCs/>
-          <w:b/>
         </w:rPr>
         <w:t xml:space="preserve">Keywords</w:t>
       </w:r>
@@ -387,7 +387,7 @@
       </w:r>
     </w:p>
     <w:bookmarkEnd w:id="23"/>
-    <w:bookmarkStart w:id="36" w:name="methods"/>
+    <w:bookmarkStart w:id="37" w:name="methods"/>
     <w:p>
       <w:pPr>
         <w:pStyle w:val="Ttulo1"/>
@@ -440,7 +440,7 @@
           <m:m>
             <m:mPr>
               <m:baseJc m:val="center"/>
-              <m:plcHide m:val="1"/>
+              <m:plcHide m:val="on"/>
               <m:mcs>
                 <m:mc>
                   <m:mcPr>
@@ -822,7 +822,6 @@
         <w:tblStyle w:val="Table"/>
         <w:tblW w:type="auto" w:w="0"/>
         <w:tblLook w:firstRow="1" w:lastRow="0" w:firstColumn="0" w:lastColumn="0" w:noHBand="0" w:noVBand="0" w:val="0020"/>
-        <w:jc w:val="start"/>
       </w:tblPr>
       <w:tblGrid>
         <w:gridCol w:w="990"/>
@@ -836,7 +835,7 @@
       </w:tblGrid>
       <w:tr>
         <w:trPr>
-          <w:tblHeader w:val="true"/>
+          <w:tblHeader w:val="on"/>
         </w:trPr>
         <w:tc>
           <w:tcPr/>
@@ -1247,8 +1246,8 @@
       <w:bookmarkStart w:id="26" w:name="tbl-sens-params"/>
       <w:r>
         <w:rPr>
+          <w:b/>
           <w:bCs/>
-          <w:b/>
         </w:rPr>
         <w:t xml:space="preserve">Table 1</w:t>
       </w:r>
@@ -1346,7 +1345,7 @@
       </w:r>
     </w:p>
     <w:bookmarkEnd w:id="28"/>
-    <w:bookmarkStart w:id="34" w:name="parameter-estimation"/>
+    <w:bookmarkStart w:id="35" w:name="parameter-estimation"/>
     <w:p>
       <w:pPr>
         <w:pStyle w:val="Ttulo2"/>
@@ -1448,7 +1447,7 @@
         <w:pStyle w:val="Textoindependiente"/>
       </w:pPr>
       <w:r>
-        <w:t xml:space="preserve">To enhance the exploration of parameter space, each subject´s RRi data was standardize against his own mean and standard deviation, improving convergence and an efficient exploration of the posterior distribution in this high dimensional parameter space.</w:t>
+        <w:t xml:space="preserve">The gradient of the log-likelihood function for each parameter was computed during estimation using the brms R package, which employs the Stan probabilistic programming language. Convergence of the HMC chains was evaluated using the Gelman-Rubin diagnostic and trace plots to ensure reliable parameter estimates. This quantification of uncertainty is essential for assessing the stability of parameter estimates, particularly in the presence of noisy RRi data.</w:t>
       </w:r>
     </w:p>
     <w:p>
@@ -1456,28 +1455,963 @@
         <w:pStyle w:val="Textoindependiente"/>
       </w:pPr>
       <w:r>
-        <w:t xml:space="preserve">The priors were chosen based on physiological constraints and graphical visualization of standardized RRi data. These priors are detailed in</w:t>
-      </w:r>
-      <w:r>
-        <w:t xml:space="preserve"> </w:t>
-      </w:r>
-      <w:hyperlink w:anchor="eq-priors">
-        <w:r>
-          <w:rPr>
-            <w:rStyle w:val="Hipervnculo"/>
-          </w:rPr>
-          <w:t xml:space="preserve">Equation 2</w:t>
-        </w:r>
-      </w:hyperlink>
-      <w:r>
-        <w:t xml:space="preserve">, ensuring in this way, identifiability of model parameters by constraining the parameter space to physiologically plausible values and ultimately, improving model convergence.</w:t>
+        <w:t xml:space="preserve">The fitting process utilized five Markov Chain Monte Carlo (MCMC) chains, each consisting of 10,000 iterations with a burn-in period of 5,000 iterations, resulting in a total of 25,000 post-warmup samples.</w:t>
       </w:r>
     </w:p>
     <w:p>
       <w:pPr>
         <w:pStyle w:val="Textoindependiente"/>
       </w:pPr>
-      <w:bookmarkStart w:id="29" w:name="eq-priors"/>
+      <w:r>
+        <w:t xml:space="preserve">To enhance the exploration of parameter space we performed a two-stage analysis: individual-level and group-level estimates.</w:t>
+      </w:r>
+    </w:p>
+    <w:bookmarkStart w:id="33" w:name="individual-level-analysis"/>
+    <w:p>
+      <w:pPr>
+        <w:pStyle w:val="Ttulo3"/>
+      </w:pPr>
+      <w:r>
+        <w:t xml:space="preserve">Individual-level analysis</w:t>
+      </w:r>
+    </w:p>
+    <w:p>
+      <w:pPr>
+        <w:pStyle w:val="FirstParagraph"/>
+      </w:pPr>
+      <w:r>
+        <w:t xml:space="preserve">Firstly, each subject’s RRi data</w:t>
+      </w:r>
+      <w:r>
+        <w:t xml:space="preserve"> </w:t>
+      </w:r>
+      <m:oMath>
+        <m:sSub>
+          <m:e>
+            <m:r>
+              <m:rPr>
+                <m:nor/>
+                <m:sty m:val="p"/>
+              </m:rPr>
+              <m:t>RRi</m:t>
+            </m:r>
+          </m:e>
+          <m:sub>
+            <m:r>
+              <m:t>i</m:t>
+            </m:r>
+            <m:r>
+              <m:rPr>
+                <m:sty m:val="p"/>
+              </m:rPr>
+              <m:t>,</m:t>
+            </m:r>
+            <m:r>
+              <m:t>t</m:t>
+            </m:r>
+          </m:sub>
+        </m:sSub>
+      </m:oMath>
+      <w:r>
+        <w:t xml:space="preserve"> </w:t>
+      </w:r>
+      <w:r>
+        <w:t xml:space="preserve">was standardize against his own mean</w:t>
+      </w:r>
+      <w:r>
+        <w:t xml:space="preserve"> </w:t>
+      </w:r>
+      <m:oMath>
+        <m:acc>
+          <m:accPr>
+            <m:chr m:val="‾"/>
+          </m:accPr>
+          <m:e>
+            <m:sSub>
+              <m:e>
+                <m:r>
+                  <m:rPr>
+                    <m:nor/>
+                    <m:sty m:val="p"/>
+                  </m:rPr>
+                  <m:t>RRi</m:t>
+                </m:r>
+              </m:e>
+              <m:sub>
+                <m:r>
+                  <m:t>i</m:t>
+                </m:r>
+              </m:sub>
+            </m:sSub>
+          </m:e>
+        </m:acc>
+      </m:oMath>
+      <w:r>
+        <w:t xml:space="preserve"> </w:t>
+      </w:r>
+      <w:r>
+        <w:t xml:space="preserve">and standard deviation</w:t>
+      </w:r>
+      <w:r>
+        <w:t xml:space="preserve"> </w:t>
+      </w:r>
+      <m:oMath>
+        <m:sSub>
+          <m:e>
+            <m:r>
+              <m:t>σ</m:t>
+            </m:r>
+          </m:e>
+          <m:sub>
+            <m:sSub>
+              <m:e>
+                <m:r>
+                  <m:rPr>
+                    <m:nor/>
+                    <m:sty m:val="p"/>
+                  </m:rPr>
+                  <m:t>RRi</m:t>
+                </m:r>
+              </m:e>
+              <m:sub>
+                <m:r>
+                  <m:t>i</m:t>
+                </m:r>
+              </m:sub>
+            </m:sSub>
+          </m:sub>
+        </m:sSub>
+      </m:oMath>
+      <w:r>
+        <w:t xml:space="preserve"> </w:t>
+      </w:r>
+      <w:r>
+        <w:t xml:space="preserve">to improve convergence and exploration of the posterior distribution. The standardized RRi data</w:t>
+      </w:r>
+      <w:r>
+        <w:t xml:space="preserve"> </w:t>
+      </w:r>
+      <m:oMath>
+        <m:sSub>
+          <m:e>
+            <m:r>
+              <m:t>y</m:t>
+            </m:r>
+          </m:e>
+          <m:sub>
+            <m:r>
+              <m:t>i</m:t>
+            </m:r>
+            <m:r>
+              <m:rPr>
+                <m:sty m:val="p"/>
+              </m:rPr>
+              <m:t>,</m:t>
+            </m:r>
+            <m:r>
+              <m:t>t</m:t>
+            </m:r>
+          </m:sub>
+        </m:sSub>
+      </m:oMath>
+      <w:r>
+        <w:t xml:space="preserve"> </w:t>
+      </w:r>
+      <w:r>
+        <w:t xml:space="preserve">for each time point</w:t>
+      </w:r>
+      <w:r>
+        <w:t xml:space="preserve"> </w:t>
+      </w:r>
+      <m:oMath>
+        <m:r>
+          <m:t>t</m:t>
+        </m:r>
+      </m:oMath>
+      <w:r>
+        <w:t xml:space="preserve"> </w:t>
+      </w:r>
+      <w:r>
+        <w:t xml:space="preserve">was computed as:</w:t>
+      </w:r>
+    </w:p>
+    <w:p>
+      <w:pPr>
+        <w:pStyle w:val="Textoindependiente"/>
+      </w:pPr>
+      <m:oMathPara>
+        <m:oMathParaPr>
+          <m:jc m:val="center"/>
+        </m:oMathParaPr>
+        <m:oMath>
+          <m:sSub>
+            <m:e>
+              <m:r>
+                <m:t>y</m:t>
+              </m:r>
+            </m:e>
+            <m:sub>
+              <m:r>
+                <m:t>i</m:t>
+              </m:r>
+              <m:r>
+                <m:rPr>
+                  <m:sty m:val="p"/>
+                </m:rPr>
+                <m:t>,</m:t>
+              </m:r>
+              <m:r>
+                <m:t>t</m:t>
+              </m:r>
+            </m:sub>
+          </m:sSub>
+          <m:r>
+            <m:rPr>
+              <m:sty m:val="p"/>
+            </m:rPr>
+            <m:t>=</m:t>
+          </m:r>
+          <m:f>
+            <m:fPr>
+              <m:type m:val="bar"/>
+            </m:fPr>
+            <m:num>
+              <m:sSub>
+                <m:e>
+                  <m:r>
+                    <m:rPr>
+                      <m:nor/>
+                      <m:sty m:val="p"/>
+                    </m:rPr>
+                    <m:t>RRi</m:t>
+                  </m:r>
+                </m:e>
+                <m:sub>
+                  <m:r>
+                    <m:t>i</m:t>
+                  </m:r>
+                  <m:r>
+                    <m:rPr>
+                      <m:sty m:val="p"/>
+                    </m:rPr>
+                    <m:t>,</m:t>
+                  </m:r>
+                  <m:r>
+                    <m:t>t</m:t>
+                  </m:r>
+                </m:sub>
+              </m:sSub>
+              <m:r>
+                <m:rPr>
+                  <m:sty m:val="p"/>
+                </m:rPr>
+                <m:t>−</m:t>
+              </m:r>
+              <m:acc>
+                <m:accPr>
+                  <m:chr m:val="‾"/>
+                </m:accPr>
+                <m:e>
+                  <m:sSub>
+                    <m:e>
+                      <m:r>
+                        <m:rPr>
+                          <m:nor/>
+                          <m:sty m:val="p"/>
+                        </m:rPr>
+                        <m:t>RRi</m:t>
+                      </m:r>
+                    </m:e>
+                    <m:sub>
+                      <m:r>
+                        <m:t>i</m:t>
+                      </m:r>
+                    </m:sub>
+                  </m:sSub>
+                </m:e>
+              </m:acc>
+            </m:num>
+            <m:den>
+              <m:sSub>
+                <m:e>
+                  <m:r>
+                    <m:t>σ</m:t>
+                  </m:r>
+                </m:e>
+                <m:sub>
+                  <m:sSub>
+                    <m:e>
+                      <m:r>
+                        <m:rPr>
+                          <m:nor/>
+                          <m:sty m:val="p"/>
+                        </m:rPr>
+                        <m:t>RRi</m:t>
+                      </m:r>
+                    </m:e>
+                    <m:sub>
+                      <m:r>
+                        <m:t>i</m:t>
+                      </m:r>
+                    </m:sub>
+                  </m:sSub>
+                </m:sub>
+              </m:sSub>
+            </m:den>
+          </m:f>
+        </m:oMath>
+      </m:oMathPara>
+    </w:p>
+    <w:p>
+      <w:pPr>
+        <w:pStyle w:val="FirstParagraph"/>
+      </w:pPr>
+      <w:r>
+        <w:t xml:space="preserve">This standardization allowed the model to focus on relative changes in RRi dynamics, independent of individual baseline differences.</w:t>
+      </w:r>
+    </w:p>
+    <w:p>
+      <w:pPr>
+        <w:pStyle w:val="Textoindependiente"/>
+      </w:pPr>
+      <w:r>
+        <w:t xml:space="preserve">The model for each subject</w:t>
+      </w:r>
+      <w:r>
+        <w:t xml:space="preserve"> </w:t>
+      </w:r>
+      <m:oMath>
+        <m:r>
+          <m:t>i</m:t>
+        </m:r>
+      </m:oMath>
+      <w:r>
+        <w:t xml:space="preserve"> </w:t>
+      </w:r>
+      <w:r>
+        <w:t xml:space="preserve">was then specified in terms of standardized RRi data</w:t>
+      </w:r>
+      <w:r>
+        <w:t xml:space="preserve"> </w:t>
+      </w:r>
+      <m:oMath>
+        <m:sSub>
+          <m:e>
+            <m:r>
+              <m:t>y</m:t>
+            </m:r>
+          </m:e>
+          <m:sub>
+            <m:r>
+              <m:t>i</m:t>
+            </m:r>
+            <m:r>
+              <m:rPr>
+                <m:sty m:val="p"/>
+              </m:rPr>
+              <m:t>,</m:t>
+            </m:r>
+            <m:r>
+              <m:t>t</m:t>
+            </m:r>
+          </m:sub>
+        </m:sSub>
+      </m:oMath>
+      <w:r>
+        <w:t xml:space="preserve">:</w:t>
+      </w:r>
+    </w:p>
+    <w:p>
+      <w:pPr>
+        <w:pStyle w:val="Textoindependiente"/>
+      </w:pPr>
+      <m:oMathPara>
+        <m:oMathParaPr>
+          <m:jc m:val="center"/>
+        </m:oMathParaPr>
+        <m:oMath>
+          <m:sSub>
+            <m:e>
+              <m:r>
+                <m:t>y</m:t>
+              </m:r>
+            </m:e>
+            <m:sub>
+              <m:r>
+                <m:t>i</m:t>
+              </m:r>
+              <m:r>
+                <m:rPr>
+                  <m:sty m:val="p"/>
+                </m:rPr>
+                <m:t>,</m:t>
+              </m:r>
+              <m:r>
+                <m:t>t</m:t>
+              </m:r>
+            </m:sub>
+          </m:sSub>
+          <m:r>
+            <m:rPr>
+              <m:sty m:val="p"/>
+            </m:rPr>
+            <m:t>=</m:t>
+          </m:r>
+          <m:sSub>
+            <m:e>
+              <m:r>
+                <m:t>α</m:t>
+              </m:r>
+            </m:e>
+            <m:sub>
+              <m:r>
+                <m:t>i</m:t>
+              </m:r>
+            </m:sub>
+          </m:sSub>
+          <m:r>
+            <m:rPr>
+              <m:sty m:val="p"/>
+            </m:rPr>
+            <m:t>+</m:t>
+          </m:r>
+          <m:f>
+            <m:fPr>
+              <m:type m:val="bar"/>
+            </m:fPr>
+            <m:num>
+              <m:sSub>
+                <m:e>
+                  <m:r>
+                    <m:t>β</m:t>
+                  </m:r>
+                </m:e>
+                <m:sub>
+                  <m:r>
+                    <m:t>i</m:t>
+                  </m:r>
+                </m:sub>
+              </m:sSub>
+            </m:num>
+            <m:den>
+              <m:r>
+                <m:t>1</m:t>
+              </m:r>
+              <m:r>
+                <m:rPr>
+                  <m:sty m:val="p"/>
+                </m:rPr>
+                <m:t>+</m:t>
+              </m:r>
+              <m:sSup>
+                <m:e>
+                  <m:r>
+                    <m:t>e</m:t>
+                  </m:r>
+                </m:e>
+                <m:sup>
+                  <m:sSub>
+                    <m:e>
+                      <m:r>
+                        <m:t>λ</m:t>
+                      </m:r>
+                    </m:e>
+                    <m:sub>
+                      <m:r>
+                        <m:t>i</m:t>
+                      </m:r>
+                    </m:sub>
+                  </m:sSub>
+                  <m:r>
+                    <m:rPr>
+                      <m:sty m:val="p"/>
+                    </m:rPr>
+                    <m:t>⋅</m:t>
+                  </m:r>
+                  <m:d>
+                    <m:dPr>
+                      <m:begChr m:val="("/>
+                      <m:endChr m:val=")"/>
+                      <m:sepChr m:val=""/>
+                      <m:grow/>
+                    </m:dPr>
+                    <m:e>
+                      <m:r>
+                        <m:t>t</m:t>
+                      </m:r>
+                      <m:r>
+                        <m:rPr>
+                          <m:sty m:val="p"/>
+                        </m:rPr>
+                        <m:t>−</m:t>
+                      </m:r>
+                      <m:sSub>
+                        <m:e>
+                          <m:r>
+                            <m:t>τ</m:t>
+                          </m:r>
+                        </m:e>
+                        <m:sub>
+                          <m:r>
+                            <m:t>i</m:t>
+                          </m:r>
+                        </m:sub>
+                      </m:sSub>
+                    </m:e>
+                  </m:d>
+                </m:sup>
+              </m:sSup>
+            </m:den>
+          </m:f>
+          <m:r>
+            <m:rPr>
+              <m:sty m:val="p"/>
+            </m:rPr>
+            <m:t>+</m:t>
+          </m:r>
+          <m:f>
+            <m:fPr>
+              <m:type m:val="bar"/>
+            </m:fPr>
+            <m:num>
+              <m:r>
+                <m:rPr>
+                  <m:sty m:val="p"/>
+                </m:rPr>
+                <m:t>−</m:t>
+              </m:r>
+              <m:sSub>
+                <m:e>
+                  <m:r>
+                    <m:t>β</m:t>
+                  </m:r>
+                </m:e>
+                <m:sub>
+                  <m:r>
+                    <m:t>i</m:t>
+                  </m:r>
+                </m:sub>
+              </m:sSub>
+              <m:r>
+                <m:rPr>
+                  <m:sty m:val="p"/>
+                </m:rPr>
+                <m:t>⋅</m:t>
+              </m:r>
+              <m:r>
+                <m:t>c</m:t>
+              </m:r>
+            </m:num>
+            <m:den>
+              <m:r>
+                <m:t>1</m:t>
+              </m:r>
+              <m:r>
+                <m:rPr>
+                  <m:sty m:val="p"/>
+                </m:rPr>
+                <m:t>+</m:t>
+              </m:r>
+              <m:sSup>
+                <m:e>
+                  <m:r>
+                    <m:t>e</m:t>
+                  </m:r>
+                </m:e>
+                <m:sup>
+                  <m:sSub>
+                    <m:e>
+                      <m:r>
+                        <m:t>ϕ</m:t>
+                      </m:r>
+                    </m:e>
+                    <m:sub>
+                      <m:r>
+                        <m:t>i</m:t>
+                      </m:r>
+                    </m:sub>
+                  </m:sSub>
+                  <m:r>
+                    <m:rPr>
+                      <m:sty m:val="p"/>
+                    </m:rPr>
+                    <m:t>⋅</m:t>
+                  </m:r>
+                  <m:d>
+                    <m:dPr>
+                      <m:begChr m:val="("/>
+                      <m:endChr m:val=")"/>
+                      <m:sepChr m:val=""/>
+                      <m:grow/>
+                    </m:dPr>
+                    <m:e>
+                      <m:r>
+                        <m:t>t</m:t>
+                      </m:r>
+                      <m:r>
+                        <m:rPr>
+                          <m:sty m:val="p"/>
+                        </m:rPr>
+                        <m:t>−</m:t>
+                      </m:r>
+                      <m:sSub>
+                        <m:e>
+                          <m:r>
+                            <m:t>τ</m:t>
+                          </m:r>
+                        </m:e>
+                        <m:sub>
+                          <m:r>
+                            <m:t>i</m:t>
+                          </m:r>
+                        </m:sub>
+                      </m:sSub>
+                      <m:r>
+                        <m:rPr>
+                          <m:sty m:val="p"/>
+                        </m:rPr>
+                        <m:t>−</m:t>
+                      </m:r>
+                      <m:sSub>
+                        <m:e>
+                          <m:r>
+                            <m:t>δ</m:t>
+                          </m:r>
+                        </m:e>
+                        <m:sub>
+                          <m:r>
+                            <m:t>i</m:t>
+                          </m:r>
+                        </m:sub>
+                      </m:sSub>
+                    </m:e>
+                  </m:d>
+                </m:sup>
+              </m:sSup>
+            </m:den>
+          </m:f>
+          <m:r>
+            <m:rPr>
+              <m:sty m:val="p"/>
+            </m:rPr>
+            <m:t>+</m:t>
+          </m:r>
+          <m:sSub>
+            <m:e>
+              <m:r>
+                <m:t>ϵ</m:t>
+              </m:r>
+            </m:e>
+            <m:sub>
+              <m:r>
+                <m:t>i</m:t>
+              </m:r>
+              <m:r>
+                <m:rPr>
+                  <m:sty m:val="p"/>
+                </m:rPr>
+                <m:t>,</m:t>
+              </m:r>
+              <m:r>
+                <m:t>t</m:t>
+              </m:r>
+            </m:sub>
+          </m:sSub>
+        </m:oMath>
+      </m:oMathPara>
+    </w:p>
+    <w:p>
+      <w:pPr>
+        <w:pStyle w:val="FirstParagraph"/>
+      </w:pPr>
+      <w:r>
+        <w:t xml:space="preserve">where</w:t>
+      </w:r>
+      <w:r>
+        <w:t xml:space="preserve"> </w:t>
+      </w:r>
+      <m:oMath>
+        <m:sSub>
+          <m:e>
+            <m:r>
+              <m:t>α</m:t>
+            </m:r>
+          </m:e>
+          <m:sub>
+            <m:r>
+              <m:t>i</m:t>
+            </m:r>
+          </m:sub>
+        </m:sSub>
+      </m:oMath>
+      <w:r>
+        <w:t xml:space="preserve">,</w:t>
+      </w:r>
+      <w:r>
+        <w:t xml:space="preserve"> </w:t>
+      </w:r>
+      <m:oMath>
+        <m:sSub>
+          <m:e>
+            <m:r>
+              <m:t>β</m:t>
+            </m:r>
+          </m:e>
+          <m:sub>
+            <m:r>
+              <m:t>i</m:t>
+            </m:r>
+          </m:sub>
+        </m:sSub>
+      </m:oMath>
+      <w:r>
+        <w:t xml:space="preserve">,</w:t>
+      </w:r>
+      <w:r>
+        <w:t xml:space="preserve"> </w:t>
+      </w:r>
+      <m:oMath>
+        <m:sSub>
+          <m:e>
+            <m:r>
+              <m:t>c</m:t>
+            </m:r>
+          </m:e>
+          <m:sub>
+            <m:r>
+              <m:t>i</m:t>
+            </m:r>
+          </m:sub>
+        </m:sSub>
+      </m:oMath>
+      <w:r>
+        <w:t xml:space="preserve">,</w:t>
+      </w:r>
+      <w:r>
+        <w:t xml:space="preserve"> </w:t>
+      </w:r>
+      <m:oMath>
+        <m:sSub>
+          <m:e>
+            <m:r>
+              <m:t>λ</m:t>
+            </m:r>
+          </m:e>
+          <m:sub>
+            <m:r>
+              <m:t>i</m:t>
+            </m:r>
+          </m:sub>
+        </m:sSub>
+      </m:oMath>
+      <w:r>
+        <w:t xml:space="preserve">,</w:t>
+      </w:r>
+      <w:r>
+        <w:t xml:space="preserve"> </w:t>
+      </w:r>
+      <m:oMath>
+        <m:sSub>
+          <m:e>
+            <m:r>
+              <m:t>ϕ</m:t>
+            </m:r>
+          </m:e>
+          <m:sub>
+            <m:r>
+              <m:t>i</m:t>
+            </m:r>
+          </m:sub>
+        </m:sSub>
+      </m:oMath>
+      <w:r>
+        <w:t xml:space="preserve">,</w:t>
+      </w:r>
+      <w:r>
+        <w:t xml:space="preserve"> </w:t>
+      </w:r>
+      <m:oMath>
+        <m:sSub>
+          <m:e>
+            <m:r>
+              <m:t>τ</m:t>
+            </m:r>
+          </m:e>
+          <m:sub>
+            <m:r>
+              <m:t>i</m:t>
+            </m:r>
+          </m:sub>
+        </m:sSub>
+      </m:oMath>
+      <w:r>
+        <w:t xml:space="preserve">,</w:t>
+      </w:r>
+      <w:r>
+        <w:t xml:space="preserve"> </w:t>
+      </w:r>
+      <m:oMath>
+        <m:sSub>
+          <m:e>
+            <m:r>
+              <m:t>δ</m:t>
+            </m:r>
+          </m:e>
+          <m:sub>
+            <m:r>
+              <m:t>i</m:t>
+            </m:r>
+          </m:sub>
+        </m:sSub>
+      </m:oMath>
+      <w:r>
+        <w:t xml:space="preserve"> </w:t>
+      </w:r>
+      <w:r>
+        <w:t xml:space="preserve">are the individual-specific model parameters and</w:t>
+      </w:r>
+      <w:r>
+        <w:t xml:space="preserve"> </w:t>
+      </w:r>
+      <m:oMath>
+        <m:sSub>
+          <m:e>
+            <m:r>
+              <m:t>ϵ</m:t>
+            </m:r>
+          </m:e>
+          <m:sub>
+            <m:r>
+              <m:t>i</m:t>
+            </m:r>
+            <m:r>
+              <m:rPr>
+                <m:sty m:val="p"/>
+              </m:rPr>
+              <m:t>,</m:t>
+            </m:r>
+            <m:r>
+              <m:t>t</m:t>
+            </m:r>
+          </m:sub>
+        </m:sSub>
+        <m:r>
+          <m:rPr>
+            <m:sty m:val="p"/>
+          </m:rPr>
+          <m:t>∼</m:t>
+        </m:r>
+        <m:r>
+          <m:rPr>
+            <m:sty m:val="p"/>
+            <m:scr m:val="script"/>
+          </m:rPr>
+          <m:t>N</m:t>
+        </m:r>
+        <m:d>
+          <m:dPr>
+            <m:begChr m:val="("/>
+            <m:endChr m:val=")"/>
+            <m:sepChr m:val=""/>
+            <m:grow/>
+          </m:dPr>
+          <m:e>
+            <m:r>
+              <m:t>0</m:t>
+            </m:r>
+            <m:r>
+              <m:rPr>
+                <m:sty m:val="p"/>
+              </m:rPr>
+              <m:t>,</m:t>
+            </m:r>
+            <m:sSup>
+              <m:e>
+                <m:r>
+                  <m:t>σ</m:t>
+                </m:r>
+              </m:e>
+              <m:sup>
+                <m:r>
+                  <m:t>2</m:t>
+                </m:r>
+              </m:sup>
+            </m:sSup>
+          </m:e>
+        </m:d>
+      </m:oMath>
+      <w:r>
+        <w:t xml:space="preserve"> </w:t>
+      </w:r>
+      <w:r>
+        <w:t xml:space="preserve">is the residual error term at each time point</w:t>
+      </w:r>
+      <w:r>
+        <w:t xml:space="preserve"> </w:t>
+      </w:r>
+      <m:oMath>
+        <m:r>
+          <m:t>t</m:t>
+        </m:r>
+      </m:oMath>
+      <w:r>
+        <w:t xml:space="preserve">.</w:t>
+      </w:r>
+    </w:p>
+    <w:p>
+      <w:pPr>
+        <w:pStyle w:val="Textoindependiente"/>
+      </w:pPr>
+      <w:r>
+        <w:t xml:space="preserve">Afterwards, we transformed the estimated</w:t>
+      </w:r>
+      <w:r>
+        <w:t xml:space="preserve"> </w:t>
+      </w:r>
+      <m:oMath>
+        <m:r>
+          <m:t>α</m:t>
+        </m:r>
+      </m:oMath>
+      <w:r>
+        <w:t xml:space="preserve"> </w:t>
+      </w:r>
+      <w:r>
+        <w:t xml:space="preserve">and</w:t>
+      </w:r>
+      <w:r>
+        <w:t xml:space="preserve"> </w:t>
+      </w:r>
+      <m:oMath>
+        <m:r>
+          <m:t>β</m:t>
+        </m:r>
+      </m:oMath>
+      <w:r>
+        <w:t xml:space="preserve"> </w:t>
+      </w:r>
+      <w:r>
+        <w:t xml:space="preserve">parameters back to the original RRi scale, ensuring a physiologically meaningful interpretation. The transformation for each subject</w:t>
+      </w:r>
+      <w:r>
+        <w:t xml:space="preserve"> </w:t>
+      </w:r>
+      <m:oMath>
+        <m:r>
+          <m:t>i</m:t>
+        </m:r>
+      </m:oMath>
+      <w:r>
+        <w:t xml:space="preserve"> </w:t>
+      </w:r>
+      <w:r>
+        <w:t xml:space="preserve">is given by:</w:t>
+      </w:r>
+    </w:p>
+    <w:p>
+      <w:pPr>
+        <w:pStyle w:val="Textoindependiente"/>
+      </w:pPr>
       <m:oMathPara>
         <m:oMathParaPr>
           <m:jc m:val="center"/>
@@ -1486,7 +2420,228 @@
           <m:m>
             <m:mPr>
               <m:baseJc m:val="center"/>
-              <m:plcHide m:val="1"/>
+              <m:plcHide m:val="on"/>
+              <m:mcs>
+                <m:mc>
+                  <m:mcPr>
+                    <m:mcJc m:val="right"/>
+                    <m:count m:val="1"/>
+                  </m:mcPr>
+                </m:mc>
+                <m:mc>
+                  <m:mcPr>
+                    <m:mcJc m:val="left"/>
+                    <m:count m:val="1"/>
+                  </m:mcPr>
+                </m:mc>
+              </m:mcs>
+            </m:mPr>
+            <m:mr>
+              <m:e>
+                <m:sSubSup>
+                  <m:e>
+                    <m:r>
+                      <m:t>α</m:t>
+                    </m:r>
+                  </m:e>
+                  <m:sub>
+                    <m:r>
+                      <m:t>i</m:t>
+                    </m:r>
+                  </m:sub>
+                  <m:sup>
+                    <m:r>
+                      <m:rPr>
+                        <m:nor/>
+                        <m:sty m:val="p"/>
+                      </m:rPr>
+                      <m:t>RRi</m:t>
+                    </m:r>
+                  </m:sup>
+                </m:sSubSup>
+              </m:e>
+              <m:e>
+                <m:r>
+                  <m:rPr>
+                    <m:sty m:val="p"/>
+                  </m:rPr>
+                  <m:t>=</m:t>
+                </m:r>
+                <m:sSub>
+                  <m:e>
+                    <m:r>
+                      <m:t>α</m:t>
+                    </m:r>
+                  </m:e>
+                  <m:sub>
+                    <m:r>
+                      <m:t>i</m:t>
+                    </m:r>
+                  </m:sub>
+                </m:sSub>
+                <m:r>
+                  <m:rPr>
+                    <m:sty m:val="p"/>
+                  </m:rPr>
+                  <m:t>⋅</m:t>
+                </m:r>
+                <m:sSub>
+                  <m:e>
+                    <m:r>
+                      <m:t>σ</m:t>
+                    </m:r>
+                  </m:e>
+                  <m:sub>
+                    <m:sSub>
+                      <m:e>
+                        <m:r>
+                          <m:rPr>
+                            <m:nor/>
+                            <m:sty m:val="p"/>
+                          </m:rPr>
+                          <m:t>RRi</m:t>
+                        </m:r>
+                      </m:e>
+                      <m:sub>
+                        <m:r>
+                          <m:t>i</m:t>
+                        </m:r>
+                      </m:sub>
+                    </m:sSub>
+                  </m:sub>
+                </m:sSub>
+                <m:r>
+                  <m:rPr>
+                    <m:sty m:val="p"/>
+                  </m:rPr>
+                  <m:t>+</m:t>
+                </m:r>
+                <m:sSub>
+                  <m:e>
+                    <m:acc>
+                      <m:accPr>
+                        <m:chr m:val="‾"/>
+                      </m:accPr>
+                      <m:e>
+                        <m:r>
+                          <m:rPr>
+                            <m:nor/>
+                            <m:sty m:val="p"/>
+                          </m:rPr>
+                          <m:t>RRi</m:t>
+                        </m:r>
+                      </m:e>
+                    </m:acc>
+                  </m:e>
+                  <m:sub>
+                    <m:r>
+                      <m:t>i</m:t>
+                    </m:r>
+                  </m:sub>
+                </m:sSub>
+              </m:e>
+            </m:mr>
+            <m:mr>
+              <m:e>
+                <m:sSubSup>
+                  <m:e>
+                    <m:r>
+                      <m:t>β</m:t>
+                    </m:r>
+                  </m:e>
+                  <m:sub>
+                    <m:r>
+                      <m:t>i</m:t>
+                    </m:r>
+                  </m:sub>
+                  <m:sup>
+                    <m:r>
+                      <m:rPr>
+                        <m:nor/>
+                        <m:sty m:val="p"/>
+                      </m:rPr>
+                      <m:t>RRi</m:t>
+                    </m:r>
+                  </m:sup>
+                </m:sSubSup>
+              </m:e>
+              <m:e>
+                <m:r>
+                  <m:rPr>
+                    <m:sty m:val="p"/>
+                  </m:rPr>
+                  <m:t>=</m:t>
+                </m:r>
+                <m:sSub>
+                  <m:e>
+                    <m:r>
+                      <m:t>β</m:t>
+                    </m:r>
+                  </m:e>
+                  <m:sub>
+                    <m:r>
+                      <m:t>i</m:t>
+                    </m:r>
+                  </m:sub>
+                </m:sSub>
+                <m:r>
+                  <m:rPr>
+                    <m:sty m:val="p"/>
+                  </m:rPr>
+                  <m:t>⋅</m:t>
+                </m:r>
+                <m:sSub>
+                  <m:e>
+                    <m:r>
+                      <m:t>σ</m:t>
+                    </m:r>
+                  </m:e>
+                  <m:sub>
+                    <m:sSub>
+                      <m:e>
+                        <m:r>
+                          <m:rPr>
+                            <m:nor/>
+                            <m:sty m:val="p"/>
+                          </m:rPr>
+                          <m:t>RRi</m:t>
+                        </m:r>
+                      </m:e>
+                      <m:sub>
+                        <m:r>
+                          <m:t>i</m:t>
+                        </m:r>
+                      </m:sub>
+                    </m:sSub>
+                  </m:sub>
+                </m:sSub>
+              </m:e>
+            </m:mr>
+          </m:m>
+        </m:oMath>
+      </m:oMathPara>
+    </w:p>
+    <w:p>
+      <w:pPr>
+        <w:pStyle w:val="FirstParagraph"/>
+      </w:pPr>
+      <w:r>
+        <w:t xml:space="preserve">Priors were chosen based on physiological constraints and graphical visualization of standardized RRi data, ensuring identifiability of model parameters by constraining the parameter space to plausible values, which improves model convergence. The prior distributions are defined as follows:</w:t>
+      </w:r>
+    </w:p>
+    <w:p>
+      <w:pPr>
+        <w:pStyle w:val="Textoindependiente"/>
+      </w:pPr>
+      <m:oMathPara>
+        <m:oMathParaPr>
+          <m:jc m:val="center"/>
+        </m:oMathParaPr>
+        <m:oMath>
+          <m:m>
+            <m:mPr>
+              <m:baseJc m:val="center"/>
+              <m:plcHide m:val="on"/>
               <m:mcs>
                 <m:mc>
                   <m:mcPr>
@@ -1943,25 +3098,8 @@
               </m:e>
             </m:mr>
           </m:m>
-          <m:r>
-            <m:t>  </m:t>
-          </m:r>
-          <m:d>
-            <m:dPr>
-              <m:begChr m:val="("/>
-              <m:endChr m:val=")"/>
-              <m:sepChr m:val=""/>
-              <m:grow/>
-            </m:dPr>
-            <m:e>
-              <m:r>
-                <m:t>2</m:t>
-              </m:r>
-            </m:e>
-          </m:d>
         </m:oMath>
       </m:oMathPara>
-      <w:bookmarkEnd w:id="29"/>
     </w:p>
     <w:p>
       <w:pPr>
@@ -1994,18 +3132,18 @@
           <wp:inline>
             <wp:extent cx="5600700" cy="4000500"/>
             <wp:effectExtent b="0" l="0" r="0" t="0"/>
-            <wp:docPr descr="" title="" id="31" name="Picture"/>
+            <wp:docPr descr="" title="" id="30" name="Picture"/>
             <a:graphic>
               <a:graphicData uri="http://schemas.openxmlformats.org/drawingml/2006/picture">
                 <pic:pic>
                   <pic:nvPicPr>
-                    <pic:cNvPr descr="figures/prior-model.png" id="32" name="Picture"/>
+                    <pic:cNvPr descr="figures/prior-model.png" id="31" name="Picture"/>
                     <pic:cNvPicPr>
                       <a:picLocks noChangeArrowheads="1" noChangeAspect="1"/>
                     </pic:cNvPicPr>
                   </pic:nvPicPr>
                   <pic:blipFill>
-                    <a:blip r:embed="rId30"/>
+                    <a:blip r:embed="rId29"/>
                     <a:stretch>
                       <a:fillRect/>
                     </a:stretch>
@@ -2036,17 +3174,35 @@
       <w:pPr>
         <w:pStyle w:val="Textoindependiente"/>
       </w:pPr>
-      <w:bookmarkStart w:id="33" w:name="fig-prior-sim"/>
+      <w:bookmarkStart w:id="32" w:name="fig-prior-sim"/>
       <w:r>
         <w:rPr>
+          <w:b/>
           <w:bCs/>
-          <w:b/>
         </w:rPr>
         <w:t xml:space="preserve">Figure 1</w:t>
       </w:r>
-      <w:bookmarkEnd w:id="33"/>
-      <w:r>
-        <w:t xml:space="preserve">. Predicted RRi response to exercise, illustrating uncertainty in model parameters from the prior distribution. Shaded areas represent 95%, 80%, and 60% quantile CI.</w:t>
+      <w:bookmarkEnd w:id="32"/>
+      <w:r>
+        <w:t xml:space="preserve">. Prior predicted RRi response to exercise, illustrating uncertainty in model parameters from the prior distribution. Shaded areas represent 95%, 80%, and 60% quantile CI.</w:t>
+      </w:r>
+    </w:p>
+    <w:bookmarkEnd w:id="33"/>
+    <w:bookmarkStart w:id="34" w:name="group-level-analysis"/>
+    <w:p>
+      <w:pPr>
+        <w:pStyle w:val="Ttulo3"/>
+      </w:pPr>
+      <w:r>
+        <w:t xml:space="preserve">Group-level analysis</w:t>
+      </w:r>
+    </w:p>
+    <w:p>
+      <w:pPr>
+        <w:pStyle w:val="FirstParagraph"/>
+      </w:pPr>
+      <w:r>
+        <w:t xml:space="preserve">After obtaining the posterior distribution for each subject’s parameters, the mean and standard deviation for each parameter were calculated. These estimates were then used as input data to create a multivariate hierarchical model, capturing variability at both the subject and group levels. The model is described as follows:</w:t>
       </w:r>
     </w:p>
     <w:p>
@@ -2054,47 +3210,814 @@
         <w:pStyle w:val="Textoindependiente"/>
       </w:pPr>
       <w:r>
-        <w:t xml:space="preserve">The gradient of the log-likelihood function for each parameter was computed during estimation using the brms R package, which employs the Stan probabilistic programming language. Convergence of the HMC chains was evaluated using the Gelman-Rubin diagnostic and trace plots to ensure reliable parameter estimates. This quantification of uncertainty is essential for assessing the stability of parameter estimates, particularly in the presence of noisy RRi data.</w:t>
+        <w:t xml:space="preserve">For each subject</w:t>
+      </w:r>
+      <w:r>
+        <w:t xml:space="preserve"> </w:t>
+      </w:r>
+      <m:oMath>
+        <m:r>
+          <m:t>i</m:t>
+        </m:r>
+      </m:oMath>
+      <w:r>
+        <w:t xml:space="preserve">, the parameter vector</w:t>
+      </w:r>
+      <w:r>
+        <w:t xml:space="preserve"> </w:t>
+      </w:r>
+      <m:oMath>
+        <m:sSub>
+          <m:e>
+            <m:r>
+              <m:t>θ</m:t>
+            </m:r>
+          </m:e>
+          <m:sub>
+            <m:r>
+              <m:t>i</m:t>
+            </m:r>
+          </m:sub>
+        </m:sSub>
+        <m:r>
+          <m:rPr>
+            <m:sty m:val="p"/>
+          </m:rPr>
+          <m:t>=</m:t>
+        </m:r>
+        <m:sSup>
+          <m:e>
+            <m:d>
+              <m:dPr>
+                <m:begChr m:val="("/>
+                <m:endChr m:val=")"/>
+                <m:sepChr m:val=""/>
+                <m:grow/>
+              </m:dPr>
+              <m:e>
+                <m:sSub>
+                  <m:e>
+                    <m:r>
+                      <m:t>α</m:t>
+                    </m:r>
+                  </m:e>
+                  <m:sub>
+                    <m:r>
+                      <m:t>i</m:t>
+                    </m:r>
+                  </m:sub>
+                </m:sSub>
+                <m:r>
+                  <m:rPr>
+                    <m:sty m:val="p"/>
+                  </m:rPr>
+                  <m:t>,</m:t>
+                </m:r>
+                <m:sSub>
+                  <m:e>
+                    <m:r>
+                      <m:t>β</m:t>
+                    </m:r>
+                  </m:e>
+                  <m:sub>
+                    <m:r>
+                      <m:t>i</m:t>
+                    </m:r>
+                  </m:sub>
+                </m:sSub>
+                <m:r>
+                  <m:rPr>
+                    <m:sty m:val="p"/>
+                  </m:rPr>
+                  <m:t>,</m:t>
+                </m:r>
+                <m:sSub>
+                  <m:e>
+                    <m:r>
+                      <m:t>c</m:t>
+                    </m:r>
+                  </m:e>
+                  <m:sub>
+                    <m:r>
+                      <m:t>i</m:t>
+                    </m:r>
+                  </m:sub>
+                </m:sSub>
+                <m:r>
+                  <m:rPr>
+                    <m:sty m:val="p"/>
+                  </m:rPr>
+                  <m:t>,</m:t>
+                </m:r>
+                <m:sSub>
+                  <m:e>
+                    <m:r>
+                      <m:t>λ</m:t>
+                    </m:r>
+                  </m:e>
+                  <m:sub>
+                    <m:r>
+                      <m:t>i</m:t>
+                    </m:r>
+                  </m:sub>
+                </m:sSub>
+                <m:r>
+                  <m:rPr>
+                    <m:sty m:val="p"/>
+                  </m:rPr>
+                  <m:t>,</m:t>
+                </m:r>
+                <m:sSub>
+                  <m:e>
+                    <m:r>
+                      <m:t>ϕ</m:t>
+                    </m:r>
+                  </m:e>
+                  <m:sub>
+                    <m:r>
+                      <m:t>i</m:t>
+                    </m:r>
+                  </m:sub>
+                </m:sSub>
+                <m:r>
+                  <m:rPr>
+                    <m:sty m:val="p"/>
+                  </m:rPr>
+                  <m:t>,</m:t>
+                </m:r>
+                <m:sSub>
+                  <m:e>
+                    <m:r>
+                      <m:t>τ</m:t>
+                    </m:r>
+                  </m:e>
+                  <m:sub>
+                    <m:r>
+                      <m:t>i</m:t>
+                    </m:r>
+                  </m:sub>
+                </m:sSub>
+                <m:r>
+                  <m:rPr>
+                    <m:sty m:val="p"/>
+                  </m:rPr>
+                  <m:t>,</m:t>
+                </m:r>
+                <m:sSub>
+                  <m:e>
+                    <m:r>
+                      <m:t>δ</m:t>
+                    </m:r>
+                  </m:e>
+                  <m:sub>
+                    <m:r>
+                      <m:t>i</m:t>
+                    </m:r>
+                  </m:sub>
+                </m:sSub>
+              </m:e>
+            </m:d>
+          </m:e>
+          <m:sup>
+            <m:r>
+              <m:rPr>
+                <m:sty m:val="p"/>
+              </m:rPr>
+              <m:t>⊤</m:t>
+            </m:r>
+          </m:sup>
+        </m:sSup>
+      </m:oMath>
+      <w:r>
+        <w:t xml:space="preserve"> </w:t>
+      </w:r>
+      <w:r>
+        <w:t xml:space="preserve">is modeled as:</w:t>
       </w:r>
     </w:p>
     <w:p>
       <w:pPr>
         <w:pStyle w:val="Textoindependiente"/>
       </w:pPr>
-      <w:r>
-        <w:t xml:space="preserve">The fitting process utilized five Markov Chain Monte Carlo (MCMC) chains, each consisting of 10,000 iterations with a burn-in period of 5,000 iterations, resulting in a total of 25,000 post-warmup samples. The model was fitted for each subject´s standardized RRi data, allowing the estimation of the model parameters associated with individual RRi dynamics for each subject. Afterwards, we transformed back to the RRi scale the</w:t>
+      <m:oMathPara>
+        <m:oMathParaPr>
+          <m:jc m:val="center"/>
+        </m:oMathParaPr>
+        <m:oMath>
+          <m:sSub>
+            <m:e>
+              <m:r>
+                <m:t>θ</m:t>
+              </m:r>
+            </m:e>
+            <m:sub>
+              <m:r>
+                <m:t>i</m:t>
+              </m:r>
+              <m:r>
+                <m:rPr>
+                  <m:sty m:val="p"/>
+                </m:rPr>
+                <m:t>,</m:t>
+              </m:r>
+              <m:r>
+                <m:t>j</m:t>
+              </m:r>
+            </m:sub>
+          </m:sSub>
+          <m:r>
+            <m:rPr>
+              <m:sty m:val="p"/>
+            </m:rPr>
+            <m:t>∼</m:t>
+          </m:r>
+          <m:r>
+            <m:rPr>
+              <m:sty m:val="p"/>
+              <m:scr m:val="script"/>
+            </m:rPr>
+            <m:t>N</m:t>
+          </m:r>
+          <m:d>
+            <m:dPr>
+              <m:begChr m:val="("/>
+              <m:endChr m:val=")"/>
+              <m:sepChr m:val=""/>
+              <m:grow/>
+            </m:dPr>
+            <m:e>
+              <m:sSub>
+                <m:e>
+                  <m:r>
+                    <m:t>μ</m:t>
+                  </m:r>
+                </m:e>
+                <m:sub>
+                  <m:r>
+                    <m:t>j</m:t>
+                  </m:r>
+                </m:sub>
+              </m:sSub>
+              <m:r>
+                <m:rPr>
+                  <m:sty m:val="p"/>
+                </m:rPr>
+                <m:t>+</m:t>
+              </m:r>
+              <m:sSub>
+                <m:e>
+                  <m:r>
+                    <m:t>b</m:t>
+                  </m:r>
+                </m:e>
+                <m:sub>
+                  <m:r>
+                    <m:t>i</m:t>
+                  </m:r>
+                  <m:r>
+                    <m:rPr>
+                      <m:sty m:val="p"/>
+                    </m:rPr>
+                    <m:t>,</m:t>
+                  </m:r>
+                  <m:r>
+                    <m:t>j</m:t>
+                  </m:r>
+                </m:sub>
+              </m:sSub>
+              <m:r>
+                <m:rPr>
+                  <m:sty m:val="p"/>
+                </m:rPr>
+                <m:t>,</m:t>
+              </m:r>
+              <m:sSubSup>
+                <m:e>
+                  <m:r>
+                    <m:t>σ</m:t>
+                  </m:r>
+                </m:e>
+                <m:sub>
+                  <m:r>
+                    <m:t>j</m:t>
+                  </m:r>
+                </m:sub>
+                <m:sup>
+                  <m:r>
+                    <m:t>2</m:t>
+                  </m:r>
+                </m:sup>
+              </m:sSubSup>
+            </m:e>
+          </m:d>
+        </m:oMath>
+      </m:oMathPara>
+    </w:p>
+    <w:p>
+      <w:pPr>
+        <w:pStyle w:val="FirstParagraph"/>
+      </w:pPr>
+      <w:r>
+        <w:t xml:space="preserve">where</w:t>
+      </w:r>
+      <w:r>
+        <w:t xml:space="preserve"> </w:t>
+      </w:r>
+      <m:oMath>
+        <m:sSub>
+          <m:e>
+            <m:r>
+              <m:t>μ</m:t>
+            </m:r>
+          </m:e>
+          <m:sub>
+            <m:r>
+              <m:t>j</m:t>
+            </m:r>
+          </m:sub>
+        </m:sSub>
+      </m:oMath>
+      <w:r>
+        <w:t xml:space="preserve"> </w:t>
+      </w:r>
+      <w:r>
+        <w:t xml:space="preserve">is the group-level mean for parameter</w:t>
       </w:r>
       <w:r>
         <w:t xml:space="preserve"> </w:t>
       </w:r>
       <m:oMath>
         <m:r>
-          <m:t>α</m:t>
+          <m:t>j</m:t>
         </m:r>
       </m:oMath>
       <w:r>
-        <w:t xml:space="preserve"> </w:t>
-      </w:r>
-      <w:r>
-        <w:t xml:space="preserve">and</w:t>
+        <w:t xml:space="preserve">,</w:t>
+      </w:r>
+      <w:r>
+        <w:t xml:space="preserve"> </w:t>
+      </w:r>
+      <m:oMath>
+        <m:sSub>
+          <m:e>
+            <m:r>
+              <m:t>b</m:t>
+            </m:r>
+          </m:e>
+          <m:sub>
+            <m:r>
+              <m:t>i</m:t>
+            </m:r>
+            <m:r>
+              <m:rPr>
+                <m:sty m:val="p"/>
+              </m:rPr>
+              <m:t>,</m:t>
+            </m:r>
+            <m:r>
+              <m:t>j</m:t>
+            </m:r>
+          </m:sub>
+        </m:sSub>
+      </m:oMath>
+      <w:r>
+        <w:t xml:space="preserve"> </w:t>
+      </w:r>
+      <w:r>
+        <w:t xml:space="preserve">represents the subject-level random effect for subject</w:t>
       </w:r>
       <w:r>
         <w:t xml:space="preserve"> </w:t>
       </w:r>
       <m:oMath>
         <m:r>
-          <m:t>β</m:t>
+          <m:t>i</m:t>
         </m:r>
       </m:oMath>
       <w:r>
         <w:t xml:space="preserve"> </w:t>
       </w:r>
       <w:r>
-        <w:t xml:space="preserve">parameters, ensuring a physiologically meaningful interpretation of model estimation.</w:t>
+        <w:t xml:space="preserve">on parameter</w:t>
+      </w:r>
+      <w:r>
+        <w:t xml:space="preserve"> </w:t>
+      </w:r>
+      <m:oMath>
+        <m:r>
+          <m:t>j</m:t>
+        </m:r>
+      </m:oMath>
+      <w:r>
+        <w:t xml:space="preserve">, and</w:t>
+      </w:r>
+      <w:r>
+        <w:t xml:space="preserve"> </w:t>
+      </w:r>
+      <m:oMath>
+        <m:sSubSup>
+          <m:e>
+            <m:r>
+              <m:t>σ</m:t>
+            </m:r>
+          </m:e>
+          <m:sub>
+            <m:r>
+              <m:t>j</m:t>
+            </m:r>
+          </m:sub>
+          <m:sup>
+            <m:r>
+              <m:t>2</m:t>
+            </m:r>
+          </m:sup>
+        </m:sSubSup>
+      </m:oMath>
+      <w:r>
+        <w:t xml:space="preserve"> </w:t>
+      </w:r>
+      <w:r>
+        <w:t xml:space="preserve">is the residual variance for parameter</w:t>
+      </w:r>
+      <w:r>
+        <w:t xml:space="preserve"> </w:t>
+      </w:r>
+      <m:oMath>
+        <m:r>
+          <m:t>j</m:t>
+        </m:r>
+      </m:oMath>
+      <w:r>
+        <w:t xml:space="preserve">.</w:t>
+      </w:r>
+    </w:p>
+    <w:p>
+      <w:pPr>
+        <w:pStyle w:val="Textoindependiente"/>
+      </w:pPr>
+      <w:r>
+        <w:t xml:space="preserve">The subject-level effects</w:t>
+      </w:r>
+      <w:r>
+        <w:t xml:space="preserve"> </w:t>
+      </w:r>
+      <m:oMath>
+        <m:sSub>
+          <m:e>
+            <m:r>
+              <m:t>b</m:t>
+            </m:r>
+          </m:e>
+          <m:sub>
+            <m:r>
+              <m:t>i</m:t>
+            </m:r>
+            <m:r>
+              <m:rPr>
+                <m:sty m:val="p"/>
+              </m:rPr>
+              <m:t>,</m:t>
+            </m:r>
+            <m:r>
+              <m:t>j</m:t>
+            </m:r>
+          </m:sub>
+        </m:sSub>
+      </m:oMath>
+      <w:r>
+        <w:t xml:space="preserve"> </w:t>
+      </w:r>
+      <w:r>
+        <w:t xml:space="preserve">are assumed to follow a multivariate normal distribution:</w:t>
+      </w:r>
+    </w:p>
+    <w:p>
+      <w:pPr>
+        <w:pStyle w:val="Textoindependiente"/>
+      </w:pPr>
+      <m:oMathPara>
+        <m:oMathParaPr>
+          <m:jc m:val="center"/>
+        </m:oMathParaPr>
+        <m:oMath>
+          <m:sSub>
+            <m:e>
+              <m:r>
+                <m:rPr>
+                  <m:sty m:val="b"/>
+                </m:rPr>
+                <m:t>b</m:t>
+              </m:r>
+            </m:e>
+            <m:sub>
+              <m:r>
+                <m:t>i</m:t>
+              </m:r>
+            </m:sub>
+          </m:sSub>
+          <m:r>
+            <m:rPr>
+              <m:sty m:val="p"/>
+            </m:rPr>
+            <m:t>=</m:t>
+          </m:r>
+          <m:sSup>
+            <m:e>
+              <m:d>
+                <m:dPr>
+                  <m:begChr m:val="("/>
+                  <m:endChr m:val=")"/>
+                  <m:sepChr m:val=""/>
+                  <m:grow/>
+                </m:dPr>
+                <m:e>
+                  <m:sSub>
+                    <m:e>
+                      <m:r>
+                        <m:t>b</m:t>
+                      </m:r>
+                    </m:e>
+                    <m:sub>
+                      <m:r>
+                        <m:t>i</m:t>
+                      </m:r>
+                      <m:r>
+                        <m:rPr>
+                          <m:sty m:val="p"/>
+                        </m:rPr>
+                        <m:t>,</m:t>
+                      </m:r>
+                      <m:r>
+                        <m:t>α</m:t>
+                      </m:r>
+                    </m:sub>
+                  </m:sSub>
+                  <m:r>
+                    <m:rPr>
+                      <m:sty m:val="p"/>
+                    </m:rPr>
+                    <m:t>,</m:t>
+                  </m:r>
+                  <m:sSub>
+                    <m:e>
+                      <m:r>
+                        <m:t>b</m:t>
+                      </m:r>
+                    </m:e>
+                    <m:sub>
+                      <m:r>
+                        <m:t>i</m:t>
+                      </m:r>
+                      <m:r>
+                        <m:rPr>
+                          <m:sty m:val="p"/>
+                        </m:rPr>
+                        <m:t>,</m:t>
+                      </m:r>
+                      <m:r>
+                        <m:t>β</m:t>
+                      </m:r>
+                    </m:sub>
+                  </m:sSub>
+                  <m:r>
+                    <m:rPr>
+                      <m:sty m:val="p"/>
+                    </m:rPr>
+                    <m:t>,</m:t>
+                  </m:r>
+                  <m:sSub>
+                    <m:e>
+                      <m:r>
+                        <m:t>b</m:t>
+                      </m:r>
+                    </m:e>
+                    <m:sub>
+                      <m:r>
+                        <m:t>i</m:t>
+                      </m:r>
+                      <m:r>
+                        <m:rPr>
+                          <m:sty m:val="p"/>
+                        </m:rPr>
+                        <m:t>,</m:t>
+                      </m:r>
+                      <m:r>
+                        <m:t>c</m:t>
+                      </m:r>
+                    </m:sub>
+                  </m:sSub>
+                  <m:r>
+                    <m:rPr>
+                      <m:sty m:val="p"/>
+                    </m:rPr>
+                    <m:t>,</m:t>
+                  </m:r>
+                  <m:sSub>
+                    <m:e>
+                      <m:r>
+                        <m:t>b</m:t>
+                      </m:r>
+                    </m:e>
+                    <m:sub>
+                      <m:r>
+                        <m:t>i</m:t>
+                      </m:r>
+                      <m:r>
+                        <m:rPr>
+                          <m:sty m:val="p"/>
+                        </m:rPr>
+                        <m:t>,</m:t>
+                      </m:r>
+                      <m:r>
+                        <m:t>λ</m:t>
+                      </m:r>
+                    </m:sub>
+                  </m:sSub>
+                  <m:r>
+                    <m:rPr>
+                      <m:sty m:val="p"/>
+                    </m:rPr>
+                    <m:t>,</m:t>
+                  </m:r>
+                  <m:sSub>
+                    <m:e>
+                      <m:r>
+                        <m:t>b</m:t>
+                      </m:r>
+                    </m:e>
+                    <m:sub>
+                      <m:r>
+                        <m:t>i</m:t>
+                      </m:r>
+                      <m:r>
+                        <m:rPr>
+                          <m:sty m:val="p"/>
+                        </m:rPr>
+                        <m:t>,</m:t>
+                      </m:r>
+                      <m:r>
+                        <m:t>ϕ</m:t>
+                      </m:r>
+                    </m:sub>
+                  </m:sSub>
+                  <m:r>
+                    <m:rPr>
+                      <m:sty m:val="p"/>
+                    </m:rPr>
+                    <m:t>,</m:t>
+                  </m:r>
+                  <m:sSub>
+                    <m:e>
+                      <m:r>
+                        <m:t>b</m:t>
+                      </m:r>
+                    </m:e>
+                    <m:sub>
+                      <m:r>
+                        <m:t>i</m:t>
+                      </m:r>
+                      <m:r>
+                        <m:rPr>
+                          <m:sty m:val="p"/>
+                        </m:rPr>
+                        <m:t>,</m:t>
+                      </m:r>
+                      <m:r>
+                        <m:t>τ</m:t>
+                      </m:r>
+                    </m:sub>
+                  </m:sSub>
+                  <m:r>
+                    <m:rPr>
+                      <m:sty m:val="p"/>
+                    </m:rPr>
+                    <m:t>,</m:t>
+                  </m:r>
+                  <m:sSub>
+                    <m:e>
+                      <m:r>
+                        <m:t>b</m:t>
+                      </m:r>
+                    </m:e>
+                    <m:sub>
+                      <m:r>
+                        <m:t>i</m:t>
+                      </m:r>
+                      <m:r>
+                        <m:rPr>
+                          <m:sty m:val="p"/>
+                        </m:rPr>
+                        <m:t>,</m:t>
+                      </m:r>
+                      <m:r>
+                        <m:t>δ</m:t>
+                      </m:r>
+                    </m:sub>
+                  </m:sSub>
+                </m:e>
+              </m:d>
+            </m:e>
+            <m:sup>
+              <m:r>
+                <m:rPr>
+                  <m:sty m:val="p"/>
+                </m:rPr>
+                <m:t>⊤</m:t>
+              </m:r>
+            </m:sup>
+          </m:sSup>
+          <m:r>
+            <m:rPr>
+              <m:sty m:val="p"/>
+            </m:rPr>
+            <m:t>∼</m:t>
+          </m:r>
+          <m:r>
+            <m:rPr>
+              <m:sty m:val="p"/>
+              <m:scr m:val="script"/>
+            </m:rPr>
+            <m:t>N</m:t>
+          </m:r>
+          <m:d>
+            <m:dPr>
+              <m:begChr m:val="("/>
+              <m:endChr m:val=")"/>
+              <m:sepChr m:val=""/>
+              <m:grow/>
+            </m:dPr>
+            <m:e>
+              <m:r>
+                <m:rPr>
+                  <m:sty m:val="b"/>
+                </m:rPr>
+                <m:t>0</m:t>
+              </m:r>
+              <m:r>
+                <m:rPr>
+                  <m:sty m:val="p"/>
+                </m:rPr>
+                <m:t>,</m:t>
+              </m:r>
+              <m:sSub>
+                <m:e>
+                  <m:r>
+                    <m:t>Σ</m:t>
+                  </m:r>
+                </m:e>
+                <m:sub>
+                  <m:r>
+                    <m:t>b</m:t>
+                  </m:r>
+                </m:sub>
+              </m:sSub>
+            </m:e>
+          </m:d>
+        </m:oMath>
+      </m:oMathPara>
+    </w:p>
+    <w:p>
+      <w:pPr>
+        <w:pStyle w:val="FirstParagraph"/>
+      </w:pPr>
+      <w:r>
+        <w:t xml:space="preserve">where</w:t>
+      </w:r>
+      <w:r>
+        <w:t xml:space="preserve"> </w:t>
+      </w:r>
+      <m:oMath>
+        <m:sSub>
+          <m:e>
+            <m:r>
+              <m:t>Σ</m:t>
+            </m:r>
+          </m:e>
+          <m:sub>
+            <m:r>
+              <m:t>b</m:t>
+            </m:r>
+          </m:sub>
+        </m:sSub>
+      </m:oMath>
+      <w:r>
+        <w:t xml:space="preserve"> </w:t>
+      </w:r>
+      <w:r>
+        <w:t xml:space="preserve">is the covariance matrix that captures correlations between the random effects for different parameters across subjects.</w:t>
+      </w:r>
+    </w:p>
+    <w:p>
+      <w:pPr>
+        <w:pStyle w:val="Textoindependiente"/>
+      </w:pPr>
+      <w:r>
+        <w:t xml:space="preserve">This hierarchical structure enables us to capture individual variability through subject-level random effects while also estimating group-level effects across all parameters, thus providing estimates into both subject-level and population-level model parameters.</w:t>
       </w:r>
     </w:p>
     <w:bookmarkEnd w:id="34"/>
-    <w:bookmarkStart w:id="35" w:name="model-evaluation"/>
+    <w:bookmarkEnd w:id="35"/>
+    <w:bookmarkStart w:id="36" w:name="model-evaluation"/>
     <w:p>
       <w:pPr>
         <w:pStyle w:val="Ttulo2"/>
@@ -2119,9 +4042,9 @@
         <w:t xml:space="preserve">Also, residual analysis was conducted to evaluate the model’s accuracy in capturing RRi dynamics. Residuals were defined as the difference between observed and predicted RRi values. These residuals were analyzed for temporal structure and autocorrelation to ensure that no systematic patterns remained in the errors. This indicates that the model has sufficiently captured the underlying dynamics of the RRi response to exercise.</w:t>
       </w:r>
     </w:p>
-    <w:bookmarkEnd w:id="35"/>
     <w:bookmarkEnd w:id="36"/>
-    <w:bookmarkStart w:id="60" w:name="results"/>
+    <w:bookmarkEnd w:id="37"/>
+    <w:bookmarkStart w:id="61" w:name="results"/>
     <w:p>
       <w:pPr>
         <w:pStyle w:val="Ttulo1"/>
@@ -2130,7 +4053,7 @@
         <w:t xml:space="preserve">Results</w:t>
       </w:r>
     </w:p>
-    <w:bookmarkStart w:id="52" w:name="X2e57e953e215fb0d726d0baa604f826c2d15ec6"/>
+    <w:bookmarkStart w:id="53" w:name="X2e57e953e215fb0d726d0baa604f826c2d15ec6"/>
     <w:p>
       <w:pPr>
         <w:pStyle w:val="Ttulo2"/>
@@ -2139,7 +4062,7 @@
         <w:t xml:space="preserve">Non-linear model and deterministic behaviour</w:t>
       </w:r>
     </w:p>
-    <w:bookmarkStart w:id="42" w:name="Xcafefb6bbd35322f561fd8277ca87d67e684c7e"/>
+    <w:bookmarkStart w:id="43" w:name="Xcafefb6bbd35322f561fd8277ca87d67e684c7e"/>
     <w:p>
       <w:pPr>
         <w:pStyle w:val="Ttulo3"/>
@@ -2337,7 +4260,7 @@
       <w:pPr>
         <w:pStyle w:val="Textoindependiente"/>
       </w:pPr>
-      <w:bookmarkStart w:id="37" w:name="eq-logistic-structure"/>
+      <w:bookmarkStart w:id="38" w:name="eq-logistic-structure"/>
       <m:oMathPara>
         <m:oMathParaPr>
           <m:jc m:val="center"/>
@@ -2346,7 +4269,7 @@
           <m:m>
             <m:mPr>
               <m:baseJc m:val="center"/>
-              <m:plcHide m:val="1"/>
+              <m:plcHide m:val="on"/>
               <m:mcs>
                 <m:mc>
                   <m:mcPr>
@@ -2477,13 +4400,13 @@
             </m:dPr>
             <m:e>
               <m:r>
-                <m:t>3</m:t>
+                <m:t>2</m:t>
               </m:r>
             </m:e>
           </m:d>
         </m:oMath>
       </m:oMathPara>
-      <w:bookmarkEnd w:id="37"/>
+      <w:bookmarkEnd w:id="38"/>
     </w:p>
     <w:p>
       <w:pPr>
@@ -2882,18 +4805,18 @@
           <wp:inline>
             <wp:extent cx="5600700" cy="4000500"/>
             <wp:effectExtent b="0" l="0" r="0" t="0"/>
-            <wp:docPr descr="" title="" id="39" name="Picture"/>
+            <wp:docPr descr="" title="" id="40" name="Picture"/>
             <a:graphic>
               <a:graphicData uri="http://schemas.openxmlformats.org/drawingml/2006/picture">
                 <pic:pic>
                   <pic:nvPicPr>
-                    <pic:cNvPr descr="figures/model-constituents.png" id="40" name="Picture"/>
+                    <pic:cNvPr descr="figures/model-constituents.png" id="41" name="Picture"/>
                     <pic:cNvPicPr>
                       <a:picLocks noChangeArrowheads="1" noChangeAspect="1"/>
                     </pic:cNvPicPr>
                   </pic:nvPicPr>
                   <pic:blipFill>
-                    <a:blip r:embed="rId38"/>
+                    <a:blip r:embed="rId39"/>
                     <a:stretch>
                       <a:fillRect/>
                     </a:stretch>
@@ -2924,15 +4847,15 @@
       <w:pPr>
         <w:pStyle w:val="Textoindependiente"/>
       </w:pPr>
-      <w:bookmarkStart w:id="41" w:name="fig-linear-constituents"/>
+      <w:bookmarkStart w:id="42" w:name="fig-linear-constituents"/>
       <w:r>
         <w:rPr>
+          <w:b/>
           <w:bCs/>
-          <w:b/>
         </w:rPr>
         <w:t xml:space="preserve">Figure 2</w:t>
       </w:r>
-      <w:bookmarkEnd w:id="41"/>
+      <w:bookmarkEnd w:id="42"/>
       <w:r>
         <w:t xml:space="preserve">. The RRi dynamics in response to exercise are expressed as a linear combination of model constituents based on the baseline RRi</w:t>
       </w:r>
@@ -3020,8 +4943,8 @@
         <w:t xml:space="preserve">, respectively.</w:t>
       </w:r>
     </w:p>
-    <w:bookmarkEnd w:id="42"/>
-    <w:bookmarkStart w:id="51" w:name="sensitivity-to-parameter-variability"/>
+    <w:bookmarkEnd w:id="43"/>
+    <w:bookmarkStart w:id="52" w:name="sensitivity-to-parameter-variability"/>
     <w:p>
       <w:pPr>
         <w:pStyle w:val="Ttulo3"/>
@@ -3177,18 +5100,18 @@
           <wp:inline>
             <wp:extent cx="5600700" cy="4000500"/>
             <wp:effectExtent b="0" l="0" r="0" t="0"/>
-            <wp:docPr descr="" title="" id="44" name="Picture"/>
+            <wp:docPr descr="" title="" id="45" name="Picture"/>
             <a:graphic>
               <a:graphicData uri="http://schemas.openxmlformats.org/drawingml/2006/picture">
                 <pic:pic>
                   <pic:nvPicPr>
-                    <pic:cNvPr descr="figures/sobol-sensitivity.png" id="45" name="Picture"/>
+                    <pic:cNvPr descr="figures/sobol-sensitivity.png" id="46" name="Picture"/>
                     <pic:cNvPicPr>
                       <a:picLocks noChangeArrowheads="1" noChangeAspect="1"/>
                     </pic:cNvPicPr>
                   </pic:nvPicPr>
                   <pic:blipFill>
-                    <a:blip r:embed="rId43"/>
+                    <a:blip r:embed="rId44"/>
                     <a:stretch>
                       <a:fillRect/>
                     </a:stretch>
@@ -3219,15 +5142,15 @@
       <w:pPr>
         <w:pStyle w:val="Textoindependiente"/>
       </w:pPr>
-      <w:bookmarkStart w:id="46" w:name="fig-sensitivity"/>
+      <w:bookmarkStart w:id="47" w:name="fig-sensitivity"/>
       <w:r>
         <w:rPr>
+          <w:b/>
           <w:bCs/>
-          <w:b/>
         </w:rPr>
         <w:t xml:space="preserve">Figure 3</w:t>
       </w:r>
-      <w:bookmarkEnd w:id="46"/>
+      <w:bookmarkEnd w:id="47"/>
       <w:r>
         <w:t xml:space="preserve">. Sensitivity analysis results illustrating the impact of parameter variability on model predictions and the percentage of explained variance accounted for each model parameter. Shaded areas represent 95%, 80%, and 60% CI estimated from Monte Carlo samples. Time in x-axis is truncated at 12 minutes, given that around this time, the proportion of the total variance explained by the respective model parameter stabilizes respective of time.</w:t>
       </w:r>
@@ -3291,18 +5214,18 @@
           <wp:inline>
             <wp:extent cx="5600700" cy="4000500"/>
             <wp:effectExtent b="0" l="0" r="0" t="0"/>
-            <wp:docPr descr="" title="" id="48" name="Picture"/>
+            <wp:docPr descr="" title="" id="49" name="Picture"/>
             <a:graphic>
               <a:graphicData uri="http://schemas.openxmlformats.org/drawingml/2006/picture">
                 <pic:pic>
                   <pic:nvPicPr>
-                    <pic:cNvPr descr="figures/rate-sensitivity.png" id="49" name="Picture"/>
+                    <pic:cNvPr descr="figures/rate-sensitivity.png" id="50" name="Picture"/>
                     <pic:cNvPicPr>
                       <a:picLocks noChangeArrowheads="1" noChangeAspect="1"/>
                     </pic:cNvPicPr>
                   </pic:nvPicPr>
                   <pic:blipFill>
-                    <a:blip r:embed="rId47"/>
+                    <a:blip r:embed="rId48"/>
                     <a:stretch>
                       <a:fillRect/>
                     </a:stretch>
@@ -3333,15 +5256,15 @@
       <w:pPr>
         <w:pStyle w:val="Textoindependiente"/>
       </w:pPr>
-      <w:bookmarkStart w:id="50" w:name="fig-data-sim"/>
+      <w:bookmarkStart w:id="51" w:name="fig-data-sim"/>
       <w:r>
         <w:rPr>
+          <w:b/>
           <w:bCs/>
-          <w:b/>
         </w:rPr>
         <w:t xml:space="preserve">Figure 4</w:t>
       </w:r>
-      <w:bookmarkEnd w:id="50"/>
+      <w:bookmarkEnd w:id="51"/>
       <w:r>
         <w:t xml:space="preserve">. Simulated RRi dynamics during exercise with varying</w:t>
       </w:r>
@@ -3417,9 +5340,9 @@
         <w:t xml:space="preserve">).</w:t>
       </w:r>
     </w:p>
-    <w:bookmarkEnd w:id="51"/>
     <w:bookmarkEnd w:id="52"/>
-    <w:bookmarkStart w:id="59" w:name="model-behavior-to-real-rri-data"/>
+    <w:bookmarkEnd w:id="53"/>
+    <w:bookmarkStart w:id="60" w:name="model-behavior-to-real-rri-data"/>
     <w:p>
       <w:pPr>
         <w:pStyle w:val="Ttulo2"/>
@@ -3428,7 +5351,7 @@
         <w:t xml:space="preserve">Model behavior to real RRi data</w:t>
       </w:r>
     </w:p>
-    <w:bookmarkStart w:id="58" w:name="sample-characteristics"/>
+    <w:bookmarkStart w:id="59" w:name="sample-characteristics"/>
     <w:p>
       <w:pPr>
         <w:pStyle w:val="Ttulo3"/>
@@ -3460,15 +5383,15 @@
       <w:pPr>
         <w:pStyle w:val="Textoindependiente"/>
       </w:pPr>
-      <w:bookmarkStart w:id="53" w:name="tbl-sample-characteristics"/>
+      <w:bookmarkStart w:id="54" w:name="tbl-sample-characteristics"/>
       <w:r>
         <w:rPr>
+          <w:b/>
           <w:bCs/>
-          <w:b/>
         </w:rPr>
         <w:t xml:space="preserve">Table 2</w:t>
       </w:r>
-      <w:bookmarkEnd w:id="53"/>
+      <w:bookmarkEnd w:id="54"/>
       <w:r>
         <w:t xml:space="preserve">. Sample characteristics from which, continuous RRi monitoring data was collected during a rest-exercise-rest protocol.</w:t>
       </w:r>
@@ -3502,20 +5425,20 @@
       <w:r>
         <w:drawing>
           <wp:inline>
-            <wp:extent cx="5600700" cy="3200400"/>
+            <wp:extent cx="5600700" cy="4000500"/>
             <wp:effectExtent b="0" l="0" r="0" t="0"/>
-            <wp:docPr descr="" title="" id="55" name="Picture"/>
+            <wp:docPr descr="" title="" id="56" name="Picture"/>
             <a:graphic>
               <a:graphicData uri="http://schemas.openxmlformats.org/drawingml/2006/picture">
                 <pic:pic>
                   <pic:nvPicPr>
-                    <pic:cNvPr descr="figures/2d-density-kernel.png" id="56" name="Picture"/>
+                    <pic:cNvPr descr="figures/2d-density-kernel.png" id="57" name="Picture"/>
                     <pic:cNvPicPr>
                       <a:picLocks noChangeArrowheads="1" noChangeAspect="1"/>
                     </pic:cNvPicPr>
                   </pic:nvPicPr>
                   <pic:blipFill>
-                    <a:blip r:embed="rId54"/>
+                    <a:blip r:embed="rId55"/>
                     <a:stretch>
                       <a:fillRect/>
                     </a:stretch>
@@ -3523,7 +5446,7 @@
                   <pic:spPr bwMode="auto">
                     <a:xfrm>
                       <a:off x="0" y="0"/>
-                      <a:ext cx="5600700" cy="3200400"/>
+                      <a:ext cx="5600700" cy="4000500"/>
                     </a:xfrm>
                     <a:prstGeom prst="rect">
                       <a:avLst/>
@@ -3546,23 +5469,23 @@
       <w:pPr>
         <w:pStyle w:val="Textoindependiente"/>
       </w:pPr>
-      <w:bookmarkStart w:id="57" w:name="fig-2d-kernel-density"/>
+      <w:bookmarkStart w:id="58" w:name="fig-2d-kernel-density"/>
       <w:r>
         <w:rPr>
+          <w:b/>
           <w:bCs/>
-          <w:b/>
         </w:rPr>
         <w:t xml:space="preserve">Figure 5</w:t>
       </w:r>
-      <w:bookmarkEnd w:id="57"/>
-      <w:r>
-        <w:t xml:space="preserve">. 2D kernel density of RRi dynamics over time from a sample of individuals subjected to a rest-exercise-rest protocol. Darker colors indicate greater probability density. The contrary can be said about lighter colors.</w:t>
-      </w:r>
-    </w:p>
-    <w:bookmarkEnd w:id="58"/>
+      <w:bookmarkEnd w:id="58"/>
+      <w:r>
+        <w:t xml:space="preserve">. Upper panel shows the mean and standard deviation (SD) from each of the subject’s RRi recordings, used for the standardization process. Lower panel indicate the 2D kernel density of standardized RRi dynamics over time from a sample of individuals subjected to a rest-exercise-rest protocol. Darker colors indicate greater probability density. The contrary can be said about lighter colors.</w:t>
+      </w:r>
+    </w:p>
     <w:bookmarkEnd w:id="59"/>
     <w:bookmarkEnd w:id="60"/>
-    <w:bookmarkStart w:id="61" w:name="discussion"/>
+    <w:bookmarkEnd w:id="61"/>
+    <w:bookmarkStart w:id="62" w:name="discussion"/>
     <w:p>
       <w:pPr>
         <w:pStyle w:val="Ttulo1"/>
@@ -3576,7 +5499,7 @@
         <w:pStyle w:val="FirstParagraph"/>
       </w:pPr>
       <w:r>
-        <w:t xml:space="preserve">In this study, we present a non-linear model designed to capture R-R interval (RRi) fluctuations during exercise and recovery, providing an in-depth view of cardiac autonomic dynamics. By focusing on RRi rather than aggregate HRV metrics, our approach enables real-time tracking of cardiovascular responses to physical stress, which has implications for both clinical and athletic applications. This model marks a step forward in computational physiology, bridging the gap between theoretical frameworks and practical monitoring applications.</w:t>
+        <w:t xml:space="preserve">In this study, we present a non-linear model designed to RRi fluctuations during exercise and recovery, providing an in-depth view of cardiac autonomic dynamics. By focusing on RRi rather than aggregate HRV metrics, our approach enables real-time tracking of cardiovascular responses to physical stress, which has implications for both clinical and athletic applications. This model marks a step forward in computational physiology, bridging the gap between theoretical frameworks and practical monitoring applications.</w:t>
       </w:r>
     </w:p>
     <w:p>
@@ -3681,8 +5604,8 @@
         <w:t xml:space="preserve">Another area for future research is multi-session modeling to account for cumulative adaptations over repeated exercise sessions. Real-world training and rehabilitation often involve multiple bouts of exercise that can introduce cumulative autonomic fatigue or adaptation. Extending the model to track such longitudinal effects could help identify early signs of overtraining or autonomic exhaustion, thereby providing a preventive tool for both clinical and athletic populations. Additionally, considering environmental and psychological factors—such as temperature, stress, or sleep quality—would add robustness, ensuring that model predictions remain accurate across varied real-world contexts.</w:t>
       </w:r>
     </w:p>
-    <w:bookmarkEnd w:id="61"/>
-    <w:bookmarkStart w:id="62" w:name="conclusion"/>
+    <w:bookmarkEnd w:id="62"/>
+    <w:bookmarkStart w:id="63" w:name="conclusion"/>
     <w:p>
       <w:pPr>
         <w:pStyle w:val="Ttulo1"/>
@@ -3699,8 +5622,8 @@
         <w:t xml:space="preserve">In summary, this study introduces a non-linear model of RRi dynamics that captures complex, real-time fluctuations reflecting the autonomic nervous system’s response to exercise and recovery. By focusing on RRi, the model offers enhanced sensitivity to physiological changes, making it well-suited for personalized applications in clinical and athletic settings. The use of Sobol sensitivity analysis enabled a time-dependent interpretation of parameter effects, underscoring the model’s adaptability to diverse physiological states and exercise intensities. Nevertheless, further validation, particularly with multi-session and wearable-based applications, is essential to establish the model’s robustness and applicability in dynamic, real-world environments. By advancing precision in cardiovascular monitoring, this model holds promise for supporting individualized health and performance interventions, contributing meaningfully to the fields of computational physiology and applied health sciences.</w:t>
       </w:r>
     </w:p>
-    <w:bookmarkEnd w:id="62"/>
-    <w:bookmarkStart w:id="63" w:name="authors-contributions"/>
+    <w:bookmarkEnd w:id="63"/>
+    <w:bookmarkStart w:id="64" w:name="authors-contributions"/>
     <w:p>
       <w:pPr>
         <w:pStyle w:val="Ttulo1"/>
@@ -3717,8 +5640,8 @@
         <w:t xml:space="preserve">Conceptualization, MC-A; Data curation, MC-A; Investigation, MC-A; Methodology, MC-A, NMD; Supervision, CN-E; Formal analysis, MC-A; Visualization, MC-A; Writing–original draft, MC-A, CN-E, […]; Writing–review &amp; editing, MC-A, CN-E, […]. All authors have read and agreed to the published version of the manuscript.</w:t>
       </w:r>
     </w:p>
-    <w:bookmarkEnd w:id="63"/>
-    <w:bookmarkStart w:id="64" w:name="funding"/>
+    <w:bookmarkEnd w:id="64"/>
+    <w:bookmarkStart w:id="65" w:name="funding"/>
     <w:p>
       <w:pPr>
         <w:pStyle w:val="Ttulo1"/>
@@ -3735,8 +5658,8 @@
         <w:t xml:space="preserve">This research did not receive any funding.</w:t>
       </w:r>
     </w:p>
-    <w:bookmarkEnd w:id="64"/>
-    <w:bookmarkStart w:id="65" w:name="data-availability-statement"/>
+    <w:bookmarkEnd w:id="65"/>
+    <w:bookmarkStart w:id="66" w:name="data-availability-statement"/>
     <w:p>
       <w:pPr>
         <w:pStyle w:val="Ttulo1"/>
@@ -3753,8 +5676,8 @@
         <w:t xml:space="preserve">The data supporting the conclusions of this article will be available from the authors without reservation.</w:t>
       </w:r>
     </w:p>
-    <w:bookmarkEnd w:id="65"/>
-    <w:bookmarkStart w:id="66" w:name="conflict-of-interest"/>
+    <w:bookmarkEnd w:id="66"/>
+    <w:bookmarkStart w:id="67" w:name="conflict-of-interest"/>
     <w:p>
       <w:pPr>
         <w:pStyle w:val="Ttulo1"/>
@@ -3771,8 +5694,8 @@
         <w:t xml:space="preserve">The authors declare that this research was conducted without any commercial or financial relationships that could be construed as potential conflicts of interest.</w:t>
       </w:r>
     </w:p>
-    <w:bookmarkEnd w:id="66"/>
-    <w:bookmarkStart w:id="86" w:name="references"/>
+    <w:bookmarkEnd w:id="67"/>
+    <w:bookmarkStart w:id="87" w:name="references"/>
     <w:p>
       <w:pPr>
         <w:pStyle w:val="Ttulo1"/>
@@ -3781,8 +5704,8 @@
         <w:t xml:space="preserve">References</w:t>
       </w:r>
     </w:p>
-    <w:bookmarkStart w:id="85" w:name="refs"/>
-    <w:bookmarkStart w:id="67" w:name="ref-bacopoulou2021entropy"/>
+    <w:bookmarkStart w:id="86" w:name="refs"/>
+    <w:bookmarkStart w:id="68" w:name="ref-bacopoulou2021entropy"/>
     <w:p>
       <w:pPr>
         <w:pStyle w:val="Bibliografa"/>
@@ -3795,8 +5718,8 @@
       </w:r>
       <w:r>
         <w:rPr>
+          <w:i/>
           <w:iCs/>
-          <w:i/>
         </w:rPr>
         <w:t xml:space="preserve">GeNeDis 2020: Genetics and neurodegenerative diseases</w:t>
       </w:r>
@@ -3804,8 +5727,8 @@
         <w:t xml:space="preserve">, (Springer), 121–129.</w:t>
       </w:r>
     </w:p>
-    <w:bookmarkEnd w:id="67"/>
-    <w:bookmarkStart w:id="68" w:name="ref-boettger2010heart"/>
+    <w:bookmarkEnd w:id="68"/>
+    <w:bookmarkStart w:id="69" w:name="ref-boettger2010heart"/>
     <w:p>
       <w:pPr>
         <w:pStyle w:val="Bibliografa"/>
@@ -3818,8 +5741,8 @@
       </w:r>
       <w:r>
         <w:rPr>
+          <w:i/>
           <w:iCs/>
-          <w:i/>
         </w:rPr>
         <w:t xml:space="preserve">Med sci sports exerc</w:t>
       </w:r>
@@ -3830,8 +5753,8 @@
         <w:t xml:space="preserve">42, 443–8.</w:t>
       </w:r>
     </w:p>
-    <w:bookmarkEnd w:id="68"/>
-    <w:bookmarkStart w:id="69" w:name="ref-castillo2023validity"/>
+    <w:bookmarkEnd w:id="69"/>
+    <w:bookmarkStart w:id="70" w:name="ref-castillo2023validity"/>
     <w:p>
       <w:pPr>
         <w:pStyle w:val="Bibliografa"/>
@@ -3844,8 +5767,8 @@
       </w:r>
       <w:r>
         <w:rPr>
+          <w:i/>
           <w:iCs/>
-          <w:i/>
         </w:rPr>
         <w:t xml:space="preserve">International Journal of Environmental Research and Public Health</w:t>
       </w:r>
@@ -3856,8 +5779,8 @@
         <w:t xml:space="preserve">20, 4456.</w:t>
       </w:r>
     </w:p>
-    <w:bookmarkEnd w:id="69"/>
-    <w:bookmarkStart w:id="70" w:name="ref-castillo2021cardiac"/>
+    <w:bookmarkEnd w:id="70"/>
+    <w:bookmarkStart w:id="71" w:name="ref-castillo2021cardiac"/>
     <w:p>
       <w:pPr>
         <w:pStyle w:val="Bibliografa"/>
@@ -3870,8 +5793,8 @@
       </w:r>
       <w:r>
         <w:rPr>
+          <w:i/>
           <w:iCs/>
-          <w:i/>
         </w:rPr>
         <w:t xml:space="preserve">Frontiers in Physiology</w:t>
       </w:r>
@@ -3882,8 +5805,8 @@
         <w:t xml:space="preserve">12, 769085.</w:t>
       </w:r>
     </w:p>
-    <w:bookmarkEnd w:id="70"/>
-    <w:bookmarkStart w:id="71" w:name="ref-dong2016role"/>
+    <w:bookmarkEnd w:id="71"/>
+    <w:bookmarkStart w:id="72" w:name="ref-dong2016role"/>
     <w:p>
       <w:pPr>
         <w:pStyle w:val="Bibliografa"/>
@@ -3896,8 +5819,8 @@
       </w:r>
       <w:r>
         <w:rPr>
+          <w:i/>
           <w:iCs/>
-          <w:i/>
         </w:rPr>
         <w:t xml:space="preserve">Experimental and therapeutic medicine</w:t>
       </w:r>
@@ -3908,8 +5831,8 @@
         <w:t xml:space="preserve">11, 1531–1536.</w:t>
       </w:r>
     </w:p>
-    <w:bookmarkEnd w:id="71"/>
-    <w:bookmarkStart w:id="72" w:name="ref-eser2022exercise"/>
+    <w:bookmarkEnd w:id="72"/>
+    <w:bookmarkStart w:id="73" w:name="ref-eser2022exercise"/>
     <w:p>
       <w:pPr>
         <w:pStyle w:val="Bibliografa"/>
@@ -3922,8 +5845,8 @@
       </w:r>
       <w:r>
         <w:rPr>
+          <w:i/>
           <w:iCs/>
-          <w:i/>
         </w:rPr>
         <w:t xml:space="preserve">Annals of Physical and Rehabilitation Medicine</w:t>
       </w:r>
@@ -3934,8 +5857,8 @@
         <w:t xml:space="preserve">65, 101444.</w:t>
       </w:r>
     </w:p>
-    <w:bookmarkEnd w:id="72"/>
-    <w:bookmarkStart w:id="73" w:name="ref-gronwald2019effects"/>
+    <w:bookmarkEnd w:id="73"/>
+    <w:bookmarkStart w:id="74" w:name="ref-gronwald2019effects"/>
     <w:p>
       <w:pPr>
         <w:pStyle w:val="Bibliografa"/>
@@ -3948,8 +5871,8 @@
       </w:r>
       <w:r>
         <w:rPr>
+          <w:i/>
           <w:iCs/>
-          <w:i/>
         </w:rPr>
         <w:t xml:space="preserve">Journal of clinical medicine</w:t>
       </w:r>
@@ -3960,8 +5883,8 @@
         <w:t xml:space="preserve">8, 194.</w:t>
       </w:r>
     </w:p>
-    <w:bookmarkEnd w:id="73"/>
-    <w:bookmarkStart w:id="74" w:name="ref-gronwald2019non"/>
+    <w:bookmarkEnd w:id="74"/>
+    <w:bookmarkStart w:id="75" w:name="ref-gronwald2019non"/>
     <w:p>
       <w:pPr>
         <w:pStyle w:val="Bibliografa"/>
@@ -3974,8 +5897,8 @@
       </w:r>
       <w:r>
         <w:rPr>
+          <w:i/>
           <w:iCs/>
-          <w:i/>
         </w:rPr>
         <w:t xml:space="preserve">Research in Sports Medicine</w:t>
       </w:r>
@@ -3986,8 +5909,8 @@
         <w:t xml:space="preserve">27, 88–98.</w:t>
       </w:r>
     </w:p>
-    <w:bookmarkEnd w:id="74"/>
-    <w:bookmarkStart w:id="75" w:name="ref-hautala2003short"/>
+    <w:bookmarkEnd w:id="75"/>
+    <w:bookmarkStart w:id="76" w:name="ref-hautala2003short"/>
     <w:p>
       <w:pPr>
         <w:pStyle w:val="Bibliografa"/>
@@ -4000,8 +5923,8 @@
       </w:r>
       <w:r>
         <w:rPr>
+          <w:i/>
           <w:iCs/>
-          <w:i/>
         </w:rPr>
         <w:t xml:space="preserve">Clinical physiology and functional imaging</w:t>
       </w:r>
@@ -4012,8 +5935,8 @@
         <w:t xml:space="preserve">23, 215–223.</w:t>
       </w:r>
     </w:p>
-    <w:bookmarkEnd w:id="75"/>
-    <w:bookmarkStart w:id="76" w:name="ref-kanniainen2023estimation"/>
+    <w:bookmarkEnd w:id="76"/>
+    <w:bookmarkStart w:id="77" w:name="ref-kanniainen2023estimation"/>
     <w:p>
       <w:pPr>
         <w:pStyle w:val="Bibliografa"/>
@@ -4026,8 +5949,8 @@
       </w:r>
       <w:r>
         <w:rPr>
+          <w:i/>
           <w:iCs/>
-          <w:i/>
         </w:rPr>
         <w:t xml:space="preserve">Frontiers in physiology</w:t>
       </w:r>
@@ -4038,8 +5961,8 @@
         <w:t xml:space="preserve">14, 1299104.</w:t>
       </w:r>
     </w:p>
-    <w:bookmarkEnd w:id="76"/>
-    <w:bookmarkStart w:id="77" w:name="ref-kristal1995heart"/>
+    <w:bookmarkEnd w:id="77"/>
+    <w:bookmarkStart w:id="78" w:name="ref-kristal1995heart"/>
     <w:p>
       <w:pPr>
         <w:pStyle w:val="Bibliografa"/>
@@ -4052,8 +5975,8 @@
       </w:r>
       <w:r>
         <w:rPr>
+          <w:i/>
           <w:iCs/>
-          <w:i/>
         </w:rPr>
         <w:t xml:space="preserve">Scandinavian journal of work, environment &amp; health</w:t>
       </w:r>
@@ -4061,8 +5984,8 @@
         <w:t xml:space="preserve">, 85–95.</w:t>
       </w:r>
     </w:p>
-    <w:bookmarkEnd w:id="77"/>
-    <w:bookmarkStart w:id="78" w:name="ref-lundstrom2023practices"/>
+    <w:bookmarkEnd w:id="78"/>
+    <w:bookmarkStart w:id="79" w:name="ref-lundstrom2023practices"/>
     <w:p>
       <w:pPr>
         <w:pStyle w:val="Bibliografa"/>
@@ -4075,8 +5998,8 @@
       </w:r>
       <w:r>
         <w:rPr>
+          <w:i/>
           <w:iCs/>
-          <w:i/>
         </w:rPr>
         <w:t xml:space="preserve">International journal of sports medicine</w:t>
       </w:r>
@@ -4087,8 +6010,8 @@
         <w:t xml:space="preserve">44, 9–19.</w:t>
       </w:r>
     </w:p>
-    <w:bookmarkEnd w:id="78"/>
-    <w:bookmarkStart w:id="79" w:name="ref-mabe2024associations"/>
+    <w:bookmarkEnd w:id="79"/>
+    <w:bookmarkStart w:id="80" w:name="ref-mabe2024associations"/>
     <w:p>
       <w:pPr>
         <w:pStyle w:val="Bibliografa"/>
@@ -4101,8 +6024,8 @@
       </w:r>
       <w:r>
         <w:rPr>
+          <w:i/>
           <w:iCs/>
-          <w:i/>
         </w:rPr>
         <w:t xml:space="preserve">PeerJ</w:t>
       </w:r>
@@ -4113,8 +6036,8 @@
         <w:t xml:space="preserve">12, e18061.</w:t>
       </w:r>
     </w:p>
-    <w:bookmarkEnd w:id="79"/>
-    <w:bookmarkStart w:id="80" w:name="ref-malik1996heart"/>
+    <w:bookmarkEnd w:id="80"/>
+    <w:bookmarkStart w:id="81" w:name="ref-malik1996heart"/>
     <w:p>
       <w:pPr>
         <w:pStyle w:val="Bibliografa"/>
@@ -4127,8 +6050,8 @@
       </w:r>
       <w:r>
         <w:rPr>
+          <w:i/>
           <w:iCs/>
-          <w:i/>
         </w:rPr>
         <w:t xml:space="preserve">Annals of Noninvasive Electrocardiology</w:t>
       </w:r>
@@ -4139,8 +6062,8 @@
         <w:t xml:space="preserve">1, 151–181.</w:t>
       </w:r>
     </w:p>
-    <w:bookmarkEnd w:id="80"/>
-    <w:bookmarkStart w:id="81" w:name="ref-molkkari2020online"/>
+    <w:bookmarkEnd w:id="81"/>
+    <w:bookmarkStart w:id="82" w:name="ref-molkkari2020online"/>
     <w:p>
       <w:pPr>
         <w:pStyle w:val="Bibliografa"/>
@@ -4153,8 +6076,8 @@
       </w:r>
       <w:r>
         <w:rPr>
+          <w:i/>
           <w:iCs/>
-          <w:i/>
         </w:rPr>
         <w:t xml:space="preserve">2020 computing in cardiology</w:t>
       </w:r>
@@ -4162,8 +6085,8 @@
         <w:t xml:space="preserve">, (IEEE), 1–4.</w:t>
       </w:r>
     </w:p>
-    <w:bookmarkEnd w:id="81"/>
-    <w:bookmarkStart w:id="82" w:name="ref-mongin2022hrv"/>
+    <w:bookmarkEnd w:id="82"/>
+    <w:bookmarkStart w:id="83" w:name="ref-mongin2022hrv"/>
     <w:p>
       <w:pPr>
         <w:pStyle w:val="Bibliografa"/>
@@ -4176,8 +6099,8 @@
       </w:r>
       <w:r>
         <w:rPr>
+          <w:i/>
           <w:iCs/>
-          <w:i/>
         </w:rPr>
         <w:t xml:space="preserve">PLoS ONE</w:t>
       </w:r>
@@ -4188,8 +6111,8 @@
         <w:t xml:space="preserve">17, e0273981.</w:t>
       </w:r>
     </w:p>
-    <w:bookmarkEnd w:id="82"/>
-    <w:bookmarkStart w:id="83" w:name="ref-thayer2010relationship"/>
+    <w:bookmarkEnd w:id="83"/>
+    <w:bookmarkStart w:id="84" w:name="ref-thayer2010relationship"/>
     <w:p>
       <w:pPr>
         <w:pStyle w:val="Bibliografa"/>
@@ -4202,8 +6125,8 @@
       </w:r>
       <w:r>
         <w:rPr>
+          <w:i/>
           <w:iCs/>
-          <w:i/>
         </w:rPr>
         <w:t xml:space="preserve">International journal of cardiology</w:t>
       </w:r>
@@ -4214,8 +6137,8 @@
         <w:t xml:space="preserve">141, 122–131.</w:t>
       </w:r>
     </w:p>
-    <w:bookmarkEnd w:id="83"/>
-    <w:bookmarkStart w:id="84" w:name="ref-wu2003nonlinear"/>
+    <w:bookmarkEnd w:id="84"/>
+    <w:bookmarkStart w:id="85" w:name="ref-wu2003nonlinear"/>
     <w:p>
       <w:pPr>
         <w:pStyle w:val="Bibliografa"/>
@@ -4228,8 +6151,8 @@
       </w:r>
       <w:r>
         <w:rPr>
+          <w:i/>
           <w:iCs/>
-          <w:i/>
         </w:rPr>
         <w:t xml:space="preserve">Proceedings of the 25th annual international conference of the IEEE engineering in medicine and biology society (IEEE cat. No. 03CH37439)</w:t>
       </w:r>
@@ -4237,9 +6160,9 @@
         <w:t xml:space="preserve">, (IEEE), 3822–3825.</w:t>
       </w:r>
     </w:p>
-    <w:bookmarkEnd w:id="84"/>
     <w:bookmarkEnd w:id="85"/>
     <w:bookmarkEnd w:id="86"/>
+    <w:bookmarkEnd w:id="87"/>
     <w:sectPr>
       <w:pgSz w:h="15840" w:w="12240"/>
       <w:pgMar w:bottom="1417" w:footer="720" w:gutter="0" w:header="720" w:left="1701" w:right="1701" w:top="1417"/>
@@ -4462,14 +6385,14 @@
     </w:lvl>
   </w:abstractNum>
   <w:abstractNum w:abstractNumId="990">
-    <w:nsid w:val="A990"/>
+    <w:nsid w:val="0000A990"/>
     <w:multiLevelType w:val="multilevel"/>
     <w:lvl w:ilvl="0">
       <w:numFmt w:val="bullet"/>
       <w:lvlText w:val=" "/>
       <w:lvlJc w:val="left"/>
       <w:pPr>
-        <w:ind w:left="720" w:hanging="480"/>
+        <w:ind w:left="720" w:hanging="360"/>
       </w:pPr>
     </w:lvl>
     <w:lvl w:ilvl="1">
@@ -4477,7 +6400,7 @@
       <w:lvlText w:val=" "/>
       <w:lvlJc w:val="left"/>
       <w:pPr>
-        <w:ind w:left="1440" w:hanging="480"/>
+        <w:ind w:left="1440" w:hanging="360"/>
       </w:pPr>
     </w:lvl>
     <w:lvl w:ilvl="2">
@@ -4485,7 +6408,7 @@
       <w:lvlText w:val=" "/>
       <w:lvlJc w:val="left"/>
       <w:pPr>
-        <w:ind w:left="2160" w:hanging="480"/>
+        <w:ind w:left="2160" w:hanging="360"/>
       </w:pPr>
     </w:lvl>
     <w:lvl w:ilvl="3">
@@ -4493,7 +6416,7 @@
       <w:lvlText w:val=" "/>
       <w:lvlJc w:val="left"/>
       <w:pPr>
-        <w:ind w:left="2880" w:hanging="480"/>
+        <w:ind w:left="2880" w:hanging="360"/>
       </w:pPr>
     </w:lvl>
     <w:lvl w:ilvl="4">
@@ -4501,7 +6424,7 @@
       <w:lvlText w:val=" "/>
       <w:lvlJc w:val="left"/>
       <w:pPr>
-        <w:ind w:left="3600" w:hanging="480"/>
+        <w:ind w:left="3600" w:hanging="360"/>
       </w:pPr>
     </w:lvl>
     <w:lvl w:ilvl="5">
@@ -4509,7 +6432,7 @@
       <w:lvlText w:val=" "/>
       <w:lvlJc w:val="left"/>
       <w:pPr>
-        <w:ind w:left="4320" w:hanging="480"/>
+        <w:ind w:left="4320" w:hanging="360"/>
       </w:pPr>
     </w:lvl>
     <w:lvl w:ilvl="6">
@@ -4517,7 +6440,7 @@
       <w:lvlText w:val=" "/>
       <w:lvlJc w:val="left"/>
       <w:pPr>
-        <w:ind w:left="5040" w:hanging="480"/>
+        <w:ind w:left="5040" w:hanging="360"/>
       </w:pPr>
     </w:lvl>
     <w:lvl w:ilvl="7">
@@ -4525,7 +6448,7 @@
       <w:lvlText w:val=" "/>
       <w:lvlJc w:val="left"/>
       <w:pPr>
-        <w:ind w:left="5760" w:hanging="480"/>
+        <w:ind w:left="5760" w:hanging="360"/>
       </w:pPr>
     </w:lvl>
     <w:lvl w:ilvl="8">
@@ -4533,7 +6456,7 @@
       <w:lvlText w:val=" "/>
       <w:lvlJc w:val="left"/>
       <w:pPr>
-        <w:ind w:left="6480" w:hanging="480"/>
+        <w:ind w:left="6480" w:hanging="360"/>
       </w:pPr>
     </w:lvl>
   </w:abstractNum>

</xml_diff>

<commit_message>
state of the WD when submitted to SR
</commit_message>
<xml_diff>
--- a/paper.docx
+++ b/paper.docx
@@ -29,7 +29,7 @@
         <w:t xml:space="preserve">Authors</w:t>
       </w:r>
       <w:r>
-        <w:t xml:space="preserve">: : Matías Castillo-Aguilar</w:t>
+        <w:t xml:space="preserve">: Matías Castillo-Aguilar</w:t>
       </w:r>
       <w:r>
         <w:rPr>
@@ -189,7 +189,7 @@
         <w:pStyle w:val="FirstParagraph"/>
       </w:pPr>
       <w:r>
-        <w:t xml:space="preserve">The aim of this work was to develop and validate a novel non-linear model to characterize RR interval (RRi) dynamics throughout a rest-exercise-recovery protocol, offering a more precise and physiologically relevant representation of cardiac autonomic responses than traditional HRV metrics or linear approaches. Using data from a cohort of 272 elderly participants, the model employs logistic functions to capture the non-stationary and transient nature of RRi dynamics, with parameter estimation achieved via Hamiltonian Monte Carlo. Sobol sensitivity analysis identified baseline RRi (</w:t>
+        <w:t xml:space="preserve">This work aimed to develop and validate a novel non-linear model to characterize RR interval (RRi) dynamics throughout a rest-exercise-recovery protocol, offering a more precise and physiologically relevant representation of cardiac autonomic responses than traditional HRV metrics or linear approaches. Using data from a cohort of 272 elderly participants, the model employs logistic functions to capture the non-stationary and transient nature of RRi dynamics, with parameter estimation achieved via Hamiltonian Monte Carlo. Sobol sensitivity analysis identified baseline RRi (</w:t>
       </w:r>
       <m:oMath>
         <m:r>
@@ -205,7 +205,7 @@
         </m:r>
       </m:oMath>
       <w:r>
-        <w:t xml:space="preserve">) as the primary drivers of variability, underscoring their critical roles in autonomic regulation and resilience. Validation against real-world RRi data demonstrated robust model performance, accurately reflecting autonomic recovery and exercise-induced fluctuations. By advancing real-time cardiovascular assessments, this framework holds significant potential for clinical applications in rehabilitation and cardiovascular monitoring, as well as athletic contexts for optimizing performance and recovery. Taken together, these findings highlight the model’s ability to provide precise, physiologically relevant assessments of autonomic function, paving the way for its use in personalized health monitoring and performance optimization across diverse populations.</w:t>
+        <w:t xml:space="preserve">) as the primary drivers of variability, underscoring their critical roles in autonomic regulation and resilience. Validation against real-world RRi data demonstrated robust model performance, accurately reflecting autonomic recovery and exercise-induced fluctuations. By advancing real-time cardiovascular assessments, this framework holds significant potential for clinical applications in rehabilitation and cardiovascular monitoring in athletic contexts to optimize performance and recovery. These findings highlight the model’s ability to provide precise, physiologically relevant assessments of autonomic function, paving the way for its use in personalized health monitoring and performance optimization across diverse populations.</w:t>
       </w:r>
     </w:p>
     <w:p>
@@ -260,7 +260,7 @@
         <w:pStyle w:val="Textoindependiente"/>
       </w:pPr>
       <w:r>
-        <w:t xml:space="preserve">In this context, the study of R-R intervals (RRi), defined as the time intervals between heartbeats, and its link with exercise has emerged as an important research area, given its relevance to cardiovascular health, athletic performance, and physiological adaptation</w:t>
+        <w:t xml:space="preserve">In this context, the study of R-R intervals (RRi), defined as the time intervals between heartbeats and their link with exercise, has emerged as an important research area, given its relevance to cardiovascular health, athletic performance, and physiological adaptation</w:t>
       </w:r>
       <w:r>
         <w:rPr>
@@ -269,7 +269,7 @@
         <w:t xml:space="preserve">4–7</w:t>
       </w:r>
       <w:r>
-        <w:t xml:space="preserve">. Hence, being able to analyze the temporal dynamics of RRi in response to exercise can provide valuable insights into the mechanisms by which the cardiovascular system adapts to physical stressors, such as exercise-induced fatigue and competition-related strain</w:t>
+        <w:t xml:space="preserve">. Hence, analyzing the temporal dynamics of RRi in response to exercise can provide valuable insights into how the cardiovascular system adapts to physical stressors, such as exercise-induced fatigue and competition-related strain</w:t>
       </w:r>
       <w:r>
         <w:rPr>
@@ -338,7 +338,7 @@
         <w:pStyle w:val="Textoindependiente"/>
       </w:pPr>
       <w:r>
-        <w:t xml:space="preserve">Modeling the RRi behavior has been traditionally approached by leveraging linear regression and time-series analysis</w:t>
+        <w:t xml:space="preserve">Modeling the RRi behavior has traditionally been approached by leveraging linear regression and time-series analysis</w:t>
       </w:r>
       <w:r>
         <w:rPr>
@@ -365,7 +365,7 @@
         <w:t xml:space="preserve">14–16</w:t>
       </w:r>
       <w:r>
-        <w:t xml:space="preserve">. However, many of the more advance alternatives fails to generate physiologically meaningful model parameters, without a direct link to biological processes</w:t>
+        <w:t xml:space="preserve">. However, many more advanced alternatives fail to generate physiologically meaningful model parameters without directly linking to biological processes</w:t>
       </w:r>
       <w:r>
         <w:rPr>
@@ -444,7 +444,7 @@
         <w:t xml:space="preserve">23</w:t>
       </w:r>
       <w:r>
-        <w:t xml:space="preserve">. This model would need to be complex enough to capture the non-linear, exercise-induced, cardiovascular dynamics. But, at the same time, simple enough to be able to provide practical and significant model parameters related to observed physiological processes.</w:t>
+        <w:t xml:space="preserve">. This model must be complex enough to capture the non-linear, exercise-induced cardiovascular dynamics. But, simultaneously, it has to be simple enough to provide practical and significant model parameters related to observed physiological processes.</w:t>
       </w:r>
     </w:p>
     <w:p>
@@ -496,7 +496,7 @@
         <w:t xml:space="preserve">2</w:t>
       </w:r>
       <w:r>
-        <w:t xml:space="preserve">. Continuous heart rate data, including RRi, were collected using the Polar Team2 system (Polar®) application, capable of capturing dynamic fluctuations associated with varying exercise intensities and recovery.</w:t>
+        <w:t xml:space="preserve">. Continuous heart rate data, including RRi, were collected using the Polar Team2 system (Polar®) application, which is capable of capturing dynamic fluctuations associated with varying exercise intensities and recovery.</w:t>
       </w:r>
     </w:p>
     <w:p>
@@ -636,7 +636,7 @@
         <w:pStyle w:val="Textoindependiente"/>
       </w:pPr>
       <w:r>
-        <w:t xml:space="preserve">The gradient of the log-likelihood function for each parameter was computed during estimation using the brms R package (v2.21.0), which employs the Stan probabilistic programming language. Convergence of the HMC chains was assessed using standard diagnostics, including R-hat values, which were kept below 1.01 for all parameters</w:t>
+        <w:t xml:space="preserve">The gradient of the log-likelihood function for each parameter was computed during estimation using the brms R package (v2.21.0), which employs the Stan probabilistic programming language. Convergence of the HMC chains was assessed using standard diagnostics, including R-hat values, kept below 1.01 for all parameters</w:t>
       </w:r>
       <w:r>
         <w:rPr>
@@ -645,7 +645,7 @@
         <w:t xml:space="preserve">26</w:t>
       </w:r>
       <w:r>
-        <w:t xml:space="preserve">, and effective sample sizes, which were targeted at a minimum of 1,000 for each parameter</w:t>
+        <w:t xml:space="preserve">, and effective sample sizes, targeted at a minimum of 1,000 for each parameter</w:t>
       </w:r>
       <w:r>
         <w:rPr>
@@ -670,7 +670,7 @@
         <w:pStyle w:val="Textoindependiente"/>
       </w:pPr>
       <w:r>
-        <w:t xml:space="preserve">To enhance the exploration of parameter space, we performed a two-stage analysis: An individual-level estimation of parameter values that were then used for the estimation population-level parameters.</w:t>
+        <w:t xml:space="preserve">To enhance the exploration of parameter space, we performed a two-stage analysis: We assessed parameter values at the individual level, which we then used to estimate population-level parameters.</w:t>
       </w:r>
     </w:p>
     <w:bookmarkStart w:id="28" w:name="individual-level-analysis"/>
@@ -1209,7 +1209,7 @@
               <m:sSub>
                 <m:e>
                   <m:r>
-                    <m:t>β</m:t>
+                    <m:t>c</m:t>
                   </m:r>
                 </m:e>
                 <m:sub>
@@ -1224,9 +1224,18 @@
                 </m:rPr>
                 <m:t>⋅</m:t>
               </m:r>
-              <m:r>
-                <m:t>c</m:t>
-              </m:r>
+              <m:sSub>
+                <m:e>
+                  <m:r>
+                    <m:t>β</m:t>
+                  </m:r>
+                </m:e>
+                <m:sub>
+                  <m:r>
+                    <m:t>i</m:t>
+                  </m:r>
+                </m:sub>
+              </m:sSub>
             </m:num>
             <m:den>
               <m:r>
@@ -2517,7 +2526,7 @@
         <w:t xml:space="preserve"> </w:t>
       </w:r>
       <w:r>
-        <w:t xml:space="preserve">represents the subject-level random effect for subject</w:t>
+        <w:t xml:space="preserve">represents the subject-level random effect for the subject</w:t>
       </w:r>
       <w:r>
         <w:t xml:space="preserve"> </w:t>
@@ -2573,7 +2582,7 @@
         <w:t xml:space="preserve"> </w:t>
       </w:r>
       <w:r>
-        <w:t xml:space="preserve">is the residual variance for parameter</w:t>
+        <w:t xml:space="preserve">is the residual variance for the parameter</w:t>
       </w:r>
       <w:r>
         <w:t xml:space="preserve"> </w:t>
@@ -2711,7 +2720,7 @@
         <w:pStyle w:val="Textoindependiente"/>
       </w:pPr>
       <w:r>
-        <w:t xml:space="preserve">This hierarchical structure enables us to capture individual variability through subject-level random effects while estimating group-level effects across all parameters, thus providing estimates into subject and population-level model parameters.</w:t>
+        <w:t xml:space="preserve">This hierarchical structure enables us to capture individual variability through subject-level random effects while estimating group-level effects across all parameters, thus providing estimates of subject- and population-level model parameters.</w:t>
       </w:r>
     </w:p>
     <w:bookmarkEnd w:id="31"/>
@@ -2730,7 +2739,7 @@
         <w:pStyle w:val="FirstParagraph"/>
       </w:pPr>
       <w:r>
-        <w:t xml:space="preserve">The primary performance metrics included R</w:t>
+        <w:t xml:space="preserve">The primary performance metrics, estimated for each subject, included R</w:t>
       </w:r>
       <w:r>
         <w:rPr>
@@ -2773,7 +2782,7 @@
         <w:pStyle w:val="Textoindependiente"/>
       </w:pPr>
       <w:r>
-        <w:t xml:space="preserve">To assess the sensitivity of model parameters influencing RRi over time, we implemented a Sobol sensitivity analysis using Monte Carlo simulations. Sobol index (</w:t>
+        <w:t xml:space="preserve">We implemented a Sobol sensitivity analysis using Monte Carlo simulations to assess the sensitivity of model parameters influencing RRi over time. Sobol index (</w:t>
       </w:r>
       <m:oMath>
         <m:sSub>
@@ -2835,7 +2844,7 @@
         </m:sSub>
       </m:oMath>
       <w:r>
-        <w:t xml:space="preserve">, 1000 Monte Carlo simulations were conducted, each involving 1000 randomly sampled parameter sets (1,000,000 model runs in total). For each set of parameters, RRi were calculated at each time point</w:t>
+        <w:t xml:space="preserve">, 1000 Monte Carlo simulations were conducted, each involving 1000 randomly sampled parameter sets (1,000,000 model runs). For each set of parameters, RRi were calculated at each time point</w:t>
       </w:r>
       <w:r>
         <w:t xml:space="preserve"> </w:t>
@@ -2903,7 +2912,7 @@
         <w:t xml:space="preserve"> </w:t>
       </w:r>
       <w:r>
-        <w:t xml:space="preserve">over the 20-min time span for each model parameter were estimated and reported, next with their corresponding 95% CI using normal approximation based on estimated standard errors (SE).</w:t>
+        <w:t xml:space="preserve">over the 20-minute time span for each model parameter were estimated and reported, with their corresponding 95% CI using normal approximation based on estimated standard errors (SE).</w:t>
       </w:r>
     </w:p>
     <w:bookmarkEnd w:id="34"/>
@@ -2931,7 +2940,7 @@
         <w:pStyle w:val="FirstParagraph"/>
       </w:pPr>
       <w:r>
-        <w:t xml:space="preserve">RRi dynamics in response to exercise tends to follow a U-shaped form. The initial decrease in RRi is associated with exercise onset, related to an increase in heart rate. After exercise cessation, an opposite increase in RRi is observed, associated with the cardiovascular recovery phase. In both cases, the drop and recovery phases occurs at different rates, some individuals experience a quick recovery in RRi after exercise, however, in some others this slope is less steep. Additionally, the new baseline reached following exercise cessation is often below the RRi baseline before exercise.</w:t>
+        <w:t xml:space="preserve">RRi dynamics in response to exercise tends to follow a U-shaped form. The initial decrease in RRi is associated with exercise onset, related to an increased heart rate. After exercise cessation, an opposite increase in RRi is observed, which is associated with the cardiovascular recovery phase. In both cases, the drop and recovery phases occurs at different rates; some individuals experience a quick recovery in RRi after exercise; however, in some others, this slope is less steep. Additionally, the new baseline reached following exercise cessation is often below the RRi baseline before exercise.</w:t>
       </w:r>
     </w:p>
     <w:p>
@@ -2939,7 +2948,7 @@
         <w:pStyle w:val="Textoindependiente"/>
       </w:pPr>
       <w:r>
-        <w:t xml:space="preserve">These hallmarks of RRi dynamics in response to exercise, highlights the complex and non-linear behavior of the cardiovascular response in the context of both rest and exercise conditions. An example RRi record data is shown in</w:t>
+        <w:t xml:space="preserve">These hallmarks of RRi dynamics in response to exercise, highlight the complex and non-linear behavior of the cardiovascular response in the context of both rest and exercise conditions.</w:t>
       </w:r>
       <w:r>
         <w:t xml:space="preserve"> </w:t>
@@ -2949,11 +2958,14 @@
           <w:rPr>
             <w:rStyle w:val="Hipervnculo"/>
           </w:rPr>
-          <w:t xml:space="preserve">figure 1</w:t>
+          <w:t xml:space="preserve">Figure 1</w:t>
         </w:r>
       </w:hyperlink>
       <w:r>
-        <w:t xml:space="preserve">.</w:t>
+        <w:t xml:space="preserve"> </w:t>
+      </w:r>
+      <w:r>
+        <w:t xml:space="preserve">shows an example of RRi record data.</w:t>
       </w:r>
     </w:p>
     <w:bookmarkEnd w:id="36"/>
@@ -2971,7 +2983,7 @@
         <w:pStyle w:val="FirstParagraph"/>
       </w:pPr>
       <w:r>
-        <w:t xml:space="preserve">The process of deriving the final equation for modeling RRi fluctuations was guided by an iterative exploration of mathematical functions capable of capturing the observed dynamics. Initially, exponential and logarithmic functions were considered due to their simplicity and wide applicability in describing temporal changes. Exponential functions were hypothesized to capture the rapid initial adaptations of RRi post-exercise onset, while logarithmic functions were explored for their capacity to describe asymptotic behaviors observed in some physiological variables.</w:t>
+        <w:t xml:space="preserve">The process of deriving the final equation for modeling RRi fluctuations was guided by an iterative exploration of mathematical functions capable of capturing the observed dynamics. Initially, exponential and logarithmic functions were considered due to their simplicity and wide applicability in describing temporal changes. Exponential functions were hypothesized to capture the rapid initial adaptations of RRi post-exercise onset. In contrast, logarithmic functions were explored for their capacity to describe asymptotic behaviors observed in some physiological variables.</w:t>
       </w:r>
     </w:p>
     <w:p>
@@ -2979,7 +2991,7 @@
         <w:pStyle w:val="Textoindependiente"/>
       </w:pPr>
       <w:r>
-        <w:t xml:space="preserve">However, neither approach successfully reproduced the non-linear and bidirectional nature of the RRi fluctuations. Exponential functions, while effective at modeling monotonic decay or growth, could not account for the observed sigmoidal transitions. Similarly, logarithmic functions, with their inherent monotonicity, failed to represent the plateauing behavior seen in real-world data.</w:t>
+        <w:t xml:space="preserve">However, neither approach successfully reproduced the non-linear and bidirectional nature of the RRi fluctuations. While effective at modeling monotonic decay or growth, exponential functions could not account for the observed sigmoidal transitions. Similarly, logarithmic functions, with their inherent monotonicity, failed to represent the plateauing behavior seen in real-world data.</w:t>
       </w:r>
     </w:p>
     <w:p>
@@ -2987,7 +2999,7 @@
         <w:pStyle w:val="Textoindependiente"/>
       </w:pPr>
       <w:r>
-        <w:t xml:space="preserve">To address these limitations, we shifted to logistic functions, which inherently model sigmoidal transitions. Logistic functions introduce parameters for growth rate and inflection point, allowing for precise control over the shape and timing of the transition between dynamic states. By using two coupled logistic functions, one to represent the initial decrease in RRi and a second, inverted logistic function to describe the recovery phase, we achieved a model structure that could flexibly reproduce the observed non-linear variations.</w:t>
+        <w:t xml:space="preserve">We shifted to logistic functions to address these limitations, which inherently model sigmoidal transitions. Logistic functions introduce parameters for growth rate and inflection point, allowing for precise control over the shape and timing of the transition between dynamic states. By using two coupled logistic functions, one to represent the initial decrease in RRi and a second inverted logistic function describing the recovery phase, we achieved a model structure that could flexibly reproduce the observed non-linear variations.</w:t>
       </w:r>
     </w:p>
     <w:p>
@@ -2995,7 +3007,7 @@
         <w:pStyle w:val="Textoindependiente"/>
       </w:pPr>
       <w:r>
-        <w:t xml:space="preserve">This approach provided a biologically plausible representation, with parameters that directly correspond to identifiable physiological features, such as the rate of adaptation and recovery, the time to peak response, and the extent of deviation from baseline. The logistic function framework emerged as the optimal solution after systematic testing and evaluation against empirical data, ensuring that the model accurately captured both the qualitative and quantitative aspects of RRi dynamics.</w:t>
+        <w:t xml:space="preserve">This approach provided a biologically plausible representation, with parameters that directly correspond to identifiable physiological features, such as the rate of adaptation and recovery, the time to peak response, and the extent of deviation from baseline. The logistic function framework emerged as the optimal solution after systematic testing and evaluation against empirical data, ensuring that the model accurately captured the qualitative and quantitative aspects of RRi dynamics.</w:t>
       </w:r>
     </w:p>
     <w:p>
@@ -3699,7 +3711,7 @@
         <w:t xml:space="preserve"> </w:t>
       </w:r>
       <w:r>
-        <w:t xml:space="preserve">represents the asymptotic value approached by the logistic function, which can be either positive (indicating an increase) or negative (indicating a decrease). For</w:t>
+        <w:t xml:space="preserve">represents the asymptotic value the logistic function approaches, which can be either positive (indicating an increase) or negative (indicating a decrease). For</w:t>
       </w:r>
       <w:r>
         <w:t xml:space="preserve"> </w:t>
@@ -4026,7 +4038,7 @@
         <w:pStyle w:val="FirstParagraph"/>
       </w:pPr>
       <w:r>
-        <w:t xml:space="preserve">The sample used to assess RRi dynamics consists of a group of 272 subjects selected from a local community of elderly individuals. The sample characteristics can be seen in</w:t>
+        <w:t xml:space="preserve">The sample used to assess RRi dynamics consists of 272 subjects selected from a local community of elderly individuals. The sample characteristics can be seen in</w:t>
       </w:r>
       <w:r>
         <w:t xml:space="preserve"> </w:t>
@@ -4045,7 +4057,7 @@
         <w:pStyle w:val="Textoindependiente"/>
       </w:pPr>
       <w:r>
-        <w:t xml:space="preserve">Initial graphical exploration of RRi dynamics (see</w:t>
+        <w:t xml:space="preserve">An initial graphical exploration of RRi dynamics (see</w:t>
       </w:r>
       <w:r>
         <w:t xml:space="preserve"> </w:t>
@@ -4059,7 +4071,7 @@
         </w:r>
       </w:hyperlink>
       <w:r>
-        <w:t xml:space="preserve">) indicates a clear drop in RRi around the 5-7 minutes mark, associated the exercise-induced cardiovascular stress. However, greater variability across individuals in post-exercise recovery can be observed.</w:t>
+        <w:t xml:space="preserve">) indicates a clear drop in RRi around the 5-7 minutes mark, associated with exercise-induced cardiovascular stress. However, greater variability across individuals in post-exercise recovery can be observed.</w:t>
       </w:r>
     </w:p>
     <w:bookmarkEnd w:id="40"/>
@@ -4086,7 +4098,7 @@
         <w:pStyle w:val="FirstParagraph"/>
       </w:pPr>
       <w:r>
-        <w:t xml:space="preserve">Given the observed parameters that reproduced the observed RRi patterns in exercise and rest conditions, priors were chosen based on physiological constraints and graphical visualization of standardized RRi data. Hence, ensuring identifiability of model parameters by constraining the parameter space to plausible values, in order to improve model convergence and parameter exploration. The prior distributions were defined as follows:</w:t>
+        <w:t xml:space="preserve">Given the parameters that reproduced the observed RRi patterns in exercise and rest conditions, priors were chosen based on physiological constraints and the graphical visualization of standardized RRi data. Hence, ensuring the identifiability of model parameters by constraining the parameter space to plausible values to improve model convergence and parameter exploration. The prior distributions were defined as follows:</w:t>
       </w:r>
     </w:p>
     <w:p>
@@ -4616,7 +4628,7 @@
         <w:pStyle w:val="FirstParagraph"/>
       </w:pPr>
       <w:r>
-        <w:t xml:space="preserve">Once subject-level RRi data was fitted using the proposed in</w:t>
+        <w:t xml:space="preserve">Once subject-level RRi data was fitted using the proposed model in</w:t>
       </w:r>
       <w:r>
         <w:t xml:space="preserve"> </w:t>
@@ -4691,7 +4703,7 @@
         <w:pStyle w:val="FirstParagraph"/>
       </w:pPr>
       <w:r>
-        <w:t xml:space="preserve">Relative performance metrics, estimated through bootstrapped resampling, suggest that the model tends to deviate a 3.4% (CI</w:t>
+        <w:t xml:space="preserve">Estimated through bootstrapped resampling, relative performance metrics suggest that the model tends to deviate a 3.4% (CI</w:t>
       </w:r>
       <w:r>
         <w:rPr>
@@ -4738,7 +4750,7 @@
         <w:pStyle w:val="Textoindependiente"/>
       </w:pPr>
       <w:r>
-        <w:t xml:space="preserve">Residuals analysis showed that the estimated partial correlation function (ACF) from the model residuals indicates a correlation among non-explained errors greater than 0.1 up to the 5th lag. However, the partial ACF is significant (CI-wise) and strictly positive or negative up to the second lag. Correlations among model residuals against other time indices remained insignificant (see</w:t>
+        <w:t xml:space="preserve">Residuals analysis showed that the estimated partial correlation function (ACF) from the model residuals indicates a correlation among non-explained errors greater than 0.1 up to the 5th lag. However, the partial ACF is significant (CI-wise) and strictly positive or negative until the second lag. Correlations among model residuals against other time indices remained insignificant (see</w:t>
       </w:r>
       <w:r>
         <w:t xml:space="preserve"> </w:t>
@@ -4886,7 +4898,7 @@
         </m:r>
       </m:oMath>
       <w:r>
-        <w:t xml:space="preserve">, show lower sensitivity, suggesting that they are not primary sources of variation in predicted RRi trajectories when assessed in isolation. The results of the sensitivity analysis can be seen in</w:t>
+        <w:t xml:space="preserve">, show lower sensitivity, suggesting that they are not primary sources of variation in predicted RRi trajectories when assessed in isolation. The results of the sensitivity analysis are in</w:t>
       </w:r>
       <w:r>
         <w:t xml:space="preserve"> </w:t>
@@ -4920,7 +4932,7 @@
         <w:pStyle w:val="FirstParagraph"/>
       </w:pPr>
       <w:r>
-        <w:t xml:space="preserve">To the best of our knowledge, this study represents the first attempt to develop a non-linear model specifically designed to continuously capture RR interval dynamics across a complete rest-exercise-rest protocol. Previous studies have either focused on aggregate HRV indices or utilized simplified linear or exponential models, which are insufficient to describe the complex, non-stationary transitions observed during and after exercise</w:t>
+        <w:t xml:space="preserve">To the best of our knowledge, this study represents the first attempt to develop a non-linear model specifically designed to capture RRi dynamics across a complete rest-exercise-rest protocol continuously. Previous studies have either focused on aggregate HRV indices or utilized simplified linear or exponential models, which are insufficient to describe the complex, non-stationary transitions observed during and after exercise</w:t>
       </w:r>
       <w:r>
         <w:rPr>
@@ -4929,7 +4941,7 @@
         <w:t xml:space="preserve">20</w:t>
       </w:r>
       <w:r>
-        <w:t xml:space="preserve">. By employing a combination of logistic functions, our model uniquely accounts for the gradual shifts in autonomic regulation denoted by RRi dynamics, offering a detailed and physiologically relevant representation of cardiac dynamics. This continuous modeling framework allows for the integration of both exercise-induced RRi decline and post-exercise recovery within a single unified structure, bridging a critical gap in the current literature. Such an approach not only advances our understanding of cardiovascular responses but also opens new avenues for real-time monitoring and intervention in both clinical and athletic settings.</w:t>
+        <w:t xml:space="preserve">. By employing a combination of logistic functions, our model uniquely accounts for the gradual shifts in autonomic regulation denoted by RRi dynamics, offering a detailed and physiologically relevant representation of cardiac dynamics. This continuous modeling framework integrates exercise-induced RRi decline and post-exercise recovery within a single unified structure, bridging a critical gap in the current literature. Such an approach advances our understanding of cardiovascular responses and opens new avenues for real-time monitoring and intervention in both clinical and athletic settings.</w:t>
       </w:r>
     </w:p>
     <w:p>
@@ -4937,7 +4949,7 @@
         <w:pStyle w:val="Textoindependiente"/>
       </w:pPr>
       <w:r>
-        <w:t xml:space="preserve">The proposed model demonstrates a precise capacity to reproduce RRi dynamics, with its combination of logistic functions, capturing the key transitions of cardiac response, the initial decline during exercise and the subsequent recovery. This design accommodates the inherent non-linearity and non-stationarity of RRi dynamics, overcoming the limitations of linear models and exponential functions commonly used in prior studies</w:t>
+        <w:t xml:space="preserve">The proposed model demonstrates a precise capacity to reproduce RRi dynamics. With its combination of logistic functions, it captures the key transitions of cardiac response, the initial decline during exercise, and the subsequent recovery. This design accommodates the inherent non-linearity and non-stationarity of RRi dynamics, overcoming the limitations of linear models and exponential functions commonly used in prior studies</w:t>
       </w:r>
       <w:r>
         <w:rPr>
@@ -4954,7 +4966,7 @@
         <w:pStyle w:val="Textoindependiente"/>
       </w:pPr>
       <w:r>
-        <w:t xml:space="preserve">Compared to previous research, our findings align with efforts made on capturing nonlinear dynamics in HRV to understand cardiac responses during exercise</w:t>
+        <w:t xml:space="preserve">Compared to previous research, our findings align with efforts to capture nonlinear dynamics in HRV to understand cardiac responses during exercise</w:t>
       </w:r>
       <w:r>
         <w:rPr>
@@ -4963,7 +4975,7 @@
         <w:t xml:space="preserve">13</w:t>
       </w:r>
       <w:r>
-        <w:t xml:space="preserve">. Similarly, previous studies have shown that dynamic fluctuations in RRi can serve as critical indicators of cardiorespiratory fitness, supporting the need for models to address the complexity of cardiovascular responses during physical stress</w:t>
+        <w:t xml:space="preserve">. Similarly, previous studies have shown that dynamic fluctuations in RRi can serve as critical indicators of cardiorespiratory fitness. This supports the need for models to address the complexity of cardiovascular responses during physical stress</w:t>
       </w:r>
       <w:r>
         <w:rPr>
@@ -5013,7 +5025,7 @@
         <w:pStyle w:val="Textoindependiente"/>
       </w:pPr>
       <w:r>
-        <w:t xml:space="preserve">Unlike prior research that aggregates HRV measures or applies simple decay models, our approach directly models RRi changes, offering richer physiological insight. For instance, commonly utilized exponential decay models for post-exercise recovery are used, however they fail to incorporate the transition dynamics observed during exercise itself</w:t>
+        <w:t xml:space="preserve">Unlike prior research that aggregates HRV measures or applies simple decay models, our approach directly models RRi changes, offering richer physiological insight. For instance, commonly utilized exponential decay models for post-exercise recovery are used but fail to incorporate the transition dynamics observed during exercise itself</w:t>
       </w:r>
       <w:r>
         <w:rPr>
@@ -5022,7 +5034,7 @@
         <w:t xml:space="preserve">19</w:t>
       </w:r>
       <w:r>
-        <w:t xml:space="preserve">. By integrating both exercise and recovery phases, our model provides a more comprehensive view of autonomic regulation.</w:t>
+        <w:t xml:space="preserve">. By integrating exercise and recovery phases, our model provides a more comprehensive view of autonomic regulation.</w:t>
       </w:r>
     </w:p>
     <w:p>
@@ -5086,7 +5098,7 @@
         </m:r>
       </m:oMath>
       <w:r>
-        <w:t xml:space="preserve">). This robustness makes it suitable for both individualized monitoring and population-level analyses, offering versatility in its application across different use cases.</w:t>
+        <w:t xml:space="preserve">). This robustness makes it suitable for individualized monitoring and population-level analyses, offering versatility in its application across different use cases.</w:t>
       </w:r>
     </w:p>
     <w:p>
@@ -5178,7 +5190,7 @@
         <w:pStyle w:val="Textoindependiente"/>
       </w:pPr>
       <w:r>
-        <w:t xml:space="preserve">This model demonstrates significant potential for practical applications in both clinical and athletic settings. In clinical contexts, it could aid in tailoring cardiovascular rehabilitation protocols by monitoring autonomic recovery in real-time, ensuring safe and effective exercise regimens for at-risk populations</w:t>
+        <w:t xml:space="preserve">This model demonstrates significant potential for practical applications in clinical and athletic settings. In clinical contexts, it could aid in tailoring cardiovascular rehabilitation protocols by monitoring autonomic recovery in real-time, ensuring safe and effective exercise regimens for at-risk populations</w:t>
       </w:r>
       <w:r>
         <w:rPr>
@@ -5187,7 +5199,7 @@
         <w:t xml:space="preserve">37</w:t>
       </w:r>
       <w:r>
-        <w:t xml:space="preserve">. This aligns with previous research, which highlight the importance of individualizing rehabilitation programs to optimize recovery</w:t>
+        <w:t xml:space="preserve">. This aligns with previous research, which highlights the importance of individualizing rehabilitation programs to optimize recovery</w:t>
       </w:r>
       <w:r>
         <w:rPr>
@@ -5204,7 +5216,7 @@
         <w:pStyle w:val="Textoindependiente"/>
       </w:pPr>
       <w:r>
-        <w:t xml:space="preserve">In athletic settings, the model could guide training strategies, particularly for interval training, where determining optimal recovery periods is crucial. Similar findings suggest that precise monitoring of RRi dynamics can prevent overtraining and enhance performance</w:t>
+        <w:t xml:space="preserve">The model could guide training strategies in athletic settings, particularly for interval training, where determining optimal recovery periods is crucial. Similar findings suggest that precise monitoring of RRi dynamics can prevent overtraining and enhance performance</w:t>
       </w:r>
       <w:r>
         <w:rPr>
@@ -5291,7 +5303,7 @@
         <w:pStyle w:val="Textoindependiente"/>
       </w:pPr>
       <w:r>
-        <w:t xml:space="preserve">Additionally, environmental and psychological factors, such as temperature, stress, or sleep quality, were not explicitly considered in this study. Future work could integrate these variables into the model, enhancing its robustness and applicability across varied real-world scenarios. This aligns with calls for more integrative modeling approaches in cardiovascular research</w:t>
+        <w:t xml:space="preserve">Additionally, this study did not explicitly consider environmental and psychological factors, such as temperature, stress, or sleep quality. Future work could integrate these variables into the model, enhancing its robustness and applicability across varied real-world scenarios. This aligns with calls for more integrative modeling approaches in cardiovascular research</w:t>
       </w:r>
       <w:r>
         <w:rPr>
@@ -5318,7 +5330,7 @@
         <w:pStyle w:val="FirstParagraph"/>
       </w:pPr>
       <w:r>
-        <w:t xml:space="preserve">In summary, this study presents a novel non-linear model for RRi dynamics, capturing the complex and transient autonomic responses during rest-exercise-recovery protocols, overcoming the limitations of traditional autonomic metrics. By identifying baseline RRi and recovery proportion as the dominant contributors to variability, the model emphasizes their critical roles in reflecting autonomic regulation and resilience. Validated across a cohort of elderly participants, the model demonstrates robust performance in real-time cardiovascular assessments, offering significant potential for clinical applications such as rehabilitation and monitoring in at-risk populations, as well as athletic contexts like fatigue management and performance optimization. While the model’s applicability is currently constrained by its focus on elderly individuals, future validation in younger cohorts and under diverse environmental conditions will enhance its generalizability and utility. This work establishes a foundational framework for advancing personalized cardiovascular health monitoring and intervention.</w:t>
+        <w:t xml:space="preserve">In summary, this study presents a novel non-linear model for RRi dynamics, capturing the complex and transient autonomic responses during rest-exercise-recovery protocols, overcoming the limitations of traditional autonomic metrics. The model emphasizes their critical roles in reflecting autonomic regulation and resilience by identifying baseline RRi and recovery proportion as the dominant contributors to variability. Validated across a cohort of elderly participants, the model demonstrates robust performance in real-time cardiovascular assessments, offering significant potential for clinical applications such as rehabilitation and monitoring in at-risk populations and athletic contexts like fatigue management and performance optimization. While the model’s applicability is currently constrained by its focus on elderly individuals, future validation in younger cohorts and under diverse environmental conditions will enhance its generalizability and utility. This work establishes a foundational framework for advancing personalized cardiovascular health monitoring and intervention.</w:t>
       </w:r>
     </w:p>
     <w:bookmarkEnd w:id="50"/>
@@ -7408,7 +7420,7 @@
         <w:pStyle w:val="FirstParagraph"/>
       </w:pPr>
       <w:r>
-        <w:t xml:space="preserve">Conceptualization, MC-A; Data curation, MC-A; Investigation, MC-A; Methodology, MC-A, NMD; Supervision, CN-E; Formal analysis, MC-A; Visualization, MC-A; Writing–original draft, MC-A, CN-E, DM-C; Writing–review &amp; editing, MC-A, CN-E, DM. All authors have read and agreed to the published version of the manuscript.</w:t>
+        <w:t xml:space="preserve">Conceptualization, MC-A; Data curation, MC-A; Investigation, MC-A, DM-C; Methodology, MC-A, NMD; Supervision, CN-E; Formal analysis, MC-A; Visualization, MC-A; Writing–original draft, MC-A, CN-E, DM-C; Writing–review &amp; editing, MC-A, CN-E, DM. All authors have read and agreed to the published version of the manuscript.</w:t>
       </w:r>
     </w:p>
     <w:bookmarkEnd w:id="98"/>
@@ -7539,7 +7551,7 @@
       </w:r>
       <w:bookmarkEnd w:id="105"/>
       <w:r>
-        <w:t xml:space="preserve">. Example data of RRi recordings of 6 different subjects over a 20 minute rest-exercise-recovery protocol in a sample of elderly individuals. The subject-level data shows the inter-individual variability of RRi dynamics in response exercised-induced cardiovascular stress, with similar behavior and trajectories of recovery over time.</w:t>
+        <w:t xml:space="preserve">. Example data of RRi recordings of 6 subjects over a 20-minute rest-exercise-recovery protocol in a sample of elderly individuals. The subject-level data shows the inter-individual variability of RRi dynamics in response to exercised-induced cardiovascular stress, with similar behavior and recovery trajectories over time.</w:t>
       </w:r>
     </w:p>
     <w:p>
@@ -7799,7 +7811,7 @@
       </w:r>
       <w:bookmarkEnd w:id="113"/>
       <w:r>
-        <w:t xml:space="preserve">. (A) Mean and SD from each of the subject’s RRi recordings, used for the standardization process. (B) 2D kernel density of standardized RRi dynamics over time from a sample of individuals subjected to the rest-exercise-rest protocol. Darker colors indicate greater probability density. The contrary can be said about lighter colors.</w:t>
+        <w:t xml:space="preserve">. (A) Mean and SD from each subject’s RRi recordings were used for the standardization process. (B) 2D kernel density of standardized RRi dynamics over time from a sample of individuals subjected to the rest-exercise-rest protocol. Darker colors indicate greater probability density. The contrary can be said about lighter colors.</w:t>
       </w:r>
     </w:p>
     <w:p>
@@ -7866,7 +7878,7 @@
       </w:r>
       <w:bookmarkEnd w:id="117"/>
       <w:r>
-        <w:t xml:space="preserve">. (A) Simulated standardized RRi dynamics based on prior parameter distributions, illustrating predicted RRi responses to exercise. Shaded areas represent 95%, 80%, and 60% quantile CI, offering insight into expected physiological variability across parameters. (B) Prior distributions and 95% CI, used to generate prior predictions, based on physiological constraints and graphical visualization of standardized RRi data.</w:t>
+        <w:t xml:space="preserve">. (A) Simulated standardized RRi dynamics based on prior parameter distributions, illustrating predicted RRi responses to exercise. Shaded areas represent 95%, 80%, and 60% quantile CI, offering insight into expected physiological variability across parameters. (B) Prior distributions and 95% CI were used to generate prior predictions based on physiological constraints and graphical visualization of standardized RRi data.</w:t>
       </w:r>
     </w:p>
     <w:p>
@@ -7933,7 +7945,7 @@
       </w:r>
       <w:bookmarkEnd w:id="121"/>
       <w:r>
-        <w:t xml:space="preserve">. (A) Posterior probability distributions of the expectation for each population-parameter estimates (</w:t>
+        <w:t xml:space="preserve">. (A) Posterior probability distributions of the expectation for each population-parameter estimate (</w:t>
       </w:r>
       <m:oMath>
         <m:r>
@@ -8060,7 +8072,7 @@
       </w:r>
       <w:bookmarkEnd w:id="125"/>
       <w:r>
-        <w:t xml:space="preserve">. Individual-level performance metrics. (A) Bootstrapped MAPE and RMSE, as metrics of relative and absolute model deviance from observed RRi. (B) Individual-level estimates of model performance and the relationship between them. (C) Partial autocorrelation function (ACF) of model residuals with corresponding quantile-based CI.</w:t>
+        <w:t xml:space="preserve">. Individual-level performance metrics. (A) Bootstrapped MAPE and RMSE are metrics of relative and absolute model deviance from observed RRi. (B) Individual-level estimates of model performance and the relationship between them. (C) Partial autocorrelation function (ACF) of model residuals with corresponding quantile-based CI.</w:t>
       </w:r>
     </w:p>
     <w:p>
@@ -8608,7 +8620,7 @@
       </w:r>
       <w:bookmarkEnd w:id="127"/>
       <w:r>
-        <w:t xml:space="preserve">. Sample characteristics from which, continuous RRi monitoring data was collected during a rest-exercise-rest protocol. Data is presented as Mean ± standard deviation (SD). SBP, systolic blood pressure; DBP, diastolic blood pressure; MAP, mean arterial pressure; PP, pulse pressure; BMI, body mass index.</w:t>
+        <w:t xml:space="preserve">. Sample characteristics from which continuous RRi monitoring data was collected during a rest-exercise-rest protocol. Data is presented as Mean ± standard deviation (SD). SBP, systolic blood pressure; DBP, diastolic blood pressure; MAP, mean arterial pressure; PP, pulse pressure; BMI, body mass index.</w:t>
       </w:r>
     </w:p>
     <w:p>
@@ -9420,7 +9432,7 @@
               <w:jc w:val="right"/>
             </w:pPr>
             <w:r>
-              <w:t xml:space="preserve">0.56808</w:t>
+              <w:t xml:space="preserve">0.61329</w:t>
             </w:r>
           </w:p>
         </w:tc>
@@ -9432,7 +9444,7 @@
               <w:jc w:val="right"/>
             </w:pPr>
             <w:r>
-              <w:t xml:space="preserve">0.01813</w:t>
+              <w:t xml:space="preserve">0.01756</w:t>
             </w:r>
           </w:p>
         </w:tc>
@@ -9444,7 +9456,7 @@
               <w:jc w:val="right"/>
             </w:pPr>
             <w:r>
-              <w:t xml:space="preserve">0.53255</w:t>
+              <w:t xml:space="preserve">0.57887</w:t>
             </w:r>
           </w:p>
         </w:tc>
@@ -9456,7 +9468,7 @@
               <w:jc w:val="right"/>
             </w:pPr>
             <w:r>
-              <w:t xml:space="preserve">0.60361</w:t>
+              <w:t xml:space="preserve">0.64771</w:t>
             </w:r>
           </w:p>
         </w:tc>
@@ -9484,7 +9496,7 @@
               <w:jc w:val="right"/>
             </w:pPr>
             <w:r>
-              <w:t xml:space="preserve">0.02378</w:t>
+              <w:t xml:space="preserve">0.06651</w:t>
             </w:r>
           </w:p>
         </w:tc>
@@ -9496,7 +9508,7 @@
               <w:jc w:val="right"/>
             </w:pPr>
             <w:r>
-              <w:t xml:space="preserve">0.00111</w:t>
+              <w:t xml:space="preserve">0.00286</w:t>
             </w:r>
           </w:p>
         </w:tc>
@@ -9508,7 +9520,7 @@
               <w:jc w:val="right"/>
             </w:pPr>
             <w:r>
-              <w:t xml:space="preserve">0.02160</w:t>
+              <w:t xml:space="preserve">0.06090</w:t>
             </w:r>
           </w:p>
         </w:tc>
@@ -9520,7 +9532,7 @@
               <w:jc w:val="right"/>
             </w:pPr>
             <w:r>
-              <w:t xml:space="preserve">0.02596</w:t>
+              <w:t xml:space="preserve">0.07212</w:t>
             </w:r>
           </w:p>
         </w:tc>
@@ -9548,7 +9560,7 @@
               <w:jc w:val="right"/>
             </w:pPr>
             <w:r>
-              <w:t xml:space="preserve">0.21406</w:t>
+              <w:t xml:space="preserve">0.18939</w:t>
             </w:r>
           </w:p>
         </w:tc>
@@ -9560,7 +9572,7 @@
               <w:jc w:val="right"/>
             </w:pPr>
             <w:r>
-              <w:t xml:space="preserve">0.00914</w:t>
+              <w:t xml:space="preserve">0.00815</w:t>
             </w:r>
           </w:p>
         </w:tc>
@@ -9572,7 +9584,7 @@
               <w:jc w:val="right"/>
             </w:pPr>
             <w:r>
-              <w:t xml:space="preserve">0.19615</w:t>
+              <w:t xml:space="preserve">0.17342</w:t>
             </w:r>
           </w:p>
         </w:tc>
@@ -9584,7 +9596,7 @@
               <w:jc w:val="right"/>
             </w:pPr>
             <w:r>
-              <w:t xml:space="preserve">0.23197</w:t>
+              <w:t xml:space="preserve">0.20536</w:t>
             </w:r>
           </w:p>
         </w:tc>
@@ -9612,7 +9624,7 @@
               <w:jc w:val="right"/>
             </w:pPr>
             <w:r>
-              <w:t xml:space="preserve">0.00045</w:t>
+              <w:t xml:space="preserve">0.00147</w:t>
             </w:r>
           </w:p>
         </w:tc>
@@ -9624,7 +9636,7 @@
               <w:jc w:val="right"/>
             </w:pPr>
             <w:r>
-              <w:t xml:space="preserve">0.00002</w:t>
+              <w:t xml:space="preserve">0.00007</w:t>
             </w:r>
           </w:p>
         </w:tc>
@@ -9636,7 +9648,7 @@
               <w:jc w:val="right"/>
             </w:pPr>
             <w:r>
-              <w:t xml:space="preserve">0.00041</w:t>
+              <w:t xml:space="preserve">0.00133</w:t>
             </w:r>
           </w:p>
         </w:tc>
@@ -9648,7 +9660,7 @@
               <w:jc w:val="right"/>
             </w:pPr>
             <w:r>
-              <w:t xml:space="preserve">0.00049</w:t>
+              <w:t xml:space="preserve">0.00161</w:t>
             </w:r>
           </w:p>
         </w:tc>
@@ -9676,7 +9688,7 @@
               <w:jc w:val="right"/>
             </w:pPr>
             <w:r>
-              <w:t xml:space="preserve">0.00012</w:t>
+              <w:t xml:space="preserve">0.00160</w:t>
             </w:r>
           </w:p>
         </w:tc>
@@ -9688,7 +9700,7 @@
               <w:jc w:val="right"/>
             </w:pPr>
             <w:r>
-              <w:t xml:space="preserve">0.00001</w:t>
+              <w:t xml:space="preserve">0.00008</w:t>
             </w:r>
           </w:p>
         </w:tc>
@@ -9700,7 +9712,7 @@
               <w:jc w:val="right"/>
             </w:pPr>
             <w:r>
-              <w:t xml:space="preserve">0.00010</w:t>
+              <w:t xml:space="preserve">0.00144</w:t>
             </w:r>
           </w:p>
         </w:tc>
@@ -9712,7 +9724,7 @@
               <w:jc w:val="right"/>
             </w:pPr>
             <w:r>
-              <w:t xml:space="preserve">0.00014</w:t>
+              <w:t xml:space="preserve">0.00176</w:t>
             </w:r>
           </w:p>
         </w:tc>
@@ -9740,7 +9752,7 @@
               <w:jc w:val="right"/>
             </w:pPr>
             <w:r>
-              <w:t xml:space="preserve">0.04031</w:t>
+              <w:t xml:space="preserve">0.04982</w:t>
             </w:r>
           </w:p>
         </w:tc>
@@ -9752,7 +9764,7 @@
               <w:jc w:val="right"/>
             </w:pPr>
             <w:r>
-              <w:t xml:space="preserve">0.00160</w:t>
+              <w:t xml:space="preserve">0.00172</w:t>
             </w:r>
           </w:p>
         </w:tc>
@@ -9764,7 +9776,7 @@
               <w:jc w:val="right"/>
             </w:pPr>
             <w:r>
-              <w:t xml:space="preserve">0.03717</w:t>
+              <w:t xml:space="preserve">0.04645</w:t>
             </w:r>
           </w:p>
         </w:tc>
@@ -9776,7 +9788,7 @@
               <w:jc w:val="right"/>
             </w:pPr>
             <w:r>
-              <w:t xml:space="preserve">0.04345</w:t>
+              <w:t xml:space="preserve">0.05319</w:t>
             </w:r>
           </w:p>
         </w:tc>
@@ -9804,7 +9816,7 @@
               <w:jc w:val="right"/>
             </w:pPr>
             <w:r>
-              <w:t xml:space="preserve">0.15387</w:t>
+              <w:t xml:space="preserve">0.07896</w:t>
             </w:r>
           </w:p>
         </w:tc>
@@ -9816,7 +9828,7 @@
               <w:jc w:val="right"/>
             </w:pPr>
             <w:r>
-              <w:t xml:space="preserve">0.00291</w:t>
+              <w:t xml:space="preserve">0.00239</w:t>
             </w:r>
           </w:p>
         </w:tc>
@@ -9828,7 +9840,7 @@
               <w:jc w:val="right"/>
             </w:pPr>
             <w:r>
-              <w:t xml:space="preserve">0.14817</w:t>
+              <w:t xml:space="preserve">0.07428</w:t>
             </w:r>
           </w:p>
         </w:tc>
@@ -9840,7 +9852,7 @@
               <w:jc w:val="right"/>
             </w:pPr>
             <w:r>
-              <w:t xml:space="preserve">0.15957</w:t>
+              <w:t xml:space="preserve">0.08364</w:t>
             </w:r>
           </w:p>
         </w:tc>
@@ -9957,7 +9969,7 @@
   <w:abstractNum w15:restartNumberingAfterBreak="0" w:abstractNumId="0">
     <w:nsid w:val="FFFFFF7C"/>
     <w:multiLevelType w:val="singleLevel"/>
-    <w:tmpl w:val="E62CC9CC"/>
+    <w:tmpl w:val="3EB4FF0C"/>
     <w:lvl w:ilvl="0">
       <w:start w:val="1"/>
       <w:numFmt w:val="decimal"/>
@@ -9974,7 +9986,7 @@
   <w:abstractNum w15:restartNumberingAfterBreak="0" w:abstractNumId="1">
     <w:nsid w:val="FFFFFF7D"/>
     <w:multiLevelType w:val="singleLevel"/>
-    <w:tmpl w:val="9690A0BC"/>
+    <w:tmpl w:val="60DC5B6A"/>
     <w:lvl w:ilvl="0">
       <w:start w:val="1"/>
       <w:numFmt w:val="decimal"/>
@@ -9991,7 +10003,7 @@
   <w:abstractNum w15:restartNumberingAfterBreak="0" w:abstractNumId="2">
     <w:nsid w:val="FFFFFF7E"/>
     <w:multiLevelType w:val="singleLevel"/>
-    <w:tmpl w:val="7136A62C"/>
+    <w:tmpl w:val="3FD8CEAC"/>
     <w:lvl w:ilvl="0">
       <w:start w:val="1"/>
       <w:numFmt w:val="decimal"/>
@@ -10008,7 +10020,7 @@
   <w:abstractNum w15:restartNumberingAfterBreak="0" w:abstractNumId="3">
     <w:nsid w:val="FFFFFF7F"/>
     <w:multiLevelType w:val="singleLevel"/>
-    <w:tmpl w:val="468E2026"/>
+    <w:tmpl w:val="2B548F3C"/>
     <w:lvl w:ilvl="0">
       <w:start w:val="1"/>
       <w:numFmt w:val="decimal"/>
@@ -10025,7 +10037,7 @@
   <w:abstractNum w15:restartNumberingAfterBreak="0" w:abstractNumId="4">
     <w:nsid w:val="FFFFFF80"/>
     <w:multiLevelType w:val="singleLevel"/>
-    <w:tmpl w:val="40EAC21E"/>
+    <w:tmpl w:val="96BC162E"/>
     <w:lvl w:ilvl="0">
       <w:start w:val="1"/>
       <w:numFmt w:val="bullet"/>
@@ -10045,7 +10057,7 @@
   <w:abstractNum w15:restartNumberingAfterBreak="0" w:abstractNumId="5">
     <w:nsid w:val="FFFFFF81"/>
     <w:multiLevelType w:val="singleLevel"/>
-    <w:tmpl w:val="ECC8549A"/>
+    <w:tmpl w:val="8D683DF0"/>
     <w:lvl w:ilvl="0">
       <w:start w:val="1"/>
       <w:numFmt w:val="bullet"/>
@@ -10065,7 +10077,7 @@
   <w:abstractNum w15:restartNumberingAfterBreak="0" w:abstractNumId="6">
     <w:nsid w:val="FFFFFF82"/>
     <w:multiLevelType w:val="singleLevel"/>
-    <w:tmpl w:val="4AF29970"/>
+    <w:tmpl w:val="E3DE3B3E"/>
     <w:lvl w:ilvl="0">
       <w:start w:val="1"/>
       <w:numFmt w:val="bullet"/>
@@ -10085,7 +10097,7 @@
   <w:abstractNum w15:restartNumberingAfterBreak="0" w:abstractNumId="7">
     <w:nsid w:val="FFFFFF83"/>
     <w:multiLevelType w:val="singleLevel"/>
-    <w:tmpl w:val="D9AAE34C"/>
+    <w:tmpl w:val="FE884EE0"/>
     <w:lvl w:ilvl="0">
       <w:start w:val="1"/>
       <w:numFmt w:val="bullet"/>
@@ -10105,7 +10117,7 @@
   <w:abstractNum w15:restartNumberingAfterBreak="0" w:abstractNumId="8">
     <w:nsid w:val="FFFFFF88"/>
     <w:multiLevelType w:val="singleLevel"/>
-    <w:tmpl w:val="724EA55E"/>
+    <w:tmpl w:val="733E9CFC"/>
     <w:lvl w:ilvl="0">
       <w:start w:val="1"/>
       <w:numFmt w:val="decimal"/>
@@ -10122,7 +10134,7 @@
   <w:abstractNum w15:restartNumberingAfterBreak="0" w:abstractNumId="9">
     <w:nsid w:val="FFFFFF89"/>
     <w:multiLevelType w:val="singleLevel"/>
-    <w:tmpl w:val="0874A3F8"/>
+    <w:tmpl w:val="183E4F22"/>
     <w:lvl w:ilvl="0">
       <w:start w:val="1"/>
       <w:numFmt w:val="bullet"/>
@@ -10273,6 +10285,66 @@
     <w:abstractNumId w:val="3"/>
   </w:num>
   <w:num w16cid:durableId="743719310" w:numId="20">
+    <w:abstractNumId w:val="8"/>
+  </w:num>
+  <w:num w16cid:durableId="20981470" w:numId="21">
+    <w:abstractNumId w:val="4"/>
+  </w:num>
+  <w:num w16cid:durableId="1073696124" w:numId="22">
+    <w:abstractNumId w:val="5"/>
+  </w:num>
+  <w:num w16cid:durableId="777455885" w:numId="23">
+    <w:abstractNumId w:val="6"/>
+  </w:num>
+  <w:num w16cid:durableId="1609894474" w:numId="24">
+    <w:abstractNumId w:val="7"/>
+  </w:num>
+  <w:num w16cid:durableId="746342492" w:numId="25">
+    <w:abstractNumId w:val="9"/>
+  </w:num>
+  <w:num w16cid:durableId="1013459040" w:numId="26">
+    <w:abstractNumId w:val="0"/>
+  </w:num>
+  <w:num w16cid:durableId="1282372537" w:numId="27">
+    <w:abstractNumId w:val="1"/>
+  </w:num>
+  <w:num w16cid:durableId="865026155" w:numId="28">
+    <w:abstractNumId w:val="2"/>
+  </w:num>
+  <w:num w16cid:durableId="1038973279" w:numId="29">
+    <w:abstractNumId w:val="3"/>
+  </w:num>
+  <w:num w16cid:durableId="1258520150" w:numId="30">
+    <w:abstractNumId w:val="8"/>
+  </w:num>
+  <w:num w16cid:durableId="39719094" w:numId="31">
+    <w:abstractNumId w:val="4"/>
+  </w:num>
+  <w:num w16cid:durableId="455685792" w:numId="32">
+    <w:abstractNumId w:val="5"/>
+  </w:num>
+  <w:num w16cid:durableId="596443782" w:numId="33">
+    <w:abstractNumId w:val="6"/>
+  </w:num>
+  <w:num w16cid:durableId="1547401927" w:numId="34">
+    <w:abstractNumId w:val="7"/>
+  </w:num>
+  <w:num w16cid:durableId="1057508136" w:numId="35">
+    <w:abstractNumId w:val="9"/>
+  </w:num>
+  <w:num w16cid:durableId="95909242" w:numId="36">
+    <w:abstractNumId w:val="0"/>
+  </w:num>
+  <w:num w16cid:durableId="703482669" w:numId="37">
+    <w:abstractNumId w:val="1"/>
+  </w:num>
+  <w:num w16cid:durableId="521092700" w:numId="38">
+    <w:abstractNumId w:val="2"/>
+  </w:num>
+  <w:num w16cid:durableId="194008386" w:numId="39">
+    <w:abstractNumId w:val="3"/>
+  </w:num>
+  <w:num w16cid:durableId="1370304879" w:numId="40">
     <w:abstractNumId w:val="8"/>
   </w:num>
   <w:num w:numId="1000">
@@ -11093,7 +11165,7 @@
     <w:name w:val="Verbatim Char"/>
     <w:basedOn w:val="DescripcinCar"/>
     <w:link w:val="SourceCode"/>
-    <w:rsid w:val="00E7582E"/>
+    <w:rsid w:val="00A61F9B"/>
     <w:rPr>
       <w:rFonts w:ascii="Times New Roman" w:hAnsi="Times New Roman"/>
       <w:shd w:color="auto" w:fill="F8F8F8" w:val="clear"/>
@@ -11140,11 +11212,10 @@
     <w:name w:val="Source Code"/>
     <w:basedOn w:val="Normal"/>
     <w:link w:val="VerbatimChar"/>
-    <w:rsid w:val="00E7582E"/>
+    <w:rsid w:val="00A61F9B"/>
     <w:pPr>
       <w:shd w:color="auto" w:fill="F8F8F8" w:val="clear"/>
       <w:wordWrap w:val="0"/>
-      <w:spacing w:line="240" w:lineRule="auto"/>
       <w:jc w:val="left"/>
     </w:pPr>
   </w:style>

</xml_diff>